<commit_message>
Cambios en la planificación
</commit_message>
<xml_diff>
--- a/Archivos de Planificacion/Historias Técnicas.docx
+++ b/Archivos de Planificacion/Historias Técnicas.docx
@@ -66,7 +66,7 @@
               <w:rPr>
                 <w:lang w:val="es-ES"/>
               </w:rPr>
-              <w:t xml:space="preserve">Configuración del servidor en la nube para </w:t>
+              <w:t xml:space="preserve">Configuración del entorno de desarrollo local para </w:t>
             </w:r>
             <w:proofErr w:type="spellStart"/>
             <w:r>
@@ -121,7 +121,7 @@
               <w:rPr>
                 <w:lang w:val="es-ES"/>
               </w:rPr>
-              <w:t xml:space="preserve">Configurar el servidor de producción (Azure/AWS) para hospedar la aplicación </w:t>
+              <w:t xml:space="preserve">Configurar correctamente el entorno de desarrollo local para trabajar el proyecto </w:t>
             </w:r>
             <w:proofErr w:type="spellStart"/>
             <w:r>
@@ -135,7 +135,19 @@
               <w:rPr>
                 <w:lang w:val="es-ES"/>
               </w:rPr>
-              <w:t xml:space="preserve"> Server, incluyendo instalación de .NET, reglas de red, y servicios base.</w:t>
+              <w:t xml:space="preserve"> Server, </w:t>
+            </w:r>
+            <w:r>
+              <w:rPr>
+                <w:lang w:val="es-ES"/>
+              </w:rPr>
+              <w:t>con</w:t>
+            </w:r>
+            <w:r>
+              <w:rPr>
+                <w:lang w:val="es-ES"/>
+              </w:rPr>
+              <w:t xml:space="preserve"> todas las herramientas necesarias estén instaladas y funcionando.</w:t>
             </w:r>
           </w:p>
         </w:tc>
@@ -167,23 +179,70 @@
           </w:tcPr>
           <w:p>
             <w:pPr>
-              <w:spacing w:after="160" w:line="278" w:lineRule="auto"/>
-              <w:rPr>
-                <w:lang w:val="es-ES"/>
-              </w:rPr>
-            </w:pPr>
-            <w:r>
-              <w:rPr>
-                <w:lang w:val="es-ES"/>
-              </w:rPr>
-              <w:t>La aplicación despliega y es accesible desde internet.</w:t>
-            </w:r>
-            <w:r>
-              <w:rPr>
-                <w:lang w:val="es-ES"/>
-              </w:rPr>
-              <w:br/>
-              <w:t>Las configuraciones cumplen con los estándares de seguridad.</w:t>
+              <w:pStyle w:val="Prrafodelista"/>
+              <w:numPr>
+                <w:ilvl w:val="0"/>
+                <w:numId w:val="1"/>
+              </w:numPr>
+              <w:rPr>
+                <w:lang w:val="es-ES"/>
+              </w:rPr>
+            </w:pPr>
+            <w:r>
+              <w:rPr>
+                <w:lang w:val="es-ES"/>
+              </w:rPr>
+              <w:t xml:space="preserve">Visual Studio configurado con soporte para </w:t>
+            </w:r>
+            <w:proofErr w:type="spellStart"/>
+            <w:r>
+              <w:rPr>
+                <w:lang w:val="es-ES"/>
+              </w:rPr>
+              <w:t>Blazor</w:t>
+            </w:r>
+            <w:proofErr w:type="spellEnd"/>
+            <w:r>
+              <w:rPr>
+                <w:lang w:val="es-ES"/>
+              </w:rPr>
+              <w:t xml:space="preserve"> Server.</w:t>
+            </w:r>
+          </w:p>
+          <w:p>
+            <w:pPr>
+              <w:pStyle w:val="Prrafodelista"/>
+              <w:numPr>
+                <w:ilvl w:val="0"/>
+                <w:numId w:val="1"/>
+              </w:numPr>
+              <w:rPr>
+                <w:lang w:val="es-ES"/>
+              </w:rPr>
+            </w:pPr>
+            <w:r>
+              <w:rPr>
+                <w:lang w:val="es-ES"/>
+              </w:rPr>
+              <w:t>SDK de .NET instalado y funcionando.</w:t>
+            </w:r>
+          </w:p>
+          <w:p>
+            <w:pPr>
+              <w:pStyle w:val="Prrafodelista"/>
+              <w:numPr>
+                <w:ilvl w:val="0"/>
+                <w:numId w:val="1"/>
+              </w:numPr>
+              <w:rPr>
+                <w:lang w:val="es-ES"/>
+              </w:rPr>
+            </w:pPr>
+            <w:r>
+              <w:rPr>
+                <w:lang w:val="es-ES"/>
+              </w:rPr>
+              <w:t>El proyecto se puede compilar y ejecutar en local sin errores.</w:t>
             </w:r>
           </w:p>
         </w:tc>
@@ -215,65 +274,76 @@
           </w:tcPr>
           <w:p>
             <w:pPr>
-              <w:spacing w:after="160" w:line="278" w:lineRule="auto"/>
-              <w:rPr>
-                <w:lang w:val="es-ES"/>
-              </w:rPr>
-            </w:pPr>
-            <w:r>
-              <w:rPr>
-                <w:lang w:val="es-ES"/>
-              </w:rPr>
-              <w:t>Crear VM en Azure.</w:t>
-            </w:r>
-            <w:r>
-              <w:rPr>
-                <w:lang w:val="es-ES"/>
-              </w:rPr>
-              <w:br/>
-              <w:t xml:space="preserve">Configurar IIS o </w:t>
+              <w:pStyle w:val="Prrafodelista"/>
+              <w:numPr>
+                <w:ilvl w:val="0"/>
+                <w:numId w:val="2"/>
+              </w:numPr>
+              <w:rPr>
+                <w:lang w:val="es-ES"/>
+              </w:rPr>
+            </w:pPr>
+            <w:r>
+              <w:rPr>
+                <w:lang w:val="es-ES"/>
+              </w:rPr>
+              <w:t>I</w:t>
+            </w:r>
+            <w:r>
+              <w:rPr>
+                <w:lang w:val="es-ES"/>
+              </w:rPr>
+              <w:t xml:space="preserve">nstalar Visual Studio 2022/2023 o Visual Studio </w:t>
             </w:r>
             <w:proofErr w:type="spellStart"/>
             <w:r>
               <w:rPr>
                 <w:lang w:val="es-ES"/>
               </w:rPr>
-              <w:t>Kestrel</w:t>
+              <w:t>Code</w:t>
             </w:r>
             <w:proofErr w:type="spellEnd"/>
             <w:r>
               <w:rPr>
                 <w:lang w:val="es-ES"/>
               </w:rPr>
-              <w:t>.</w:t>
-            </w:r>
-            <w:r>
-              <w:rPr>
-                <w:lang w:val="es-ES"/>
-              </w:rPr>
-              <w:br/>
-              <w:t>Abrir puertos.</w:t>
-            </w:r>
-            <w:r>
-              <w:rPr>
-                <w:lang w:val="es-ES"/>
-              </w:rPr>
-              <w:br/>
-              <w:t xml:space="preserve">Subir y ejecutar proyecto </w:t>
-            </w:r>
-            <w:proofErr w:type="spellStart"/>
-            <w:r>
-              <w:rPr>
-                <w:lang w:val="es-ES"/>
-              </w:rPr>
-              <w:t>Blazor</w:t>
-            </w:r>
-            <w:proofErr w:type="spellEnd"/>
-            <w:r>
-              <w:rPr>
-                <w:lang w:val="es-ES"/>
-              </w:rPr>
-              <w:t xml:space="preserve"> Server.</w:t>
+              <w:t xml:space="preserve"> con extensiones de C#.</w:t>
+            </w:r>
+          </w:p>
+          <w:p>
+            <w:pPr>
+              <w:pStyle w:val="Prrafodelista"/>
+              <w:numPr>
+                <w:ilvl w:val="0"/>
+                <w:numId w:val="2"/>
+              </w:numPr>
+              <w:rPr>
+                <w:lang w:val="es-ES"/>
+              </w:rPr>
+            </w:pPr>
+            <w:r>
+              <w:rPr>
+                <w:lang w:val="es-ES"/>
+              </w:rPr>
+              <w:t>Instalar el SDK de .NET (versión específica, por ejemplo, .NET 8).</w:t>
+            </w:r>
+          </w:p>
+          <w:p>
+            <w:pPr>
+              <w:pStyle w:val="Prrafodelista"/>
+              <w:numPr>
+                <w:ilvl w:val="0"/>
+                <w:numId w:val="2"/>
+              </w:numPr>
+              <w:rPr>
+                <w:lang w:val="es-ES"/>
+              </w:rPr>
+            </w:pPr>
+            <w:r>
+              <w:rPr>
+                <w:lang w:val="es-ES"/>
+              </w:rPr>
+              <w:t>Compilar y correr el proyecto localmente para verificar que funciona.</w:t>
             </w:r>
           </w:p>
         </w:tc>
@@ -282,10 +352,1411 @@
     <w:p>
       <w:pPr>
         <w:rPr>
+          <w:b/>
+          <w:bCs/>
           <w:lang w:val="es-ES"/>
         </w:rPr>
       </w:pPr>
     </w:p>
+    <w:tbl>
+      <w:tblPr>
+        <w:tblStyle w:val="Tablaconcuadrcula"/>
+        <w:tblW w:w="0" w:type="auto"/>
+        <w:tblLook w:val="04A0" w:firstRow="1" w:lastRow="0" w:firstColumn="1" w:lastColumn="0" w:noHBand="0" w:noVBand="1"/>
+      </w:tblPr>
+      <w:tblGrid>
+        <w:gridCol w:w="988"/>
+        <w:gridCol w:w="482"/>
+        <w:gridCol w:w="7024"/>
+      </w:tblGrid>
+      <w:tr>
+        <w:tc>
+          <w:tcPr>
+            <w:tcW w:w="988" w:type="dxa"/>
+          </w:tcPr>
+          <w:p>
+            <w:pPr>
+              <w:spacing w:after="160" w:line="278" w:lineRule="auto"/>
+              <w:rPr>
+                <w:lang w:val="es-ES"/>
+              </w:rPr>
+            </w:pPr>
+            <w:r>
+              <w:rPr>
+                <w:lang w:val="es-ES"/>
+              </w:rPr>
+              <w:t>HT-00</w:t>
+            </w:r>
+            <w:r>
+              <w:rPr>
+                <w:lang w:val="es-ES"/>
+              </w:rPr>
+              <w:t>2</w:t>
+            </w:r>
+          </w:p>
+        </w:tc>
+        <w:tc>
+          <w:tcPr>
+            <w:tcW w:w="7506" w:type="dxa"/>
+            <w:gridSpan w:val="2"/>
+          </w:tcPr>
+          <w:p>
+            <w:pPr>
+              <w:spacing w:after="160" w:line="278" w:lineRule="auto"/>
+              <w:rPr>
+                <w:lang w:val="es-MX"/>
+              </w:rPr>
+            </w:pPr>
+            <w:r>
+              <w:rPr>
+                <w:lang w:val="es-ES"/>
+              </w:rPr>
+              <w:t xml:space="preserve">Configuración del repositorio para despliegue de </w:t>
+            </w:r>
+            <w:proofErr w:type="spellStart"/>
+            <w:r>
+              <w:rPr>
+                <w:lang w:val="es-ES"/>
+              </w:rPr>
+              <w:t>Blazor</w:t>
+            </w:r>
+            <w:proofErr w:type="spellEnd"/>
+            <w:r>
+              <w:rPr>
+                <w:lang w:val="es-ES"/>
+              </w:rPr>
+              <w:t>.</w:t>
+            </w:r>
+          </w:p>
+        </w:tc>
+      </w:tr>
+      <w:tr>
+        <w:tc>
+          <w:tcPr>
+            <w:tcW w:w="1470" w:type="dxa"/>
+            <w:gridSpan w:val="2"/>
+          </w:tcPr>
+          <w:p>
+            <w:pPr>
+              <w:spacing w:after="160" w:line="278" w:lineRule="auto"/>
+              <w:rPr>
+                <w:lang w:val="es-ES"/>
+              </w:rPr>
+            </w:pPr>
+            <w:r>
+              <w:rPr>
+                <w:lang w:val="es-ES"/>
+              </w:rPr>
+              <w:t>Descripción</w:t>
+            </w:r>
+          </w:p>
+        </w:tc>
+        <w:tc>
+          <w:tcPr>
+            <w:tcW w:w="7024" w:type="dxa"/>
+          </w:tcPr>
+          <w:p>
+            <w:pPr>
+              <w:rPr>
+                <w:lang w:val="es-EC"/>
+              </w:rPr>
+            </w:pPr>
+            <w:r>
+              <w:rPr>
+                <w:lang w:val="es-ES"/>
+              </w:rPr>
+              <w:t>Como desarrollador quiero c</w:t>
+            </w:r>
+            <w:r>
+              <w:rPr>
+                <w:lang w:val="es-ES"/>
+              </w:rPr>
+              <w:t>onfigurar el repositorio GitHub</w:t>
+            </w:r>
+            <w:r>
+              <w:rPr>
+                <w:lang w:val="es-ES"/>
+              </w:rPr>
+              <w:t xml:space="preserve"> </w:t>
+            </w:r>
+            <w:r>
+              <w:rPr>
+                <w:lang w:val="es-ES"/>
+              </w:rPr>
+              <w:t xml:space="preserve">para el proyecto </w:t>
+            </w:r>
+            <w:proofErr w:type="spellStart"/>
+            <w:r>
+              <w:rPr>
+                <w:lang w:val="es-ES"/>
+              </w:rPr>
+              <w:t>Blazor</w:t>
+            </w:r>
+            <w:proofErr w:type="spellEnd"/>
+            <w:r>
+              <w:rPr>
+                <w:lang w:val="es-ES"/>
+              </w:rPr>
+              <w:t xml:space="preserve"> Server, incluyendo </w:t>
+            </w:r>
+            <w:r>
+              <w:rPr>
+                <w:lang w:val="es-ES"/>
+              </w:rPr>
+              <w:t>todos los archivos para su funcionamiento.</w:t>
+            </w:r>
+          </w:p>
+        </w:tc>
+      </w:tr>
+      <w:tr>
+        <w:trPr>
+          <w:trHeight w:val="649"/>
+        </w:trPr>
+        <w:tc>
+          <w:tcPr>
+            <w:tcW w:w="1470" w:type="dxa"/>
+            <w:gridSpan w:val="2"/>
+          </w:tcPr>
+          <w:p>
+            <w:pPr>
+              <w:spacing w:after="160" w:line="278" w:lineRule="auto"/>
+              <w:rPr>
+                <w:lang w:val="es-ES"/>
+              </w:rPr>
+            </w:pPr>
+            <w:r>
+              <w:rPr>
+                <w:lang w:val="es-ES"/>
+              </w:rPr>
+              <w:t>Criterios de Aceptación</w:t>
+            </w:r>
+          </w:p>
+        </w:tc>
+        <w:tc>
+          <w:tcPr>
+            <w:tcW w:w="7024" w:type="dxa"/>
+          </w:tcPr>
+          <w:p>
+            <w:pPr>
+              <w:rPr>
+                <w:lang w:val="es-ES"/>
+              </w:rPr>
+            </w:pPr>
+            <w:r>
+              <w:rPr>
+                <w:lang w:val="es-ES"/>
+              </w:rPr>
+              <w:t xml:space="preserve">El proyecto tiene una rama </w:t>
+            </w:r>
+            <w:proofErr w:type="spellStart"/>
+            <w:r>
+              <w:rPr>
+                <w:lang w:val="es-ES"/>
+              </w:rPr>
+              <w:t>main</w:t>
+            </w:r>
+            <w:proofErr w:type="spellEnd"/>
+            <w:r>
+              <w:rPr>
+                <w:lang w:val="es-ES"/>
+              </w:rPr>
+              <w:t xml:space="preserve"> organizada.</w:t>
+            </w:r>
+          </w:p>
+          <w:p>
+            <w:pPr>
+              <w:spacing w:after="160" w:line="278" w:lineRule="auto"/>
+              <w:rPr>
+                <w:lang w:val="es-ES"/>
+              </w:rPr>
+            </w:pPr>
+            <w:r>
+              <w:rPr>
+                <w:lang w:val="es-ES"/>
+              </w:rPr>
+              <w:t xml:space="preserve">Los </w:t>
+            </w:r>
+            <w:proofErr w:type="spellStart"/>
+            <w:r>
+              <w:rPr>
+                <w:lang w:val="es-ES"/>
+              </w:rPr>
+              <w:t>commits</w:t>
+            </w:r>
+            <w:proofErr w:type="spellEnd"/>
+            <w:r>
+              <w:rPr>
+                <w:lang w:val="es-ES"/>
+              </w:rPr>
+              <w:t xml:space="preserve"> se realizan frecuentemente</w:t>
+            </w:r>
+            <w:r>
+              <w:rPr>
+                <w:lang w:val="es-ES"/>
+              </w:rPr>
+              <w:t>.</w:t>
+            </w:r>
+          </w:p>
+        </w:tc>
+      </w:tr>
+      <w:tr>
+        <w:tc>
+          <w:tcPr>
+            <w:tcW w:w="1470" w:type="dxa"/>
+            <w:gridSpan w:val="2"/>
+          </w:tcPr>
+          <w:p>
+            <w:pPr>
+              <w:spacing w:after="160" w:line="278" w:lineRule="auto"/>
+              <w:rPr>
+                <w:lang w:val="es-ES"/>
+              </w:rPr>
+            </w:pPr>
+            <w:r>
+              <w:rPr>
+                <w:lang w:val="es-ES"/>
+              </w:rPr>
+              <w:t>Tareas</w:t>
+            </w:r>
+          </w:p>
+        </w:tc>
+        <w:tc>
+          <w:tcPr>
+            <w:tcW w:w="7024" w:type="dxa"/>
+          </w:tcPr>
+          <w:p>
+            <w:pPr>
+              <w:spacing w:after="160" w:line="278" w:lineRule="auto"/>
+              <w:rPr>
+                <w:lang w:val="es-ES"/>
+              </w:rPr>
+            </w:pPr>
+            <w:r>
+              <w:rPr>
+                <w:lang w:val="es-ES"/>
+              </w:rPr>
+              <w:t>Crear repositorio nuevo en GitHub</w:t>
+            </w:r>
+            <w:r>
+              <w:rPr>
+                <w:lang w:val="es-ES"/>
+              </w:rPr>
+              <w:br/>
+            </w:r>
+            <w:r>
+              <w:rPr>
+                <w:lang w:val="es-ES"/>
+              </w:rPr>
+              <w:t xml:space="preserve">Crear la rama </w:t>
+            </w:r>
+            <w:proofErr w:type="spellStart"/>
+            <w:r>
+              <w:rPr>
+                <w:lang w:val="es-ES"/>
+              </w:rPr>
+              <w:t>main</w:t>
+            </w:r>
+            <w:proofErr w:type="spellEnd"/>
+            <w:r>
+              <w:rPr>
+                <w:lang w:val="es-ES"/>
+              </w:rPr>
+              <w:br/>
+            </w:r>
+            <w:r>
+              <w:rPr>
+                <w:lang w:val="es-ES"/>
+              </w:rPr>
+              <w:t xml:space="preserve">Subir el proyecto </w:t>
+            </w:r>
+            <w:proofErr w:type="spellStart"/>
+            <w:r>
+              <w:rPr>
+                <w:lang w:val="es-ES"/>
+              </w:rPr>
+              <w:t>Blazor</w:t>
+            </w:r>
+            <w:proofErr w:type="spellEnd"/>
+            <w:r>
+              <w:rPr>
+                <w:lang w:val="es-ES"/>
+              </w:rPr>
+              <w:t xml:space="preserve"> Server.</w:t>
+            </w:r>
+          </w:p>
+        </w:tc>
+      </w:tr>
+    </w:tbl>
+    <w:p>
+      <w:pPr>
+        <w:rPr>
+          <w:b/>
+          <w:bCs/>
+          <w:lang w:val="es-ES"/>
+        </w:rPr>
+      </w:pPr>
+    </w:p>
+    <w:tbl>
+      <w:tblPr>
+        <w:tblStyle w:val="Tablaconcuadrcula"/>
+        <w:tblW w:w="0" w:type="auto"/>
+        <w:tblLook w:val="04A0" w:firstRow="1" w:lastRow="0" w:firstColumn="1" w:lastColumn="0" w:noHBand="0" w:noVBand="1"/>
+      </w:tblPr>
+      <w:tblGrid>
+        <w:gridCol w:w="988"/>
+        <w:gridCol w:w="482"/>
+        <w:gridCol w:w="7024"/>
+      </w:tblGrid>
+      <w:tr>
+        <w:tc>
+          <w:tcPr>
+            <w:tcW w:w="988" w:type="dxa"/>
+          </w:tcPr>
+          <w:p>
+            <w:pPr>
+              <w:spacing w:after="160" w:line="278" w:lineRule="auto"/>
+              <w:rPr>
+                <w:lang w:val="es-ES"/>
+              </w:rPr>
+            </w:pPr>
+            <w:r>
+              <w:rPr>
+                <w:lang w:val="es-ES"/>
+              </w:rPr>
+              <w:t>HT-00</w:t>
+            </w:r>
+            <w:r>
+              <w:rPr>
+                <w:lang w:val="es-ES"/>
+              </w:rPr>
+              <w:t>3</w:t>
+            </w:r>
+          </w:p>
+        </w:tc>
+        <w:tc>
+          <w:tcPr>
+            <w:tcW w:w="7506" w:type="dxa"/>
+            <w:gridSpan w:val="2"/>
+          </w:tcPr>
+          <w:p>
+            <w:pPr>
+              <w:spacing w:after="160" w:line="278" w:lineRule="auto"/>
+              <w:rPr>
+                <w:lang w:val="es-MX"/>
+              </w:rPr>
+            </w:pPr>
+            <w:r>
+              <w:rPr>
+                <w:lang w:val="es-ES"/>
+              </w:rPr>
+              <w:t>Instalación y configuración de SQL Server Express para entorno local</w:t>
+            </w:r>
+          </w:p>
+        </w:tc>
+      </w:tr>
+      <w:tr>
+        <w:tc>
+          <w:tcPr>
+            <w:tcW w:w="1470" w:type="dxa"/>
+            <w:gridSpan w:val="2"/>
+          </w:tcPr>
+          <w:p>
+            <w:pPr>
+              <w:spacing w:after="160" w:line="278" w:lineRule="auto"/>
+              <w:rPr>
+                <w:lang w:val="es-ES"/>
+              </w:rPr>
+            </w:pPr>
+            <w:r>
+              <w:rPr>
+                <w:lang w:val="es-ES"/>
+              </w:rPr>
+              <w:t>Descripción</w:t>
+            </w:r>
+          </w:p>
+        </w:tc>
+        <w:tc>
+          <w:tcPr>
+            <w:tcW w:w="7024" w:type="dxa"/>
+          </w:tcPr>
+          <w:p>
+            <w:pPr>
+              <w:rPr>
+                <w:lang w:val="es-EC"/>
+              </w:rPr>
+            </w:pPr>
+            <w:r>
+              <w:rPr>
+                <w:lang w:val="es-ES"/>
+              </w:rPr>
+              <w:t xml:space="preserve">Instalar SQL Server Express y asegurar que la instancia esté en ejecución, configurada correctamente y lista para ser usada en el proyecto </w:t>
+            </w:r>
+            <w:proofErr w:type="spellStart"/>
+            <w:r>
+              <w:rPr>
+                <w:lang w:val="es-ES"/>
+              </w:rPr>
+              <w:t>Blazor</w:t>
+            </w:r>
+            <w:proofErr w:type="spellEnd"/>
+            <w:r>
+              <w:rPr>
+                <w:lang w:val="es-ES"/>
+              </w:rPr>
+              <w:t xml:space="preserve"> Server.</w:t>
+            </w:r>
+          </w:p>
+        </w:tc>
+      </w:tr>
+      <w:tr>
+        <w:trPr>
+          <w:trHeight w:val="649"/>
+        </w:trPr>
+        <w:tc>
+          <w:tcPr>
+            <w:tcW w:w="1470" w:type="dxa"/>
+            <w:gridSpan w:val="2"/>
+          </w:tcPr>
+          <w:p>
+            <w:pPr>
+              <w:spacing w:after="160" w:line="278" w:lineRule="auto"/>
+              <w:rPr>
+                <w:lang w:val="es-ES"/>
+              </w:rPr>
+            </w:pPr>
+            <w:r>
+              <w:rPr>
+                <w:lang w:val="es-ES"/>
+              </w:rPr>
+              <w:t>Criterios de Aceptación</w:t>
+            </w:r>
+          </w:p>
+        </w:tc>
+        <w:tc>
+          <w:tcPr>
+            <w:tcW w:w="7024" w:type="dxa"/>
+          </w:tcPr>
+          <w:p>
+            <w:pPr>
+              <w:pStyle w:val="Prrafodelista"/>
+              <w:numPr>
+                <w:ilvl w:val="0"/>
+                <w:numId w:val="3"/>
+              </w:numPr>
+              <w:rPr>
+                <w:lang w:val="es-ES"/>
+              </w:rPr>
+            </w:pPr>
+            <w:r>
+              <w:rPr>
+                <w:lang w:val="es-ES"/>
+              </w:rPr>
+              <w:t>SQL Server Express está instalado exitosamente.</w:t>
+            </w:r>
+          </w:p>
+          <w:p>
+            <w:pPr>
+              <w:pStyle w:val="Prrafodelista"/>
+              <w:numPr>
+                <w:ilvl w:val="0"/>
+                <w:numId w:val="3"/>
+              </w:numPr>
+              <w:rPr>
+                <w:lang w:val="es-ES"/>
+              </w:rPr>
+            </w:pPr>
+            <w:r>
+              <w:rPr>
+                <w:lang w:val="es-ES"/>
+              </w:rPr>
+              <w:t>Se puede acceder a la instancia usando SQL Server Management Studio (SSMS) o herramientas equivalentes.</w:t>
+            </w:r>
+          </w:p>
+          <w:p>
+            <w:pPr>
+              <w:pStyle w:val="Prrafodelista"/>
+              <w:numPr>
+                <w:ilvl w:val="0"/>
+                <w:numId w:val="3"/>
+              </w:numPr>
+              <w:rPr>
+                <w:lang w:val="es-ES"/>
+              </w:rPr>
+            </w:pPr>
+            <w:r>
+              <w:rPr>
+                <w:lang w:val="es-ES"/>
+              </w:rPr>
+              <w:t>La instancia local permite crear y administrar bases de datos.</w:t>
+            </w:r>
+          </w:p>
+        </w:tc>
+      </w:tr>
+      <w:tr>
+        <w:tc>
+          <w:tcPr>
+            <w:tcW w:w="1470" w:type="dxa"/>
+            <w:gridSpan w:val="2"/>
+          </w:tcPr>
+          <w:p>
+            <w:pPr>
+              <w:spacing w:after="160" w:line="278" w:lineRule="auto"/>
+              <w:rPr>
+                <w:lang w:val="es-ES"/>
+              </w:rPr>
+            </w:pPr>
+            <w:r>
+              <w:rPr>
+                <w:lang w:val="es-ES"/>
+              </w:rPr>
+              <w:t>Tareas</w:t>
+            </w:r>
+          </w:p>
+        </w:tc>
+        <w:tc>
+          <w:tcPr>
+            <w:tcW w:w="7024" w:type="dxa"/>
+          </w:tcPr>
+          <w:p>
+            <w:pPr>
+              <w:pStyle w:val="Prrafodelista"/>
+              <w:numPr>
+                <w:ilvl w:val="0"/>
+                <w:numId w:val="4"/>
+              </w:numPr>
+              <w:rPr>
+                <w:lang w:val="es-ES"/>
+              </w:rPr>
+            </w:pPr>
+            <w:r>
+              <w:rPr>
+                <w:lang w:val="es-ES"/>
+              </w:rPr>
+              <w:t xml:space="preserve">Descargar e instalar SQL Server Express </w:t>
+            </w:r>
+            <w:proofErr w:type="spellStart"/>
+            <w:r>
+              <w:rPr>
+                <w:lang w:val="es-ES"/>
+              </w:rPr>
+              <w:t>Edition</w:t>
+            </w:r>
+            <w:proofErr w:type="spellEnd"/>
+            <w:r>
+              <w:rPr>
+                <w:lang w:val="es-ES"/>
+              </w:rPr>
+              <w:t>.</w:t>
+            </w:r>
+          </w:p>
+          <w:p>
+            <w:pPr>
+              <w:pStyle w:val="Prrafodelista"/>
+              <w:numPr>
+                <w:ilvl w:val="0"/>
+                <w:numId w:val="4"/>
+              </w:numPr>
+              <w:rPr>
+                <w:lang w:val="es-ES"/>
+              </w:rPr>
+            </w:pPr>
+            <w:r>
+              <w:rPr>
+                <w:lang w:val="es-ES"/>
+              </w:rPr>
+              <w:t>Descargar e instalar SQL Server Management Studio (SSMS) para administrar la base de datos.</w:t>
+            </w:r>
+          </w:p>
+          <w:p>
+            <w:pPr>
+              <w:pStyle w:val="Prrafodelista"/>
+              <w:numPr>
+                <w:ilvl w:val="0"/>
+                <w:numId w:val="4"/>
+              </w:numPr>
+              <w:rPr>
+                <w:lang w:val="es-ES"/>
+              </w:rPr>
+            </w:pPr>
+            <w:r>
+              <w:rPr>
+                <w:lang w:val="es-ES"/>
+              </w:rPr>
+              <w:t>Configurar la instancia para permitir conexiones locales</w:t>
+            </w:r>
+            <w:r>
+              <w:rPr>
+                <w:lang w:val="es-ES"/>
+              </w:rPr>
+              <w:t>.</w:t>
+            </w:r>
+          </w:p>
+          <w:p>
+            <w:pPr>
+              <w:pStyle w:val="Prrafodelista"/>
+              <w:numPr>
+                <w:ilvl w:val="0"/>
+                <w:numId w:val="4"/>
+              </w:numPr>
+              <w:rPr>
+                <w:lang w:val="es-ES"/>
+              </w:rPr>
+            </w:pPr>
+            <w:r>
+              <w:rPr>
+                <w:lang w:val="es-ES"/>
+              </w:rPr>
+              <w:t>Verificar que el servicio de SQL Server esté corriendo.</w:t>
+            </w:r>
+          </w:p>
+          <w:p>
+            <w:pPr>
+              <w:pStyle w:val="Prrafodelista"/>
+              <w:numPr>
+                <w:ilvl w:val="0"/>
+                <w:numId w:val="4"/>
+              </w:numPr>
+              <w:rPr>
+                <w:lang w:val="es-ES"/>
+              </w:rPr>
+            </w:pPr>
+            <w:r>
+              <w:rPr>
+                <w:lang w:val="es-ES"/>
+              </w:rPr>
+              <w:t>Crear una base de datos para pruebas iniciales</w:t>
+            </w:r>
+            <w:r>
+              <w:rPr>
+                <w:lang w:val="es-ES"/>
+              </w:rPr>
+              <w:t>.</w:t>
+            </w:r>
+          </w:p>
+        </w:tc>
+      </w:tr>
+    </w:tbl>
+    <w:p/>
+    <w:tbl>
+      <w:tblPr>
+        <w:tblStyle w:val="Tablaconcuadrcula"/>
+        <w:tblW w:w="0" w:type="auto"/>
+        <w:tblLook w:val="04A0" w:firstRow="1" w:lastRow="0" w:firstColumn="1" w:lastColumn="0" w:noHBand="0" w:noVBand="1"/>
+      </w:tblPr>
+      <w:tblGrid>
+        <w:gridCol w:w="988"/>
+        <w:gridCol w:w="482"/>
+        <w:gridCol w:w="7024"/>
+      </w:tblGrid>
+      <w:tr>
+        <w:tc>
+          <w:tcPr>
+            <w:tcW w:w="988" w:type="dxa"/>
+          </w:tcPr>
+          <w:p>
+            <w:pPr>
+              <w:spacing w:after="160" w:line="278" w:lineRule="auto"/>
+              <w:rPr>
+                <w:lang w:val="es-ES"/>
+              </w:rPr>
+            </w:pPr>
+            <w:r>
+              <w:rPr>
+                <w:lang w:val="es-ES"/>
+              </w:rPr>
+              <w:t>HT-00</w:t>
+            </w:r>
+            <w:r>
+              <w:rPr>
+                <w:lang w:val="es-ES"/>
+              </w:rPr>
+              <w:t>4</w:t>
+            </w:r>
+          </w:p>
+        </w:tc>
+        <w:tc>
+          <w:tcPr>
+            <w:tcW w:w="7506" w:type="dxa"/>
+            <w:gridSpan w:val="2"/>
+          </w:tcPr>
+          <w:p>
+            <w:pPr>
+              <w:spacing w:after="160" w:line="278" w:lineRule="auto"/>
+              <w:rPr>
+                <w:lang w:val="es-MX"/>
+              </w:rPr>
+            </w:pPr>
+            <w:r>
+              <w:rPr>
+                <w:lang w:val="es-ES"/>
+              </w:rPr>
+              <w:t>Creación de proyecto API y configuración inicial de acceso a base de datos</w:t>
+            </w:r>
+          </w:p>
+        </w:tc>
+      </w:tr>
+      <w:tr>
+        <w:tc>
+          <w:tcPr>
+            <w:tcW w:w="1470" w:type="dxa"/>
+            <w:gridSpan w:val="2"/>
+          </w:tcPr>
+          <w:p>
+            <w:pPr>
+              <w:spacing w:after="160" w:line="278" w:lineRule="auto"/>
+              <w:rPr>
+                <w:lang w:val="es-ES"/>
+              </w:rPr>
+            </w:pPr>
+            <w:r>
+              <w:rPr>
+                <w:lang w:val="es-ES"/>
+              </w:rPr>
+              <w:t>Descripción</w:t>
+            </w:r>
+          </w:p>
+        </w:tc>
+        <w:tc>
+          <w:tcPr>
+            <w:tcW w:w="7024" w:type="dxa"/>
+          </w:tcPr>
+          <w:p>
+            <w:pPr>
+              <w:rPr>
+                <w:lang w:val="es-EC"/>
+              </w:rPr>
+            </w:pPr>
+            <w:r>
+              <w:rPr>
+                <w:lang w:val="es-ES"/>
+              </w:rPr>
+              <w:t xml:space="preserve">Crear un proyecto API REST con ASP.NET Core, configurarlo para acceder a la base de datos SQL Server usando </w:t>
+            </w:r>
+            <w:proofErr w:type="spellStart"/>
+            <w:r>
+              <w:rPr>
+                <w:lang w:val="es-ES"/>
+              </w:rPr>
+              <w:t>Entity</w:t>
+            </w:r>
+            <w:proofErr w:type="spellEnd"/>
+            <w:r>
+              <w:rPr>
+                <w:lang w:val="es-ES"/>
+              </w:rPr>
+              <w:t xml:space="preserve"> Framework Core, y preparar la base para exponer servicios que serán consumidos por la aplicación </w:t>
+            </w:r>
+            <w:proofErr w:type="spellStart"/>
+            <w:r>
+              <w:rPr>
+                <w:lang w:val="es-ES"/>
+              </w:rPr>
+              <w:t>Blazor</w:t>
+            </w:r>
+            <w:proofErr w:type="spellEnd"/>
+            <w:r>
+              <w:rPr>
+                <w:lang w:val="es-ES"/>
+              </w:rPr>
+              <w:t xml:space="preserve"> Server.</w:t>
+            </w:r>
+          </w:p>
+        </w:tc>
+      </w:tr>
+      <w:tr>
+        <w:trPr>
+          <w:trHeight w:val="649"/>
+        </w:trPr>
+        <w:tc>
+          <w:tcPr>
+            <w:tcW w:w="1470" w:type="dxa"/>
+            <w:gridSpan w:val="2"/>
+          </w:tcPr>
+          <w:p>
+            <w:pPr>
+              <w:spacing w:after="160" w:line="278" w:lineRule="auto"/>
+              <w:rPr>
+                <w:lang w:val="es-ES"/>
+              </w:rPr>
+            </w:pPr>
+            <w:r>
+              <w:rPr>
+                <w:lang w:val="es-ES"/>
+              </w:rPr>
+              <w:t>Criterios de Aceptación</w:t>
+            </w:r>
+          </w:p>
+        </w:tc>
+        <w:tc>
+          <w:tcPr>
+            <w:tcW w:w="7024" w:type="dxa"/>
+          </w:tcPr>
+          <w:p>
+            <w:pPr>
+              <w:pStyle w:val="Prrafodelista"/>
+              <w:numPr>
+                <w:ilvl w:val="0"/>
+                <w:numId w:val="3"/>
+              </w:numPr>
+              <w:rPr>
+                <w:lang w:val="es-ES"/>
+              </w:rPr>
+            </w:pPr>
+            <w:r>
+              <w:rPr>
+                <w:lang w:val="es-ES"/>
+              </w:rPr>
+              <w:t>Proyecto API creado (ASP.NET Core Web API).</w:t>
+            </w:r>
+          </w:p>
+          <w:p>
+            <w:pPr>
+              <w:pStyle w:val="Prrafodelista"/>
+              <w:numPr>
+                <w:ilvl w:val="0"/>
+                <w:numId w:val="3"/>
+              </w:numPr>
+              <w:rPr>
+                <w:lang w:val="es-ES"/>
+              </w:rPr>
+            </w:pPr>
+            <w:r>
+              <w:rPr>
+                <w:lang w:val="es-ES"/>
+              </w:rPr>
+              <w:t>Conexión a SQL Server configurada (</w:t>
+            </w:r>
+            <w:proofErr w:type="spellStart"/>
+            <w:r>
+              <w:rPr>
+                <w:lang w:val="es-ES"/>
+              </w:rPr>
+              <w:t>DbContext</w:t>
+            </w:r>
+            <w:proofErr w:type="spellEnd"/>
+            <w:r>
+              <w:rPr>
+                <w:lang w:val="es-ES"/>
+              </w:rPr>
+              <w:t>)</w:t>
+            </w:r>
+            <w:r>
+              <w:rPr>
+                <w:lang w:val="es-ES"/>
+              </w:rPr>
+              <w:t>.</w:t>
+            </w:r>
+          </w:p>
+          <w:p>
+            <w:pPr>
+              <w:pStyle w:val="Prrafodelista"/>
+              <w:numPr>
+                <w:ilvl w:val="0"/>
+                <w:numId w:val="3"/>
+              </w:numPr>
+              <w:rPr>
+                <w:lang w:val="es-ES"/>
+              </w:rPr>
+            </w:pPr>
+            <w:r>
+              <w:rPr>
+                <w:lang w:val="es-ES"/>
+              </w:rPr>
+              <w:t>Primera entidad y primer controlador creados</w:t>
+            </w:r>
+            <w:r>
+              <w:rPr>
+                <w:lang w:val="es-ES"/>
+              </w:rPr>
+              <w:t>.</w:t>
+            </w:r>
+          </w:p>
+          <w:p>
+            <w:pPr>
+              <w:pStyle w:val="Prrafodelista"/>
+              <w:numPr>
+                <w:ilvl w:val="0"/>
+                <w:numId w:val="3"/>
+              </w:numPr>
+              <w:rPr>
+                <w:lang w:val="es-ES"/>
+              </w:rPr>
+            </w:pPr>
+            <w:r>
+              <w:rPr>
+                <w:lang w:val="es-ES"/>
+              </w:rPr>
+              <w:t>API responde a consultas básicas</w:t>
+            </w:r>
+            <w:r>
+              <w:rPr>
+                <w:lang w:val="es-ES"/>
+              </w:rPr>
+              <w:t>.</w:t>
+            </w:r>
+          </w:p>
+        </w:tc>
+      </w:tr>
+      <w:tr>
+        <w:tc>
+          <w:tcPr>
+            <w:tcW w:w="1470" w:type="dxa"/>
+            <w:gridSpan w:val="2"/>
+          </w:tcPr>
+          <w:p>
+            <w:pPr>
+              <w:spacing w:after="160" w:line="278" w:lineRule="auto"/>
+              <w:rPr>
+                <w:lang w:val="es-ES"/>
+              </w:rPr>
+            </w:pPr>
+            <w:r>
+              <w:rPr>
+                <w:lang w:val="es-ES"/>
+              </w:rPr>
+              <w:t>Tareas</w:t>
+            </w:r>
+          </w:p>
+        </w:tc>
+        <w:tc>
+          <w:tcPr>
+            <w:tcW w:w="7024" w:type="dxa"/>
+          </w:tcPr>
+          <w:p>
+            <w:pPr>
+              <w:pStyle w:val="Prrafodelista"/>
+              <w:numPr>
+                <w:ilvl w:val="0"/>
+                <w:numId w:val="4"/>
+              </w:numPr>
+              <w:rPr>
+                <w:lang w:val="es-ES"/>
+              </w:rPr>
+            </w:pPr>
+            <w:r>
+              <w:rPr>
+                <w:lang w:val="es-ES"/>
+              </w:rPr>
+              <w:t>Crear proyecto API en Visual Studio</w:t>
+            </w:r>
+            <w:r>
+              <w:rPr>
+                <w:lang w:val="es-ES"/>
+              </w:rPr>
+              <w:t>.</w:t>
+            </w:r>
+          </w:p>
+          <w:p>
+            <w:pPr>
+              <w:pStyle w:val="Prrafodelista"/>
+              <w:numPr>
+                <w:ilvl w:val="0"/>
+                <w:numId w:val="4"/>
+              </w:numPr>
+              <w:rPr>
+                <w:lang w:val="es-ES"/>
+              </w:rPr>
+            </w:pPr>
+            <w:r>
+              <w:rPr>
+                <w:lang w:val="es-ES"/>
+              </w:rPr>
+              <w:t xml:space="preserve">Instalar EF Core y configurar </w:t>
+            </w:r>
+            <w:proofErr w:type="spellStart"/>
+            <w:r>
+              <w:rPr>
+                <w:lang w:val="es-ES"/>
+              </w:rPr>
+              <w:t>DbContext</w:t>
+            </w:r>
+            <w:proofErr w:type="spellEnd"/>
+            <w:r>
+              <w:rPr>
+                <w:lang w:val="es-ES"/>
+              </w:rPr>
+              <w:t>.</w:t>
+            </w:r>
+          </w:p>
+          <w:p>
+            <w:pPr>
+              <w:pStyle w:val="Prrafodelista"/>
+              <w:numPr>
+                <w:ilvl w:val="0"/>
+                <w:numId w:val="4"/>
+              </w:numPr>
+              <w:rPr>
+                <w:lang w:val="es-ES"/>
+              </w:rPr>
+            </w:pPr>
+            <w:r>
+              <w:rPr>
+                <w:lang w:val="es-ES"/>
+              </w:rPr>
+              <w:t>Crear modelo de datos</w:t>
+            </w:r>
+          </w:p>
+          <w:p>
+            <w:pPr>
+              <w:pStyle w:val="Prrafodelista"/>
+              <w:numPr>
+                <w:ilvl w:val="0"/>
+                <w:numId w:val="4"/>
+              </w:numPr>
+              <w:rPr>
+                <w:lang w:val="es-ES"/>
+              </w:rPr>
+            </w:pPr>
+            <w:r>
+              <w:rPr>
+                <w:lang w:val="es-ES"/>
+              </w:rPr>
+              <w:t>Crear controlador básico que devuelva datos de prueba.</w:t>
+            </w:r>
+          </w:p>
+          <w:p>
+            <w:pPr>
+              <w:pStyle w:val="Prrafodelista"/>
+              <w:numPr>
+                <w:ilvl w:val="0"/>
+                <w:numId w:val="4"/>
+              </w:numPr>
+              <w:rPr>
+                <w:lang w:val="es-ES"/>
+              </w:rPr>
+            </w:pPr>
+            <w:r>
+              <w:rPr>
+                <w:lang w:val="es-ES"/>
+              </w:rPr>
+              <w:t>Probar la API localmente</w:t>
+            </w:r>
+          </w:p>
+        </w:tc>
+      </w:tr>
+    </w:tbl>
+    <w:p/>
+    <w:tbl>
+      <w:tblPr>
+        <w:tblStyle w:val="Tablaconcuadrcula"/>
+        <w:tblW w:w="0" w:type="auto"/>
+        <w:tblLook w:val="04A0" w:firstRow="1" w:lastRow="0" w:firstColumn="1" w:lastColumn="0" w:noHBand="0" w:noVBand="1"/>
+      </w:tblPr>
+      <w:tblGrid>
+        <w:gridCol w:w="988"/>
+        <w:gridCol w:w="482"/>
+        <w:gridCol w:w="7024"/>
+      </w:tblGrid>
+      <w:tr>
+        <w:tc>
+          <w:tcPr>
+            <w:tcW w:w="988" w:type="dxa"/>
+          </w:tcPr>
+          <w:p>
+            <w:pPr>
+              <w:spacing w:after="160" w:line="278" w:lineRule="auto"/>
+              <w:rPr>
+                <w:lang w:val="es-ES"/>
+              </w:rPr>
+            </w:pPr>
+            <w:r>
+              <w:rPr>
+                <w:lang w:val="es-ES"/>
+              </w:rPr>
+              <w:t>HT-00</w:t>
+            </w:r>
+            <w:r>
+              <w:rPr>
+                <w:lang w:val="es-ES"/>
+              </w:rPr>
+              <w:t>5</w:t>
+            </w:r>
+          </w:p>
+        </w:tc>
+        <w:tc>
+          <w:tcPr>
+            <w:tcW w:w="7506" w:type="dxa"/>
+            <w:gridSpan w:val="2"/>
+          </w:tcPr>
+          <w:p>
+            <w:pPr>
+              <w:spacing w:after="160" w:line="278" w:lineRule="auto"/>
+              <w:rPr>
+                <w:lang w:val="es-MX"/>
+              </w:rPr>
+            </w:pPr>
+            <w:r>
+              <w:rPr>
+                <w:lang w:val="es-ES"/>
+              </w:rPr>
+              <w:t>Diseño e implementación inicial de la base de datos</w:t>
+            </w:r>
+          </w:p>
+        </w:tc>
+      </w:tr>
+      <w:tr>
+        <w:tc>
+          <w:tcPr>
+            <w:tcW w:w="1470" w:type="dxa"/>
+            <w:gridSpan w:val="2"/>
+          </w:tcPr>
+          <w:p>
+            <w:pPr>
+              <w:spacing w:after="160" w:line="278" w:lineRule="auto"/>
+              <w:rPr>
+                <w:lang w:val="es-ES"/>
+              </w:rPr>
+            </w:pPr>
+            <w:r>
+              <w:rPr>
+                <w:lang w:val="es-ES"/>
+              </w:rPr>
+              <w:t>Descripción</w:t>
+            </w:r>
+          </w:p>
+        </w:tc>
+        <w:tc>
+          <w:tcPr>
+            <w:tcW w:w="7024" w:type="dxa"/>
+          </w:tcPr>
+          <w:p>
+            <w:pPr>
+              <w:rPr>
+                <w:lang w:val="es-EC"/>
+              </w:rPr>
+            </w:pPr>
+            <w:r>
+              <w:rPr>
+                <w:lang w:val="es-ES"/>
+              </w:rPr>
+              <w:t>Definir las tablas principales y relaciones de la base de datos SQL Server, crear el esquema inicial y asegurarse que sea funcional para la aplicación.</w:t>
+            </w:r>
+          </w:p>
+        </w:tc>
+      </w:tr>
+      <w:tr>
+        <w:trPr>
+          <w:trHeight w:val="649"/>
+        </w:trPr>
+        <w:tc>
+          <w:tcPr>
+            <w:tcW w:w="1470" w:type="dxa"/>
+            <w:gridSpan w:val="2"/>
+          </w:tcPr>
+          <w:p>
+            <w:pPr>
+              <w:spacing w:after="160" w:line="278" w:lineRule="auto"/>
+              <w:rPr>
+                <w:lang w:val="es-ES"/>
+              </w:rPr>
+            </w:pPr>
+            <w:r>
+              <w:rPr>
+                <w:lang w:val="es-ES"/>
+              </w:rPr>
+              <w:t>Criterios de Aceptación</w:t>
+            </w:r>
+          </w:p>
+        </w:tc>
+        <w:tc>
+          <w:tcPr>
+            <w:tcW w:w="7024" w:type="dxa"/>
+          </w:tcPr>
+          <w:p>
+            <w:pPr>
+              <w:pStyle w:val="Prrafodelista"/>
+              <w:numPr>
+                <w:ilvl w:val="0"/>
+                <w:numId w:val="3"/>
+              </w:numPr>
+              <w:rPr>
+                <w:lang w:val="es-ES"/>
+              </w:rPr>
+            </w:pPr>
+            <w:r>
+              <w:rPr>
+                <w:lang w:val="es-ES"/>
+              </w:rPr>
+              <w:t>Las tablas están correctamente creadas en SQL Server.</w:t>
+            </w:r>
+          </w:p>
+          <w:p>
+            <w:pPr>
+              <w:pStyle w:val="Prrafodelista"/>
+              <w:numPr>
+                <w:ilvl w:val="0"/>
+                <w:numId w:val="3"/>
+              </w:numPr>
+              <w:rPr>
+                <w:lang w:val="es-ES"/>
+              </w:rPr>
+            </w:pPr>
+            <w:r>
+              <w:rPr>
+                <w:lang w:val="es-ES"/>
+              </w:rPr>
+              <w:t>Se definen columnas, tipos de datos y relaciones</w:t>
+            </w:r>
+            <w:r>
+              <w:rPr>
+                <w:lang w:val="es-ES"/>
+              </w:rPr>
+              <w:t>.</w:t>
+            </w:r>
+          </w:p>
+          <w:p>
+            <w:pPr>
+              <w:pStyle w:val="Prrafodelista"/>
+              <w:numPr>
+                <w:ilvl w:val="0"/>
+                <w:numId w:val="3"/>
+              </w:numPr>
+              <w:rPr>
+                <w:lang w:val="es-ES"/>
+              </w:rPr>
+            </w:pPr>
+            <w:r>
+              <w:rPr>
+                <w:lang w:val="es-ES"/>
+              </w:rPr>
+              <w:t>Se crean los scripts o migraciones necesarias.</w:t>
+            </w:r>
+          </w:p>
+          <w:p>
+            <w:pPr>
+              <w:pStyle w:val="Prrafodelista"/>
+              <w:numPr>
+                <w:ilvl w:val="0"/>
+                <w:numId w:val="3"/>
+              </w:numPr>
+              <w:rPr>
+                <w:lang w:val="es-ES"/>
+              </w:rPr>
+            </w:pPr>
+            <w:r>
+              <w:rPr>
+                <w:lang w:val="es-ES"/>
+              </w:rPr>
+              <w:t>La base de datos es accesible sin errores desde la API.</w:t>
+            </w:r>
+          </w:p>
+        </w:tc>
+      </w:tr>
+      <w:tr>
+        <w:tc>
+          <w:tcPr>
+            <w:tcW w:w="1470" w:type="dxa"/>
+            <w:gridSpan w:val="2"/>
+          </w:tcPr>
+          <w:p>
+            <w:pPr>
+              <w:spacing w:after="160" w:line="278" w:lineRule="auto"/>
+              <w:rPr>
+                <w:lang w:val="es-ES"/>
+              </w:rPr>
+            </w:pPr>
+            <w:r>
+              <w:rPr>
+                <w:lang w:val="es-ES"/>
+              </w:rPr>
+              <w:t>Tareas</w:t>
+            </w:r>
+          </w:p>
+        </w:tc>
+        <w:tc>
+          <w:tcPr>
+            <w:tcW w:w="7024" w:type="dxa"/>
+          </w:tcPr>
+          <w:p>
+            <w:pPr>
+              <w:pStyle w:val="Prrafodelista"/>
+              <w:numPr>
+                <w:ilvl w:val="0"/>
+                <w:numId w:val="4"/>
+              </w:numPr>
+              <w:rPr>
+                <w:lang w:val="es-ES"/>
+              </w:rPr>
+            </w:pPr>
+            <w:r>
+              <w:rPr>
+                <w:lang w:val="es-ES"/>
+              </w:rPr>
+              <w:t>Diseñar el modelo de datos (entidades y relaciones).</w:t>
+            </w:r>
+          </w:p>
+          <w:p>
+            <w:pPr>
+              <w:pStyle w:val="Prrafodelista"/>
+              <w:numPr>
+                <w:ilvl w:val="0"/>
+                <w:numId w:val="4"/>
+              </w:numPr>
+              <w:rPr>
+                <w:lang w:val="es-ES"/>
+              </w:rPr>
+            </w:pPr>
+            <w:r>
+              <w:rPr>
+                <w:lang w:val="es-ES"/>
+              </w:rPr>
+              <w:t xml:space="preserve">Crear scripts SQL o configuraciones de </w:t>
+            </w:r>
+            <w:proofErr w:type="spellStart"/>
+            <w:r>
+              <w:rPr>
+                <w:lang w:val="es-ES"/>
+              </w:rPr>
+              <w:t>Entity</w:t>
+            </w:r>
+            <w:proofErr w:type="spellEnd"/>
+            <w:r>
+              <w:rPr>
+                <w:lang w:val="es-ES"/>
+              </w:rPr>
+              <w:t xml:space="preserve"> Framework Core.</w:t>
+            </w:r>
+          </w:p>
+          <w:p>
+            <w:pPr>
+              <w:pStyle w:val="Prrafodelista"/>
+              <w:numPr>
+                <w:ilvl w:val="0"/>
+                <w:numId w:val="4"/>
+              </w:numPr>
+              <w:rPr>
+                <w:lang w:val="es-ES"/>
+              </w:rPr>
+            </w:pPr>
+            <w:r>
+              <w:rPr>
+                <w:lang w:val="es-ES"/>
+              </w:rPr>
+              <w:t>Ejecutar migraciones o scripts para construir la base de datos.</w:t>
+            </w:r>
+          </w:p>
+          <w:p>
+            <w:pPr>
+              <w:pStyle w:val="Prrafodelista"/>
+              <w:numPr>
+                <w:ilvl w:val="0"/>
+                <w:numId w:val="4"/>
+              </w:numPr>
+              <w:rPr>
+                <w:lang w:val="es-ES"/>
+              </w:rPr>
+            </w:pPr>
+            <w:r>
+              <w:rPr>
+                <w:lang w:val="es-ES"/>
+              </w:rPr>
+              <w:t>Verificar que la API puede acceder a la base de datos correctamente.</w:t>
+            </w:r>
+          </w:p>
+        </w:tc>
+      </w:tr>
+    </w:tbl>
+    <w:p/>
     <w:tbl>
       <w:tblPr>
         <w:tblStyle w:val="Tablaconcuadrcula"/>
@@ -299,8 +1770,31 @@
       <w:tr>
         <w:tc>
           <w:tcPr>
-            <w:tcW w:w="8494" w:type="dxa"/>
-            <w:gridSpan w:val="2"/>
+            <w:tcW w:w="1468" w:type="dxa"/>
+          </w:tcPr>
+          <w:p>
+            <w:pPr>
+              <w:rPr>
+                <w:lang w:val="es-ES"/>
+              </w:rPr>
+            </w:pPr>
+            <w:r>
+              <w:rPr>
+                <w:lang w:val="es-ES"/>
+              </w:rPr>
+              <w:t>HT-00</w:t>
+            </w:r>
+            <w:r>
+              <w:rPr>
+                <w:lang w:val="es-ES"/>
+              </w:rPr>
+              <w:t>6</w:t>
+            </w:r>
+          </w:p>
+        </w:tc>
+        <w:tc>
+          <w:tcPr>
+            <w:tcW w:w="7026" w:type="dxa"/>
           </w:tcPr>
           <w:p>
             <w:pPr>
@@ -313,7 +1807,7 @@
               <w:rPr>
                 <w:lang w:val="es-ES"/>
               </w:rPr>
-              <w:t>Implementación del esquema inicial de base de datos</w:t>
+              <w:t>Separación de capas en la arquitectura</w:t>
             </w:r>
           </w:p>
         </w:tc>
@@ -321,7 +1815,7 @@
       <w:tr>
         <w:tc>
           <w:tcPr>
-            <w:tcW w:w="1413" w:type="dxa"/>
+            <w:tcW w:w="1468" w:type="dxa"/>
           </w:tcPr>
           <w:p>
             <w:pPr>
@@ -340,7 +1834,7 @@
         </w:tc>
         <w:tc>
           <w:tcPr>
-            <w:tcW w:w="7081" w:type="dxa"/>
+            <w:tcW w:w="7026" w:type="dxa"/>
           </w:tcPr>
           <w:p>
             <w:pPr>
@@ -353,7 +1847,7 @@
               <w:rPr>
                 <w:lang w:val="es-ES"/>
               </w:rPr>
-              <w:t>Diseñar e implementar el conjunto de tablas que soporten las entidades del sistema.</w:t>
+              <w:t>Separar el proyecto en capas: presentación (UI), lógica de negocio y acceso a datos, para mejorar mantenimiento y escalabilidad.</w:t>
             </w:r>
           </w:p>
         </w:tc>
@@ -361,7 +1855,7 @@
       <w:tr>
         <w:tc>
           <w:tcPr>
-            <w:tcW w:w="1413" w:type="dxa"/>
+            <w:tcW w:w="1468" w:type="dxa"/>
           </w:tcPr>
           <w:p>
             <w:pPr>
@@ -380,27 +1874,42 @@
         </w:tc>
         <w:tc>
           <w:tcPr>
-            <w:tcW w:w="7081" w:type="dxa"/>
-          </w:tcPr>
-          <w:p>
-            <w:pPr>
-              <w:spacing w:after="160" w:line="278" w:lineRule="auto"/>
-              <w:rPr>
-                <w:lang w:val="es-ES"/>
-              </w:rPr>
-            </w:pPr>
-            <w:r>
-              <w:rPr>
-                <w:lang w:val="es-ES"/>
-              </w:rPr>
-              <w:t>Todas las relaciones están normalizadas y funcionales.</w:t>
-            </w:r>
-            <w:r>
-              <w:rPr>
-                <w:lang w:val="es-ES"/>
-              </w:rPr>
-              <w:br/>
-              <w:t>La aplicación accede sin errores a la base de datos.</w:t>
+            <w:tcW w:w="7026" w:type="dxa"/>
+          </w:tcPr>
+          <w:p>
+            <w:pPr>
+              <w:pStyle w:val="Prrafodelista"/>
+              <w:numPr>
+                <w:ilvl w:val="0"/>
+                <w:numId w:val="8"/>
+              </w:numPr>
+              <w:rPr>
+                <w:lang w:val="es-ES"/>
+              </w:rPr>
+            </w:pPr>
+            <w:r>
+              <w:rPr>
+                <w:lang w:val="es-ES"/>
+              </w:rPr>
+              <w:t>Cada capa está en un proyecto distinto.</w:t>
+            </w:r>
+          </w:p>
+          <w:p>
+            <w:pPr>
+              <w:pStyle w:val="Prrafodelista"/>
+              <w:numPr>
+                <w:ilvl w:val="0"/>
+                <w:numId w:val="8"/>
+              </w:numPr>
+              <w:rPr>
+                <w:lang w:val="es-ES"/>
+              </w:rPr>
+            </w:pPr>
+            <w:r>
+              <w:rPr>
+                <w:lang w:val="es-ES"/>
+              </w:rPr>
+              <w:t>No hay dependencias cruzadas incorrectas.</w:t>
             </w:r>
           </w:p>
         </w:tc>
@@ -408,7 +1917,7 @@
       <w:tr>
         <w:tc>
           <w:tcPr>
-            <w:tcW w:w="1413" w:type="dxa"/>
+            <w:tcW w:w="1468" w:type="dxa"/>
           </w:tcPr>
           <w:p>
             <w:pPr>
@@ -427,60 +1936,865 @@
         </w:tc>
         <w:tc>
           <w:tcPr>
-            <w:tcW w:w="7081" w:type="dxa"/>
-          </w:tcPr>
-          <w:p>
-            <w:pPr>
-              <w:spacing w:after="160" w:line="278" w:lineRule="auto"/>
-              <w:rPr>
-                <w:lang w:val="es-ES"/>
-              </w:rPr>
-            </w:pPr>
-            <w:r>
-              <w:rPr>
-                <w:lang w:val="es-ES"/>
-              </w:rPr>
-              <w:t>Crear scripts iniciales.</w:t>
-            </w:r>
-            <w:r>
-              <w:rPr>
-                <w:lang w:val="es-ES"/>
-              </w:rPr>
-              <w:br/>
-              <w:t>Ejecutar en Azure SQL.</w:t>
-            </w:r>
-            <w:r>
-              <w:rPr>
-                <w:lang w:val="es-ES"/>
-              </w:rPr>
-              <w:br/>
-              <w:t xml:space="preserve">Probar conexión desde </w:t>
-            </w:r>
-            <w:proofErr w:type="spellStart"/>
-            <w:r>
-              <w:rPr>
-                <w:lang w:val="es-ES"/>
-              </w:rPr>
-              <w:t>Blazor</w:t>
-            </w:r>
-            <w:proofErr w:type="spellEnd"/>
-            <w:r>
-              <w:rPr>
-                <w:lang w:val="es-ES"/>
-              </w:rPr>
-              <w:t>.</w:t>
+            <w:tcW w:w="7026" w:type="dxa"/>
+          </w:tcPr>
+          <w:p>
+            <w:pPr>
+              <w:pStyle w:val="Prrafodelista"/>
+              <w:numPr>
+                <w:ilvl w:val="0"/>
+                <w:numId w:val="7"/>
+              </w:numPr>
+              <w:rPr>
+                <w:lang w:val="es-ES"/>
+              </w:rPr>
+            </w:pPr>
+            <w:r>
+              <w:rPr>
+                <w:lang w:val="es-ES"/>
+              </w:rPr>
+              <w:t>Crear proyectos independientes en la solución.</w:t>
+            </w:r>
+          </w:p>
+          <w:p>
+            <w:pPr>
+              <w:pStyle w:val="Prrafodelista"/>
+              <w:numPr>
+                <w:ilvl w:val="0"/>
+                <w:numId w:val="7"/>
+              </w:numPr>
+              <w:rPr>
+                <w:lang w:val="es-ES"/>
+              </w:rPr>
+            </w:pPr>
+            <w:r>
+              <w:rPr>
+                <w:lang w:val="es-ES"/>
+              </w:rPr>
+              <w:t>Configurar inyección de dependencias.</w:t>
             </w:r>
           </w:p>
         </w:tc>
       </w:tr>
     </w:tbl>
-    <w:p>
-      <w:pPr>
-        <w:rPr>
-          <w:lang w:val="es-ES"/>
-        </w:rPr>
-      </w:pPr>
-    </w:p>
+    <w:p/>
+    <w:tbl>
+      <w:tblPr>
+        <w:tblStyle w:val="Tablaconcuadrcula"/>
+        <w:tblW w:w="0" w:type="auto"/>
+        <w:tblLook w:val="04A0" w:firstRow="1" w:lastRow="0" w:firstColumn="1" w:lastColumn="0" w:noHBand="0" w:noVBand="1"/>
+      </w:tblPr>
+      <w:tblGrid>
+        <w:gridCol w:w="988"/>
+        <w:gridCol w:w="482"/>
+        <w:gridCol w:w="7024"/>
+      </w:tblGrid>
+      <w:tr>
+        <w:tc>
+          <w:tcPr>
+            <w:tcW w:w="988" w:type="dxa"/>
+          </w:tcPr>
+          <w:p>
+            <w:pPr>
+              <w:spacing w:after="160" w:line="278" w:lineRule="auto"/>
+              <w:rPr>
+                <w:lang w:val="es-ES"/>
+              </w:rPr>
+            </w:pPr>
+            <w:r>
+              <w:rPr>
+                <w:lang w:val="es-ES"/>
+              </w:rPr>
+              <w:lastRenderedPageBreak/>
+              <w:t>HT-00</w:t>
+            </w:r>
+            <w:r>
+              <w:rPr>
+                <w:lang w:val="es-ES"/>
+              </w:rPr>
+              <w:t>7</w:t>
+            </w:r>
+          </w:p>
+        </w:tc>
+        <w:tc>
+          <w:tcPr>
+            <w:tcW w:w="7506" w:type="dxa"/>
+            <w:gridSpan w:val="2"/>
+          </w:tcPr>
+          <w:p>
+            <w:pPr>
+              <w:spacing w:after="160" w:line="278" w:lineRule="auto"/>
+              <w:rPr>
+                <w:lang w:val="es-MX"/>
+              </w:rPr>
+            </w:pPr>
+            <w:r>
+              <w:rPr>
+                <w:lang w:val="es-ES"/>
+              </w:rPr>
+              <w:t xml:space="preserve">Configuración de consumo de API desde </w:t>
+            </w:r>
+            <w:proofErr w:type="spellStart"/>
+            <w:r>
+              <w:rPr>
+                <w:lang w:val="es-ES"/>
+              </w:rPr>
+              <w:t>Blazor</w:t>
+            </w:r>
+            <w:proofErr w:type="spellEnd"/>
+            <w:r>
+              <w:rPr>
+                <w:lang w:val="es-ES"/>
+              </w:rPr>
+              <w:t xml:space="preserve"> Server</w:t>
+            </w:r>
+          </w:p>
+        </w:tc>
+      </w:tr>
+      <w:tr>
+        <w:tc>
+          <w:tcPr>
+            <w:tcW w:w="1470" w:type="dxa"/>
+            <w:gridSpan w:val="2"/>
+          </w:tcPr>
+          <w:p>
+            <w:pPr>
+              <w:spacing w:after="160" w:line="278" w:lineRule="auto"/>
+              <w:rPr>
+                <w:lang w:val="es-ES"/>
+              </w:rPr>
+            </w:pPr>
+            <w:r>
+              <w:rPr>
+                <w:lang w:val="es-ES"/>
+              </w:rPr>
+              <w:t>Descripción</w:t>
+            </w:r>
+          </w:p>
+        </w:tc>
+        <w:tc>
+          <w:tcPr>
+            <w:tcW w:w="7024" w:type="dxa"/>
+          </w:tcPr>
+          <w:p>
+            <w:pPr>
+              <w:rPr>
+                <w:lang w:val="es-EC"/>
+              </w:rPr>
+            </w:pPr>
+            <w:r>
+              <w:rPr>
+                <w:lang w:val="es-ES"/>
+              </w:rPr>
+              <w:t xml:space="preserve">Configurar el proyecto </w:t>
+            </w:r>
+            <w:proofErr w:type="spellStart"/>
+            <w:r>
+              <w:rPr>
+                <w:lang w:val="es-ES"/>
+              </w:rPr>
+              <w:t>Blazor</w:t>
+            </w:r>
+            <w:proofErr w:type="spellEnd"/>
+            <w:r>
+              <w:rPr>
+                <w:lang w:val="es-ES"/>
+              </w:rPr>
+              <w:t xml:space="preserve"> Server para consumir datos de una API externa que accede a la base de datos, usando servicios basados en </w:t>
+            </w:r>
+            <w:proofErr w:type="spellStart"/>
+            <w:r>
+              <w:rPr>
+                <w:lang w:val="es-ES"/>
+              </w:rPr>
+              <w:t>HttpClient</w:t>
+            </w:r>
+            <w:proofErr w:type="spellEnd"/>
+            <w:r>
+              <w:rPr>
+                <w:lang w:val="es-ES"/>
+              </w:rPr>
+              <w:t>.</w:t>
+            </w:r>
+          </w:p>
+        </w:tc>
+      </w:tr>
+      <w:tr>
+        <w:trPr>
+          <w:trHeight w:val="649"/>
+        </w:trPr>
+        <w:tc>
+          <w:tcPr>
+            <w:tcW w:w="1470" w:type="dxa"/>
+            <w:gridSpan w:val="2"/>
+          </w:tcPr>
+          <w:p>
+            <w:pPr>
+              <w:spacing w:after="160" w:line="278" w:lineRule="auto"/>
+              <w:rPr>
+                <w:lang w:val="es-ES"/>
+              </w:rPr>
+            </w:pPr>
+            <w:r>
+              <w:rPr>
+                <w:lang w:val="es-ES"/>
+              </w:rPr>
+              <w:t>Criterios de Aceptación</w:t>
+            </w:r>
+          </w:p>
+        </w:tc>
+        <w:tc>
+          <w:tcPr>
+            <w:tcW w:w="7024" w:type="dxa"/>
+          </w:tcPr>
+          <w:p>
+            <w:pPr>
+              <w:pStyle w:val="Prrafodelista"/>
+              <w:numPr>
+                <w:ilvl w:val="0"/>
+                <w:numId w:val="3"/>
+              </w:numPr>
+              <w:rPr>
+                <w:lang w:val="es-ES"/>
+              </w:rPr>
+            </w:pPr>
+            <w:r>
+              <w:rPr>
+                <w:lang w:val="es-ES"/>
+              </w:rPr>
+              <w:t xml:space="preserve">Se configura un servicio </w:t>
+            </w:r>
+            <w:proofErr w:type="spellStart"/>
+            <w:r>
+              <w:rPr>
+                <w:lang w:val="es-ES"/>
+              </w:rPr>
+              <w:t>HttpClient</w:t>
+            </w:r>
+            <w:proofErr w:type="spellEnd"/>
+            <w:r>
+              <w:rPr>
+                <w:lang w:val="es-ES"/>
+              </w:rPr>
+              <w:t xml:space="preserve"> para realizar peticiones a la API.</w:t>
+            </w:r>
+          </w:p>
+          <w:p>
+            <w:pPr>
+              <w:pStyle w:val="Prrafodelista"/>
+              <w:numPr>
+                <w:ilvl w:val="0"/>
+                <w:numId w:val="3"/>
+              </w:numPr>
+              <w:rPr>
+                <w:lang w:val="es-ES"/>
+              </w:rPr>
+            </w:pPr>
+            <w:r>
+              <w:rPr>
+                <w:lang w:val="es-ES"/>
+              </w:rPr>
+              <w:t>El proyecto puede consumir datos de prueba de la API (GET, POST).</w:t>
+            </w:r>
+          </w:p>
+          <w:p>
+            <w:pPr>
+              <w:pStyle w:val="Prrafodelista"/>
+              <w:numPr>
+                <w:ilvl w:val="0"/>
+                <w:numId w:val="3"/>
+              </w:numPr>
+              <w:rPr>
+                <w:lang w:val="es-ES"/>
+              </w:rPr>
+            </w:pPr>
+            <w:r>
+              <w:rPr>
+                <w:lang w:val="es-ES"/>
+              </w:rPr>
+              <w:t xml:space="preserve">Se implementa un servicio </w:t>
+            </w:r>
+            <w:proofErr w:type="spellStart"/>
+            <w:r>
+              <w:rPr>
+                <w:lang w:val="es-ES"/>
+              </w:rPr>
+              <w:t>Blazor</w:t>
+            </w:r>
+            <w:proofErr w:type="spellEnd"/>
+            <w:r>
+              <w:rPr>
+                <w:lang w:val="es-ES"/>
+              </w:rPr>
+              <w:t xml:space="preserve"> que maneja la comunicación con la API.</w:t>
+            </w:r>
+          </w:p>
+        </w:tc>
+      </w:tr>
+      <w:tr>
+        <w:tc>
+          <w:tcPr>
+            <w:tcW w:w="1470" w:type="dxa"/>
+            <w:gridSpan w:val="2"/>
+          </w:tcPr>
+          <w:p>
+            <w:pPr>
+              <w:spacing w:after="160" w:line="278" w:lineRule="auto"/>
+              <w:rPr>
+                <w:lang w:val="es-ES"/>
+              </w:rPr>
+            </w:pPr>
+            <w:r>
+              <w:rPr>
+                <w:lang w:val="es-ES"/>
+              </w:rPr>
+              <w:t>Tareas</w:t>
+            </w:r>
+          </w:p>
+        </w:tc>
+        <w:tc>
+          <w:tcPr>
+            <w:tcW w:w="7024" w:type="dxa"/>
+          </w:tcPr>
+          <w:p>
+            <w:pPr>
+              <w:pStyle w:val="Prrafodelista"/>
+              <w:numPr>
+                <w:ilvl w:val="0"/>
+                <w:numId w:val="4"/>
+              </w:numPr>
+              <w:rPr>
+                <w:lang w:val="es-ES"/>
+              </w:rPr>
+            </w:pPr>
+            <w:r>
+              <w:rPr>
+                <w:lang w:val="es-ES"/>
+              </w:rPr>
+              <w:t xml:space="preserve">Configurar </w:t>
+            </w:r>
+            <w:proofErr w:type="spellStart"/>
+            <w:r>
+              <w:rPr>
+                <w:lang w:val="es-ES"/>
+              </w:rPr>
+              <w:t>HttpClient</w:t>
+            </w:r>
+            <w:proofErr w:type="spellEnd"/>
+            <w:r>
+              <w:rPr>
+                <w:lang w:val="es-ES"/>
+              </w:rPr>
+              <w:t xml:space="preserve"> en </w:t>
+            </w:r>
+            <w:proofErr w:type="spellStart"/>
+            <w:r>
+              <w:rPr>
+                <w:lang w:val="es-ES"/>
+              </w:rPr>
+              <w:t>Program.cs</w:t>
+            </w:r>
+            <w:proofErr w:type="spellEnd"/>
+            <w:r>
+              <w:rPr>
+                <w:lang w:val="es-ES"/>
+              </w:rPr>
+              <w:t>.</w:t>
+            </w:r>
+          </w:p>
+          <w:p>
+            <w:pPr>
+              <w:pStyle w:val="Prrafodelista"/>
+              <w:numPr>
+                <w:ilvl w:val="0"/>
+                <w:numId w:val="4"/>
+              </w:numPr>
+              <w:rPr>
+                <w:lang w:val="es-ES"/>
+              </w:rPr>
+            </w:pPr>
+            <w:r>
+              <w:rPr>
+                <w:lang w:val="es-ES"/>
+              </w:rPr>
+              <w:t xml:space="preserve">Crear un servicio </w:t>
+            </w:r>
+            <w:proofErr w:type="spellStart"/>
+            <w:r>
+              <w:rPr>
+                <w:lang w:val="es-ES"/>
+              </w:rPr>
+              <w:t>Blazor</w:t>
+            </w:r>
+            <w:proofErr w:type="spellEnd"/>
+            <w:r>
+              <w:rPr>
+                <w:lang w:val="es-ES"/>
+              </w:rPr>
+              <w:t xml:space="preserve"> que realice solicitudes HTTP (</w:t>
+            </w:r>
+            <w:proofErr w:type="spellStart"/>
+            <w:r>
+              <w:rPr>
+                <w:lang w:val="es-ES"/>
+              </w:rPr>
+              <w:t>IApiService</w:t>
+            </w:r>
+            <w:proofErr w:type="spellEnd"/>
+            <w:r>
+              <w:rPr>
+                <w:lang w:val="es-ES"/>
+              </w:rPr>
+              <w:t xml:space="preserve"> y </w:t>
+            </w:r>
+            <w:proofErr w:type="spellStart"/>
+            <w:r>
+              <w:rPr>
+                <w:lang w:val="es-ES"/>
+              </w:rPr>
+              <w:t>ApiService</w:t>
+            </w:r>
+            <w:proofErr w:type="spellEnd"/>
+            <w:r>
+              <w:rPr>
+                <w:lang w:val="es-ES"/>
+              </w:rPr>
+              <w:t>).</w:t>
+            </w:r>
+          </w:p>
+          <w:p>
+            <w:pPr>
+              <w:pStyle w:val="Prrafodelista"/>
+              <w:numPr>
+                <w:ilvl w:val="0"/>
+                <w:numId w:val="4"/>
+              </w:numPr>
+              <w:rPr>
+                <w:lang w:val="es-ES"/>
+              </w:rPr>
+            </w:pPr>
+            <w:r>
+              <w:rPr>
+                <w:lang w:val="es-ES"/>
+              </w:rPr>
+              <w:t xml:space="preserve">Probar que </w:t>
+            </w:r>
+            <w:proofErr w:type="spellStart"/>
+            <w:r>
+              <w:rPr>
+                <w:lang w:val="es-ES"/>
+              </w:rPr>
+              <w:t>Blazor</w:t>
+            </w:r>
+            <w:proofErr w:type="spellEnd"/>
+            <w:r>
+              <w:rPr>
+                <w:lang w:val="es-ES"/>
+              </w:rPr>
+              <w:t xml:space="preserve"> Server obtiene información de la API</w:t>
+            </w:r>
+            <w:r>
+              <w:rPr>
+                <w:lang w:val="es-ES"/>
+              </w:rPr>
+              <w:t>.</w:t>
+            </w:r>
+          </w:p>
+        </w:tc>
+      </w:tr>
+    </w:tbl>
+    <w:p/>
+    <w:tbl>
+      <w:tblPr>
+        <w:tblStyle w:val="Tablaconcuadrcula"/>
+        <w:tblW w:w="0" w:type="auto"/>
+        <w:tblLook w:val="04A0" w:firstRow="1" w:lastRow="0" w:firstColumn="1" w:lastColumn="0" w:noHBand="0" w:noVBand="1"/>
+      </w:tblPr>
+      <w:tblGrid>
+        <w:gridCol w:w="988"/>
+        <w:gridCol w:w="482"/>
+        <w:gridCol w:w="7024"/>
+      </w:tblGrid>
+      <w:tr>
+        <w:tc>
+          <w:tcPr>
+            <w:tcW w:w="988" w:type="dxa"/>
+          </w:tcPr>
+          <w:p>
+            <w:pPr>
+              <w:spacing w:after="160" w:line="278" w:lineRule="auto"/>
+              <w:rPr>
+                <w:lang w:val="es-ES"/>
+              </w:rPr>
+            </w:pPr>
+            <w:r>
+              <w:rPr>
+                <w:lang w:val="es-ES"/>
+              </w:rPr>
+              <w:t>HT-00</w:t>
+            </w:r>
+            <w:r>
+              <w:rPr>
+                <w:lang w:val="es-ES"/>
+              </w:rPr>
+              <w:t>8</w:t>
+            </w:r>
+          </w:p>
+        </w:tc>
+        <w:tc>
+          <w:tcPr>
+            <w:tcW w:w="7506" w:type="dxa"/>
+            <w:gridSpan w:val="2"/>
+          </w:tcPr>
+          <w:p>
+            <w:pPr>
+              <w:spacing w:after="160" w:line="278" w:lineRule="auto"/>
+              <w:rPr>
+                <w:lang w:val="es-MX"/>
+              </w:rPr>
+            </w:pPr>
+            <w:r>
+              <w:rPr>
+                <w:lang w:val="es-ES"/>
+              </w:rPr>
+              <w:t xml:space="preserve">Creación del primer servicio en </w:t>
+            </w:r>
+            <w:proofErr w:type="spellStart"/>
+            <w:r>
+              <w:rPr>
+                <w:lang w:val="es-ES"/>
+              </w:rPr>
+              <w:t>Blazor</w:t>
+            </w:r>
+            <w:proofErr w:type="spellEnd"/>
+            <w:r>
+              <w:rPr>
+                <w:lang w:val="es-ES"/>
+              </w:rPr>
+              <w:t xml:space="preserve"> Server para consumir la API</w:t>
+            </w:r>
+          </w:p>
+        </w:tc>
+      </w:tr>
+      <w:tr>
+        <w:tc>
+          <w:tcPr>
+            <w:tcW w:w="1470" w:type="dxa"/>
+            <w:gridSpan w:val="2"/>
+          </w:tcPr>
+          <w:p>
+            <w:pPr>
+              <w:spacing w:after="160" w:line="278" w:lineRule="auto"/>
+              <w:rPr>
+                <w:lang w:val="es-ES"/>
+              </w:rPr>
+            </w:pPr>
+            <w:r>
+              <w:rPr>
+                <w:lang w:val="es-ES"/>
+              </w:rPr>
+              <w:t>Descripción</w:t>
+            </w:r>
+          </w:p>
+        </w:tc>
+        <w:tc>
+          <w:tcPr>
+            <w:tcW w:w="7024" w:type="dxa"/>
+          </w:tcPr>
+          <w:p>
+            <w:pPr>
+              <w:rPr>
+                <w:lang w:val="es-EC"/>
+              </w:rPr>
+            </w:pPr>
+            <w:r>
+              <w:rPr>
+                <w:lang w:val="es-ES"/>
+              </w:rPr>
+              <w:t xml:space="preserve">Implementar un servicio en </w:t>
+            </w:r>
+            <w:proofErr w:type="spellStart"/>
+            <w:r>
+              <w:rPr>
+                <w:lang w:val="es-ES"/>
+              </w:rPr>
+              <w:t>Blazor</w:t>
+            </w:r>
+            <w:proofErr w:type="spellEnd"/>
+            <w:r>
+              <w:rPr>
+                <w:lang w:val="es-ES"/>
+              </w:rPr>
+              <w:t xml:space="preserve"> Server que consuma los datos de la API mediante </w:t>
+            </w:r>
+            <w:proofErr w:type="spellStart"/>
+            <w:r>
+              <w:rPr>
+                <w:lang w:val="es-ES"/>
+              </w:rPr>
+              <w:t>HttpClient</w:t>
+            </w:r>
+            <w:proofErr w:type="spellEnd"/>
+            <w:r>
+              <w:rPr>
+                <w:lang w:val="es-ES"/>
+              </w:rPr>
+              <w:t>, y lo exponga a los componentes de la aplicación.</w:t>
+            </w:r>
+          </w:p>
+        </w:tc>
+      </w:tr>
+      <w:tr>
+        <w:trPr>
+          <w:trHeight w:val="649"/>
+        </w:trPr>
+        <w:tc>
+          <w:tcPr>
+            <w:tcW w:w="1470" w:type="dxa"/>
+            <w:gridSpan w:val="2"/>
+          </w:tcPr>
+          <w:p>
+            <w:pPr>
+              <w:spacing w:after="160" w:line="278" w:lineRule="auto"/>
+              <w:rPr>
+                <w:lang w:val="es-ES"/>
+              </w:rPr>
+            </w:pPr>
+            <w:r>
+              <w:rPr>
+                <w:lang w:val="es-ES"/>
+              </w:rPr>
+              <w:t>Criterios de Aceptación</w:t>
+            </w:r>
+          </w:p>
+        </w:tc>
+        <w:tc>
+          <w:tcPr>
+            <w:tcW w:w="7024" w:type="dxa"/>
+          </w:tcPr>
+          <w:p>
+            <w:pPr>
+              <w:pStyle w:val="Prrafodelista"/>
+              <w:numPr>
+                <w:ilvl w:val="0"/>
+                <w:numId w:val="3"/>
+              </w:numPr>
+              <w:rPr>
+                <w:lang w:val="es-ES"/>
+              </w:rPr>
+            </w:pPr>
+            <w:r>
+              <w:rPr>
+                <w:lang w:val="es-ES"/>
+              </w:rPr>
+              <w:t xml:space="preserve">Servicio </w:t>
+            </w:r>
+            <w:proofErr w:type="spellStart"/>
+            <w:r>
+              <w:rPr>
+                <w:lang w:val="es-ES"/>
+              </w:rPr>
+              <w:t>IApiService</w:t>
+            </w:r>
+            <w:proofErr w:type="spellEnd"/>
+            <w:r>
+              <w:rPr>
+                <w:lang w:val="es-ES"/>
+              </w:rPr>
+              <w:t xml:space="preserve"> y </w:t>
+            </w:r>
+            <w:proofErr w:type="spellStart"/>
+            <w:r>
+              <w:rPr>
+                <w:lang w:val="es-ES"/>
+              </w:rPr>
+              <w:t>ApiService</w:t>
+            </w:r>
+            <w:proofErr w:type="spellEnd"/>
+            <w:r>
+              <w:rPr>
+                <w:lang w:val="es-ES"/>
+              </w:rPr>
+              <w:t xml:space="preserve"> creados.</w:t>
+            </w:r>
+          </w:p>
+          <w:p>
+            <w:pPr>
+              <w:pStyle w:val="Prrafodelista"/>
+              <w:numPr>
+                <w:ilvl w:val="0"/>
+                <w:numId w:val="3"/>
+              </w:numPr>
+              <w:rPr>
+                <w:lang w:val="es-ES"/>
+              </w:rPr>
+            </w:pPr>
+            <w:r>
+              <w:rPr>
+                <w:lang w:val="es-ES"/>
+              </w:rPr>
+              <w:t xml:space="preserve">Los componentes de </w:t>
+            </w:r>
+            <w:proofErr w:type="spellStart"/>
+            <w:r>
+              <w:rPr>
+                <w:lang w:val="es-ES"/>
+              </w:rPr>
+              <w:t>Blazor</w:t>
+            </w:r>
+            <w:proofErr w:type="spellEnd"/>
+            <w:r>
+              <w:rPr>
+                <w:lang w:val="es-ES"/>
+              </w:rPr>
+              <w:t xml:space="preserve"> pueden obtener datos desde la API.</w:t>
+            </w:r>
+          </w:p>
+          <w:p>
+            <w:pPr>
+              <w:pStyle w:val="Prrafodelista"/>
+              <w:numPr>
+                <w:ilvl w:val="0"/>
+                <w:numId w:val="3"/>
+              </w:numPr>
+              <w:rPr>
+                <w:lang w:val="es-ES"/>
+              </w:rPr>
+            </w:pPr>
+            <w:r>
+              <w:rPr>
+                <w:lang w:val="es-ES"/>
+              </w:rPr>
+              <w:t>Manejo básico de errores en llamadas HTTP implementado.</w:t>
+            </w:r>
+          </w:p>
+        </w:tc>
+      </w:tr>
+      <w:tr>
+        <w:tc>
+          <w:tcPr>
+            <w:tcW w:w="1470" w:type="dxa"/>
+            <w:gridSpan w:val="2"/>
+          </w:tcPr>
+          <w:p>
+            <w:pPr>
+              <w:spacing w:after="160" w:line="278" w:lineRule="auto"/>
+              <w:rPr>
+                <w:lang w:val="es-ES"/>
+              </w:rPr>
+            </w:pPr>
+            <w:r>
+              <w:rPr>
+                <w:lang w:val="es-ES"/>
+              </w:rPr>
+              <w:t>Tareas</w:t>
+            </w:r>
+          </w:p>
+        </w:tc>
+        <w:tc>
+          <w:tcPr>
+            <w:tcW w:w="7024" w:type="dxa"/>
+          </w:tcPr>
+          <w:p>
+            <w:pPr>
+              <w:pStyle w:val="Prrafodelista"/>
+              <w:numPr>
+                <w:ilvl w:val="0"/>
+                <w:numId w:val="4"/>
+              </w:numPr>
+              <w:rPr>
+                <w:lang w:val="es-ES"/>
+              </w:rPr>
+            </w:pPr>
+            <w:r>
+              <w:rPr>
+                <w:lang w:val="es-ES"/>
+              </w:rPr>
+              <w:t xml:space="preserve">Crear una carpeta </w:t>
+            </w:r>
+            <w:proofErr w:type="spellStart"/>
+            <w:r>
+              <w:rPr>
+                <w:lang w:val="es-ES"/>
+              </w:rPr>
+              <w:t>Services</w:t>
+            </w:r>
+            <w:proofErr w:type="spellEnd"/>
+            <w:r>
+              <w:rPr>
+                <w:lang w:val="es-ES"/>
+              </w:rPr>
+              <w:t xml:space="preserve"> en </w:t>
+            </w:r>
+            <w:proofErr w:type="spellStart"/>
+            <w:r>
+              <w:rPr>
+                <w:lang w:val="es-ES"/>
+              </w:rPr>
+              <w:t>Blazor</w:t>
+            </w:r>
+            <w:proofErr w:type="spellEnd"/>
+            <w:r>
+              <w:rPr>
+                <w:lang w:val="es-ES"/>
+              </w:rPr>
+              <w:t xml:space="preserve"> Server.</w:t>
+            </w:r>
+          </w:p>
+          <w:p>
+            <w:pPr>
+              <w:pStyle w:val="Prrafodelista"/>
+              <w:numPr>
+                <w:ilvl w:val="0"/>
+                <w:numId w:val="4"/>
+              </w:numPr>
+              <w:rPr>
+                <w:lang w:val="es-ES"/>
+              </w:rPr>
+            </w:pPr>
+            <w:r>
+              <w:rPr>
+                <w:lang w:val="es-ES"/>
+              </w:rPr>
+              <w:t>Crear interfaces y clases de servicio para consumir la API.</w:t>
+            </w:r>
+          </w:p>
+          <w:p>
+            <w:pPr>
+              <w:pStyle w:val="Prrafodelista"/>
+              <w:numPr>
+                <w:ilvl w:val="0"/>
+                <w:numId w:val="4"/>
+              </w:numPr>
+              <w:rPr>
+                <w:lang w:val="es-ES"/>
+              </w:rPr>
+            </w:pPr>
+            <w:r>
+              <w:rPr>
+                <w:lang w:val="es-ES"/>
+              </w:rPr>
+              <w:t xml:space="preserve">Inyectar el servicio en componentes </w:t>
+            </w:r>
+            <w:proofErr w:type="spellStart"/>
+            <w:r>
+              <w:rPr>
+                <w:lang w:val="es-ES"/>
+              </w:rPr>
+              <w:t>Blazor</w:t>
+            </w:r>
+            <w:proofErr w:type="spellEnd"/>
+            <w:r>
+              <w:rPr>
+                <w:lang w:val="es-ES"/>
+              </w:rPr>
+              <w:t>.</w:t>
+            </w:r>
+          </w:p>
+        </w:tc>
+      </w:tr>
+    </w:tbl>
+    <w:p/>
     <w:tbl>
       <w:tblPr>
         <w:tblStyle w:val="Tablaconcuadrcula"/>
@@ -494,8 +2808,31 @@
       <w:tr>
         <w:tc>
           <w:tcPr>
-            <w:tcW w:w="8494" w:type="dxa"/>
-            <w:gridSpan w:val="2"/>
+            <w:tcW w:w="1468" w:type="dxa"/>
+          </w:tcPr>
+          <w:p>
+            <w:pPr>
+              <w:rPr>
+                <w:lang w:val="es-ES"/>
+              </w:rPr>
+            </w:pPr>
+            <w:r>
+              <w:rPr>
+                <w:lang w:val="es-ES"/>
+              </w:rPr>
+              <w:t>HT-00</w:t>
+            </w:r>
+            <w:r>
+              <w:rPr>
+                <w:lang w:val="es-ES"/>
+              </w:rPr>
+              <w:t>9</w:t>
+            </w:r>
+          </w:p>
+        </w:tc>
+        <w:tc>
+          <w:tcPr>
+            <w:tcW w:w="7026" w:type="dxa"/>
           </w:tcPr>
           <w:p>
             <w:pPr>
@@ -544,7 +2881,7 @@
       <w:tr>
         <w:tc>
           <w:tcPr>
-            <w:tcW w:w="1413" w:type="dxa"/>
+            <w:tcW w:w="1468" w:type="dxa"/>
           </w:tcPr>
           <w:p>
             <w:pPr>
@@ -563,7 +2900,7 @@
         </w:tc>
         <w:tc>
           <w:tcPr>
-            <w:tcW w:w="7081" w:type="dxa"/>
+            <w:tcW w:w="7026" w:type="dxa"/>
           </w:tcPr>
           <w:p>
             <w:pPr>
@@ -598,7 +2935,7 @@
       <w:tr>
         <w:tc>
           <w:tcPr>
-            <w:tcW w:w="1413" w:type="dxa"/>
+            <w:tcW w:w="1468" w:type="dxa"/>
           </w:tcPr>
           <w:p>
             <w:pPr>
@@ -617,11 +2954,15 @@
         </w:tc>
         <w:tc>
           <w:tcPr>
-            <w:tcW w:w="7081" w:type="dxa"/>
-          </w:tcPr>
-          <w:p>
-            <w:pPr>
-              <w:spacing w:after="160" w:line="278" w:lineRule="auto"/>
+            <w:tcW w:w="7026" w:type="dxa"/>
+          </w:tcPr>
+          <w:p>
+            <w:pPr>
+              <w:pStyle w:val="Prrafodelista"/>
+              <w:numPr>
+                <w:ilvl w:val="0"/>
+                <w:numId w:val="6"/>
+              </w:numPr>
               <w:rPr>
                 <w:lang w:val="es-ES"/>
               </w:rPr>
@@ -660,11 +3001,22 @@
               </w:rPr>
               <w:t xml:space="preserve"> funcional.</w:t>
             </w:r>
-            <w:r>
-              <w:rPr>
-                <w:lang w:val="es-ES"/>
-              </w:rPr>
-              <w:br/>
+          </w:p>
+          <w:p>
+            <w:pPr>
+              <w:pStyle w:val="Prrafodelista"/>
+              <w:numPr>
+                <w:ilvl w:val="0"/>
+                <w:numId w:val="6"/>
+              </w:numPr>
+              <w:rPr>
+                <w:lang w:val="es-ES"/>
+              </w:rPr>
+            </w:pPr>
+            <w:r>
+              <w:rPr>
+                <w:lang w:val="es-ES"/>
+              </w:rPr>
               <w:t>Usuarios y roles gestionables desde la base de datos.</w:t>
             </w:r>
           </w:p>
@@ -673,7 +3025,7 @@
       <w:tr>
         <w:tc>
           <w:tcPr>
-            <w:tcW w:w="1413" w:type="dxa"/>
+            <w:tcW w:w="1468" w:type="dxa"/>
           </w:tcPr>
           <w:p>
             <w:pPr>
@@ -692,11 +3044,15 @@
         </w:tc>
         <w:tc>
           <w:tcPr>
-            <w:tcW w:w="7081" w:type="dxa"/>
-          </w:tcPr>
-          <w:p>
-            <w:pPr>
-              <w:spacing w:after="160" w:line="278" w:lineRule="auto"/>
+            <w:tcW w:w="7026" w:type="dxa"/>
+          </w:tcPr>
+          <w:p>
+            <w:pPr>
+              <w:pStyle w:val="Prrafodelista"/>
+              <w:numPr>
+                <w:ilvl w:val="0"/>
+                <w:numId w:val="5"/>
+              </w:numPr>
               <w:rPr>
                 <w:lang w:val="es-ES"/>
               </w:rPr>
@@ -721,206 +3077,47 @@
               </w:rPr>
               <w:t xml:space="preserve"> al proyecto.</w:t>
             </w:r>
-            <w:r>
-              <w:rPr>
-                <w:lang w:val="es-ES"/>
-              </w:rPr>
-              <w:br/>
+          </w:p>
+          <w:p>
+            <w:pPr>
+              <w:pStyle w:val="Prrafodelista"/>
+              <w:numPr>
+                <w:ilvl w:val="0"/>
+                <w:numId w:val="5"/>
+              </w:numPr>
+              <w:rPr>
+                <w:lang w:val="es-ES"/>
+              </w:rPr>
+            </w:pPr>
+            <w:r>
+              <w:rPr>
+                <w:lang w:val="es-ES"/>
+              </w:rPr>
               <w:t>Crear migraciones para esquema de usuarios.</w:t>
             </w:r>
-            <w:r>
-              <w:rPr>
-                <w:lang w:val="es-ES"/>
-              </w:rPr>
-              <w:br/>
+          </w:p>
+          <w:p>
+            <w:pPr>
+              <w:pStyle w:val="Prrafodelista"/>
+              <w:numPr>
+                <w:ilvl w:val="0"/>
+                <w:numId w:val="5"/>
+              </w:numPr>
+              <w:rPr>
+                <w:lang w:val="es-ES"/>
+              </w:rPr>
+            </w:pPr>
+            <w:r>
+              <w:rPr>
+                <w:lang w:val="es-ES"/>
+              </w:rPr>
               <w:t>Proteger páginas según roles.</w:t>
             </w:r>
           </w:p>
         </w:tc>
       </w:tr>
     </w:tbl>
-    <w:p>
-      <w:pPr>
-        <w:rPr>
-          <w:lang w:val="es-ES"/>
-        </w:rPr>
-      </w:pPr>
-    </w:p>
-    <w:tbl>
-      <w:tblPr>
-        <w:tblStyle w:val="Tablaconcuadrcula"/>
-        <w:tblW w:w="0" w:type="auto"/>
-        <w:tblLook w:val="04A0" w:firstRow="1" w:lastRow="0" w:firstColumn="1" w:lastColumn="0" w:noHBand="0" w:noVBand="1"/>
-      </w:tblPr>
-      <w:tblGrid>
-        <w:gridCol w:w="1468"/>
-        <w:gridCol w:w="7026"/>
-      </w:tblGrid>
-      <w:tr>
-        <w:tc>
-          <w:tcPr>
-            <w:tcW w:w="8494" w:type="dxa"/>
-            <w:gridSpan w:val="2"/>
-          </w:tcPr>
-          <w:p>
-            <w:pPr>
-              <w:spacing w:after="160" w:line="278" w:lineRule="auto"/>
-              <w:rPr>
-                <w:lang w:val="es-ES"/>
-              </w:rPr>
-            </w:pPr>
-            <w:r>
-              <w:rPr>
-                <w:lang w:val="es-ES"/>
-              </w:rPr>
-              <w:t>Separación de capas en la arquitectura</w:t>
-            </w:r>
-          </w:p>
-        </w:tc>
-      </w:tr>
-      <w:tr>
-        <w:tc>
-          <w:tcPr>
-            <w:tcW w:w="1413" w:type="dxa"/>
-          </w:tcPr>
-          <w:p>
-            <w:pPr>
-              <w:spacing w:after="160" w:line="278" w:lineRule="auto"/>
-              <w:rPr>
-                <w:lang w:val="es-ES"/>
-              </w:rPr>
-            </w:pPr>
-            <w:r>
-              <w:rPr>
-                <w:lang w:val="es-ES"/>
-              </w:rPr>
-              <w:lastRenderedPageBreak/>
-              <w:t>Descripción</w:t>
-            </w:r>
-          </w:p>
-        </w:tc>
-        <w:tc>
-          <w:tcPr>
-            <w:tcW w:w="7081" w:type="dxa"/>
-          </w:tcPr>
-          <w:p>
-            <w:pPr>
-              <w:spacing w:after="160" w:line="278" w:lineRule="auto"/>
-              <w:rPr>
-                <w:lang w:val="es-ES"/>
-              </w:rPr>
-            </w:pPr>
-            <w:r>
-              <w:rPr>
-                <w:lang w:val="es-ES"/>
-              </w:rPr>
-              <w:t>Separar el proyecto en capas: presentación (UI), lógica de negocio y acceso a datos, para mejorar mantenimiento y escalabilidad.</w:t>
-            </w:r>
-          </w:p>
-        </w:tc>
-      </w:tr>
-      <w:tr>
-        <w:tc>
-          <w:tcPr>
-            <w:tcW w:w="1413" w:type="dxa"/>
-          </w:tcPr>
-          <w:p>
-            <w:pPr>
-              <w:spacing w:after="160" w:line="278" w:lineRule="auto"/>
-              <w:rPr>
-                <w:lang w:val="es-ES"/>
-              </w:rPr>
-            </w:pPr>
-            <w:r>
-              <w:rPr>
-                <w:lang w:val="es-ES"/>
-              </w:rPr>
-              <w:t>Criterios de Aceptación</w:t>
-            </w:r>
-          </w:p>
-        </w:tc>
-        <w:tc>
-          <w:tcPr>
-            <w:tcW w:w="7081" w:type="dxa"/>
-          </w:tcPr>
-          <w:p>
-            <w:pPr>
-              <w:spacing w:after="160" w:line="278" w:lineRule="auto"/>
-              <w:rPr>
-                <w:lang w:val="es-ES"/>
-              </w:rPr>
-            </w:pPr>
-            <w:r>
-              <w:rPr>
-                <w:lang w:val="es-ES"/>
-              </w:rPr>
-              <w:t>Cada capa está en un proyecto distinto.</w:t>
-            </w:r>
-            <w:r>
-              <w:rPr>
-                <w:lang w:val="es-ES"/>
-              </w:rPr>
-              <w:br/>
-              <w:t>No hay dependencias cruzadas incorrectas.</w:t>
-            </w:r>
-          </w:p>
-        </w:tc>
-      </w:tr>
-      <w:tr>
-        <w:tc>
-          <w:tcPr>
-            <w:tcW w:w="1413" w:type="dxa"/>
-          </w:tcPr>
-          <w:p>
-            <w:pPr>
-              <w:spacing w:after="160" w:line="278" w:lineRule="auto"/>
-              <w:rPr>
-                <w:lang w:val="es-ES"/>
-              </w:rPr>
-            </w:pPr>
-            <w:r>
-              <w:rPr>
-                <w:lang w:val="es-ES"/>
-              </w:rPr>
-              <w:t>Tareas</w:t>
-            </w:r>
-          </w:p>
-        </w:tc>
-        <w:tc>
-          <w:tcPr>
-            <w:tcW w:w="7081" w:type="dxa"/>
-          </w:tcPr>
-          <w:p>
-            <w:pPr>
-              <w:spacing w:after="160" w:line="278" w:lineRule="auto"/>
-              <w:rPr>
-                <w:lang w:val="es-ES"/>
-              </w:rPr>
-            </w:pPr>
-            <w:r>
-              <w:rPr>
-                <w:lang w:val="es-ES"/>
-              </w:rPr>
-              <w:t>Crear proyectos independientes en la solución.</w:t>
-            </w:r>
-            <w:r>
-              <w:rPr>
-                <w:lang w:val="es-ES"/>
-              </w:rPr>
-              <w:br/>
-              <w:t>Configurar inyección de dependencias.</w:t>
-            </w:r>
-          </w:p>
-        </w:tc>
-      </w:tr>
-    </w:tbl>
-    <w:p>
-      <w:pPr>
-        <w:rPr>
-          <w:lang w:val="es-ES"/>
-        </w:rPr>
-      </w:pPr>
-    </w:p>
+    <w:p/>
     <w:tbl>
       <w:tblPr>
         <w:tblStyle w:val="Tablaconcuadrcula"/>
@@ -934,8 +3131,25 @@
       <w:tr>
         <w:tc>
           <w:tcPr>
-            <w:tcW w:w="8494" w:type="dxa"/>
-            <w:gridSpan w:val="2"/>
+            <w:tcW w:w="1469" w:type="dxa"/>
+          </w:tcPr>
+          <w:p>
+            <w:pPr>
+              <w:rPr>
+                <w:lang w:val="es-ES"/>
+              </w:rPr>
+            </w:pPr>
+            <w:r>
+              <w:rPr>
+                <w:lang w:val="es-ES"/>
+              </w:rPr>
+              <w:t>HT-010</w:t>
+            </w:r>
+          </w:p>
+        </w:tc>
+        <w:tc>
+          <w:tcPr>
+            <w:tcW w:w="7025" w:type="dxa"/>
           </w:tcPr>
           <w:p>
             <w:pPr>
@@ -977,6 +3191,7 @@
               <w:rPr>
                 <w:lang w:val="es-ES"/>
               </w:rPr>
+              <w:lastRenderedPageBreak/>
               <w:t>Descripción</w:t>
             </w:r>
           </w:p>
@@ -1097,6 +3312,23 @@
         </w:tc>
       </w:tr>
     </w:tbl>
+    <w:p/>
+    <w:p/>
+    <w:p/>
+    <w:p>
+      <w:pPr>
+        <w:rPr>
+          <w:lang w:val="es-ES"/>
+        </w:rPr>
+      </w:pPr>
+    </w:p>
+    <w:p>
+      <w:pPr>
+        <w:rPr>
+          <w:lang w:val="es-ES"/>
+        </w:rPr>
+      </w:pPr>
+    </w:p>
     <w:p/>
     <w:sectPr>
       <w:pgSz w:w="11906" w:h="16838"/>
@@ -1106,6 +3338,939 @@
     </w:sectPr>
   </w:body>
 </w:document>
+</file>
+
+<file path=word/numbering.xml><?xml version="1.0" encoding="utf-8"?>
+<w:numbering xmlns:wpc="http://schemas.microsoft.com/office/word/2010/wordprocessingCanvas" xmlns:cx="http://schemas.microsoft.com/office/drawing/2014/chartex" xmlns:cx1="http://schemas.microsoft.com/office/drawing/2015/9/8/chartex" xmlns:cx2="http://schemas.microsoft.com/office/drawing/2015/10/21/chartex" xmlns:cx3="http://schemas.microsoft.com/office/drawing/2016/5/9/chartex" xmlns:cx4="http://schemas.microsoft.com/office/drawing/2016/5/10/chartex" xmlns:cx5="http://schemas.microsoft.com/office/drawing/2016/5/11/chartex" xmlns:cx6="http://schemas.microsoft.com/office/drawing/2016/5/12/chartex" xmlns:cx7="http://schemas.microsoft.com/office/drawing/2016/5/13/chartex" xmlns:cx8="http://schemas.microsoft.com/office/drawing/2016/5/14/chartex" xmlns:mc="http://schemas.openxmlformats.org/markup-compatibility/2006" xmlns:aink="http://schemas.microsoft.com/office/drawing/2016/ink" xmlns:am3d="http://schemas.microsoft.com/office/drawing/2017/model3d" xmlns:o="urn:schemas-microsoft-com:office:office" xmlns:oel="http://schemas.microsoft.com/office/2019/extlst" xmlns:r="http://schemas.openxmlformats.org/officeDocument/2006/relationships" xmlns:m="http://schemas.openxmlformats.org/officeDocument/2006/math" xmlns:v="urn:schemas-microsoft-com:vml" xmlns:wp14="http://schemas.microsoft.com/office/word/2010/wordprocessingDrawing" xmlns:wp="http://schemas.openxmlformats.org/drawingml/2006/wordprocessingDrawing" xmlns:w10="urn:schemas-microsoft-com:office:word" xmlns:w="http://schemas.openxmlformats.org/wordprocessingml/2006/main" xmlns:w14="http://schemas.microsoft.com/office/word/2010/wordml" xmlns:w15="http://schemas.microsoft.com/office/word/2012/wordml" xmlns:w16cex="http://schemas.microsoft.com/office/word/2018/wordml/cex" xmlns:w16cid="http://schemas.microsoft.com/office/word/2016/wordml/cid" xmlns:w16="http://schemas.microsoft.com/office/word/2018/wordml" xmlns:w16du="http://schemas.microsoft.com/office/word/2023/wordml/word16du" xmlns:w16sdtdh="http://schemas.microsoft.com/office/word/2020/wordml/sdtdatahash" xmlns:w16sdtfl="http://schemas.microsoft.com/office/word/2024/wordml/sdtformatlock" xmlns:w16se="http://schemas.microsoft.com/office/word/2015/wordml/symex" xmlns:wpg="http://schemas.microsoft.com/office/word/2010/wordprocessingGroup" xmlns:wpi="http://schemas.microsoft.com/office/word/2010/wordprocessingInk" xmlns:wne="http://schemas.microsoft.com/office/word/2006/wordml" xmlns:wps="http://schemas.microsoft.com/office/word/2010/wordprocessingShape" mc:Ignorable="w14 w15 w16se w16cid w16 w16cex w16sdtdh w16sdtfl w16du wp14">
+  <w:abstractNum w:abstractNumId="0" w15:restartNumberingAfterBreak="0">
+    <w:nsid w:val="11C2745C"/>
+    <w:multiLevelType w:val="hybridMultilevel"/>
+    <w:tmpl w:val="5EAC811E"/>
+    <w:lvl w:ilvl="0" w:tplc="300A0001">
+      <w:start w:val="1"/>
+      <w:numFmt w:val="bullet"/>
+      <w:lvlText w:val=""/>
+      <w:lvlJc w:val="left"/>
+      <w:pPr>
+        <w:ind w:left="360" w:hanging="360"/>
+      </w:pPr>
+      <w:rPr>
+        <w:rFonts w:ascii="Symbol" w:hAnsi="Symbol" w:hint="default"/>
+      </w:rPr>
+    </w:lvl>
+    <w:lvl w:ilvl="1" w:tplc="300A0003" w:tentative="1">
+      <w:start w:val="1"/>
+      <w:numFmt w:val="bullet"/>
+      <w:lvlText w:val="o"/>
+      <w:lvlJc w:val="left"/>
+      <w:pPr>
+        <w:ind w:left="1080" w:hanging="360"/>
+      </w:pPr>
+      <w:rPr>
+        <w:rFonts w:ascii="Courier New" w:hAnsi="Courier New" w:cs="Courier New" w:hint="default"/>
+      </w:rPr>
+    </w:lvl>
+    <w:lvl w:ilvl="2" w:tplc="300A0005" w:tentative="1">
+      <w:start w:val="1"/>
+      <w:numFmt w:val="bullet"/>
+      <w:lvlText w:val=""/>
+      <w:lvlJc w:val="left"/>
+      <w:pPr>
+        <w:ind w:left="1800" w:hanging="360"/>
+      </w:pPr>
+      <w:rPr>
+        <w:rFonts w:ascii="Wingdings" w:hAnsi="Wingdings" w:hint="default"/>
+      </w:rPr>
+    </w:lvl>
+    <w:lvl w:ilvl="3" w:tplc="300A0001" w:tentative="1">
+      <w:start w:val="1"/>
+      <w:numFmt w:val="bullet"/>
+      <w:lvlText w:val=""/>
+      <w:lvlJc w:val="left"/>
+      <w:pPr>
+        <w:ind w:left="2520" w:hanging="360"/>
+      </w:pPr>
+      <w:rPr>
+        <w:rFonts w:ascii="Symbol" w:hAnsi="Symbol" w:hint="default"/>
+      </w:rPr>
+    </w:lvl>
+    <w:lvl w:ilvl="4" w:tplc="300A0003" w:tentative="1">
+      <w:start w:val="1"/>
+      <w:numFmt w:val="bullet"/>
+      <w:lvlText w:val="o"/>
+      <w:lvlJc w:val="left"/>
+      <w:pPr>
+        <w:ind w:left="3240" w:hanging="360"/>
+      </w:pPr>
+      <w:rPr>
+        <w:rFonts w:ascii="Courier New" w:hAnsi="Courier New" w:cs="Courier New" w:hint="default"/>
+      </w:rPr>
+    </w:lvl>
+    <w:lvl w:ilvl="5" w:tplc="300A0005" w:tentative="1">
+      <w:start w:val="1"/>
+      <w:numFmt w:val="bullet"/>
+      <w:lvlText w:val=""/>
+      <w:lvlJc w:val="left"/>
+      <w:pPr>
+        <w:ind w:left="3960" w:hanging="360"/>
+      </w:pPr>
+      <w:rPr>
+        <w:rFonts w:ascii="Wingdings" w:hAnsi="Wingdings" w:hint="default"/>
+      </w:rPr>
+    </w:lvl>
+    <w:lvl w:ilvl="6" w:tplc="300A0001" w:tentative="1">
+      <w:start w:val="1"/>
+      <w:numFmt w:val="bullet"/>
+      <w:lvlText w:val=""/>
+      <w:lvlJc w:val="left"/>
+      <w:pPr>
+        <w:ind w:left="4680" w:hanging="360"/>
+      </w:pPr>
+      <w:rPr>
+        <w:rFonts w:ascii="Symbol" w:hAnsi="Symbol" w:hint="default"/>
+      </w:rPr>
+    </w:lvl>
+    <w:lvl w:ilvl="7" w:tplc="300A0003" w:tentative="1">
+      <w:start w:val="1"/>
+      <w:numFmt w:val="bullet"/>
+      <w:lvlText w:val="o"/>
+      <w:lvlJc w:val="left"/>
+      <w:pPr>
+        <w:ind w:left="5400" w:hanging="360"/>
+      </w:pPr>
+      <w:rPr>
+        <w:rFonts w:ascii="Courier New" w:hAnsi="Courier New" w:cs="Courier New" w:hint="default"/>
+      </w:rPr>
+    </w:lvl>
+    <w:lvl w:ilvl="8" w:tplc="300A0005" w:tentative="1">
+      <w:start w:val="1"/>
+      <w:numFmt w:val="bullet"/>
+      <w:lvlText w:val=""/>
+      <w:lvlJc w:val="left"/>
+      <w:pPr>
+        <w:ind w:left="6120" w:hanging="360"/>
+      </w:pPr>
+      <w:rPr>
+        <w:rFonts w:ascii="Wingdings" w:hAnsi="Wingdings" w:hint="default"/>
+      </w:rPr>
+    </w:lvl>
+  </w:abstractNum>
+  <w:abstractNum w:abstractNumId="1" w15:restartNumberingAfterBreak="0">
+    <w:nsid w:val="136A08E0"/>
+    <w:multiLevelType w:val="hybridMultilevel"/>
+    <w:tmpl w:val="6EEA9036"/>
+    <w:lvl w:ilvl="0" w:tplc="300A0001">
+      <w:start w:val="1"/>
+      <w:numFmt w:val="bullet"/>
+      <w:lvlText w:val=""/>
+      <w:lvlJc w:val="left"/>
+      <w:pPr>
+        <w:ind w:left="360" w:hanging="360"/>
+      </w:pPr>
+      <w:rPr>
+        <w:rFonts w:ascii="Symbol" w:hAnsi="Symbol" w:hint="default"/>
+      </w:rPr>
+    </w:lvl>
+    <w:lvl w:ilvl="1" w:tplc="300A0003" w:tentative="1">
+      <w:start w:val="1"/>
+      <w:numFmt w:val="bullet"/>
+      <w:lvlText w:val="o"/>
+      <w:lvlJc w:val="left"/>
+      <w:pPr>
+        <w:ind w:left="1080" w:hanging="360"/>
+      </w:pPr>
+      <w:rPr>
+        <w:rFonts w:ascii="Courier New" w:hAnsi="Courier New" w:cs="Courier New" w:hint="default"/>
+      </w:rPr>
+    </w:lvl>
+    <w:lvl w:ilvl="2" w:tplc="300A0005" w:tentative="1">
+      <w:start w:val="1"/>
+      <w:numFmt w:val="bullet"/>
+      <w:lvlText w:val=""/>
+      <w:lvlJc w:val="left"/>
+      <w:pPr>
+        <w:ind w:left="1800" w:hanging="360"/>
+      </w:pPr>
+      <w:rPr>
+        <w:rFonts w:ascii="Wingdings" w:hAnsi="Wingdings" w:hint="default"/>
+      </w:rPr>
+    </w:lvl>
+    <w:lvl w:ilvl="3" w:tplc="300A0001" w:tentative="1">
+      <w:start w:val="1"/>
+      <w:numFmt w:val="bullet"/>
+      <w:lvlText w:val=""/>
+      <w:lvlJc w:val="left"/>
+      <w:pPr>
+        <w:ind w:left="2520" w:hanging="360"/>
+      </w:pPr>
+      <w:rPr>
+        <w:rFonts w:ascii="Symbol" w:hAnsi="Symbol" w:hint="default"/>
+      </w:rPr>
+    </w:lvl>
+    <w:lvl w:ilvl="4" w:tplc="300A0003" w:tentative="1">
+      <w:start w:val="1"/>
+      <w:numFmt w:val="bullet"/>
+      <w:lvlText w:val="o"/>
+      <w:lvlJc w:val="left"/>
+      <w:pPr>
+        <w:ind w:left="3240" w:hanging="360"/>
+      </w:pPr>
+      <w:rPr>
+        <w:rFonts w:ascii="Courier New" w:hAnsi="Courier New" w:cs="Courier New" w:hint="default"/>
+      </w:rPr>
+    </w:lvl>
+    <w:lvl w:ilvl="5" w:tplc="300A0005" w:tentative="1">
+      <w:start w:val="1"/>
+      <w:numFmt w:val="bullet"/>
+      <w:lvlText w:val=""/>
+      <w:lvlJc w:val="left"/>
+      <w:pPr>
+        <w:ind w:left="3960" w:hanging="360"/>
+      </w:pPr>
+      <w:rPr>
+        <w:rFonts w:ascii="Wingdings" w:hAnsi="Wingdings" w:hint="default"/>
+      </w:rPr>
+    </w:lvl>
+    <w:lvl w:ilvl="6" w:tplc="300A0001" w:tentative="1">
+      <w:start w:val="1"/>
+      <w:numFmt w:val="bullet"/>
+      <w:lvlText w:val=""/>
+      <w:lvlJc w:val="left"/>
+      <w:pPr>
+        <w:ind w:left="4680" w:hanging="360"/>
+      </w:pPr>
+      <w:rPr>
+        <w:rFonts w:ascii="Symbol" w:hAnsi="Symbol" w:hint="default"/>
+      </w:rPr>
+    </w:lvl>
+    <w:lvl w:ilvl="7" w:tplc="300A0003" w:tentative="1">
+      <w:start w:val="1"/>
+      <w:numFmt w:val="bullet"/>
+      <w:lvlText w:val="o"/>
+      <w:lvlJc w:val="left"/>
+      <w:pPr>
+        <w:ind w:left="5400" w:hanging="360"/>
+      </w:pPr>
+      <w:rPr>
+        <w:rFonts w:ascii="Courier New" w:hAnsi="Courier New" w:cs="Courier New" w:hint="default"/>
+      </w:rPr>
+    </w:lvl>
+    <w:lvl w:ilvl="8" w:tplc="300A0005" w:tentative="1">
+      <w:start w:val="1"/>
+      <w:numFmt w:val="bullet"/>
+      <w:lvlText w:val=""/>
+      <w:lvlJc w:val="left"/>
+      <w:pPr>
+        <w:ind w:left="6120" w:hanging="360"/>
+      </w:pPr>
+      <w:rPr>
+        <w:rFonts w:ascii="Wingdings" w:hAnsi="Wingdings" w:hint="default"/>
+      </w:rPr>
+    </w:lvl>
+  </w:abstractNum>
+  <w:abstractNum w:abstractNumId="2" w15:restartNumberingAfterBreak="0">
+    <w:nsid w:val="215627C2"/>
+    <w:multiLevelType w:val="hybridMultilevel"/>
+    <w:tmpl w:val="F8A21174"/>
+    <w:lvl w:ilvl="0" w:tplc="300A0001">
+      <w:start w:val="1"/>
+      <w:numFmt w:val="bullet"/>
+      <w:lvlText w:val=""/>
+      <w:lvlJc w:val="left"/>
+      <w:pPr>
+        <w:ind w:left="360" w:hanging="360"/>
+      </w:pPr>
+      <w:rPr>
+        <w:rFonts w:ascii="Symbol" w:hAnsi="Symbol" w:hint="default"/>
+      </w:rPr>
+    </w:lvl>
+    <w:lvl w:ilvl="1" w:tplc="300A0003" w:tentative="1">
+      <w:start w:val="1"/>
+      <w:numFmt w:val="bullet"/>
+      <w:lvlText w:val="o"/>
+      <w:lvlJc w:val="left"/>
+      <w:pPr>
+        <w:ind w:left="1080" w:hanging="360"/>
+      </w:pPr>
+      <w:rPr>
+        <w:rFonts w:ascii="Courier New" w:hAnsi="Courier New" w:cs="Courier New" w:hint="default"/>
+      </w:rPr>
+    </w:lvl>
+    <w:lvl w:ilvl="2" w:tplc="300A0005" w:tentative="1">
+      <w:start w:val="1"/>
+      <w:numFmt w:val="bullet"/>
+      <w:lvlText w:val=""/>
+      <w:lvlJc w:val="left"/>
+      <w:pPr>
+        <w:ind w:left="1800" w:hanging="360"/>
+      </w:pPr>
+      <w:rPr>
+        <w:rFonts w:ascii="Wingdings" w:hAnsi="Wingdings" w:hint="default"/>
+      </w:rPr>
+    </w:lvl>
+    <w:lvl w:ilvl="3" w:tplc="300A0001" w:tentative="1">
+      <w:start w:val="1"/>
+      <w:numFmt w:val="bullet"/>
+      <w:lvlText w:val=""/>
+      <w:lvlJc w:val="left"/>
+      <w:pPr>
+        <w:ind w:left="2520" w:hanging="360"/>
+      </w:pPr>
+      <w:rPr>
+        <w:rFonts w:ascii="Symbol" w:hAnsi="Symbol" w:hint="default"/>
+      </w:rPr>
+    </w:lvl>
+    <w:lvl w:ilvl="4" w:tplc="300A0003" w:tentative="1">
+      <w:start w:val="1"/>
+      <w:numFmt w:val="bullet"/>
+      <w:lvlText w:val="o"/>
+      <w:lvlJc w:val="left"/>
+      <w:pPr>
+        <w:ind w:left="3240" w:hanging="360"/>
+      </w:pPr>
+      <w:rPr>
+        <w:rFonts w:ascii="Courier New" w:hAnsi="Courier New" w:cs="Courier New" w:hint="default"/>
+      </w:rPr>
+    </w:lvl>
+    <w:lvl w:ilvl="5" w:tplc="300A0005" w:tentative="1">
+      <w:start w:val="1"/>
+      <w:numFmt w:val="bullet"/>
+      <w:lvlText w:val=""/>
+      <w:lvlJc w:val="left"/>
+      <w:pPr>
+        <w:ind w:left="3960" w:hanging="360"/>
+      </w:pPr>
+      <w:rPr>
+        <w:rFonts w:ascii="Wingdings" w:hAnsi="Wingdings" w:hint="default"/>
+      </w:rPr>
+    </w:lvl>
+    <w:lvl w:ilvl="6" w:tplc="300A0001" w:tentative="1">
+      <w:start w:val="1"/>
+      <w:numFmt w:val="bullet"/>
+      <w:lvlText w:val=""/>
+      <w:lvlJc w:val="left"/>
+      <w:pPr>
+        <w:ind w:left="4680" w:hanging="360"/>
+      </w:pPr>
+      <w:rPr>
+        <w:rFonts w:ascii="Symbol" w:hAnsi="Symbol" w:hint="default"/>
+      </w:rPr>
+    </w:lvl>
+    <w:lvl w:ilvl="7" w:tplc="300A0003" w:tentative="1">
+      <w:start w:val="1"/>
+      <w:numFmt w:val="bullet"/>
+      <w:lvlText w:val="o"/>
+      <w:lvlJc w:val="left"/>
+      <w:pPr>
+        <w:ind w:left="5400" w:hanging="360"/>
+      </w:pPr>
+      <w:rPr>
+        <w:rFonts w:ascii="Courier New" w:hAnsi="Courier New" w:cs="Courier New" w:hint="default"/>
+      </w:rPr>
+    </w:lvl>
+    <w:lvl w:ilvl="8" w:tplc="300A0005" w:tentative="1">
+      <w:start w:val="1"/>
+      <w:numFmt w:val="bullet"/>
+      <w:lvlText w:val=""/>
+      <w:lvlJc w:val="left"/>
+      <w:pPr>
+        <w:ind w:left="6120" w:hanging="360"/>
+      </w:pPr>
+      <w:rPr>
+        <w:rFonts w:ascii="Wingdings" w:hAnsi="Wingdings" w:hint="default"/>
+      </w:rPr>
+    </w:lvl>
+  </w:abstractNum>
+  <w:abstractNum w:abstractNumId="3" w15:restartNumberingAfterBreak="0">
+    <w:nsid w:val="259165DE"/>
+    <w:multiLevelType w:val="hybridMultilevel"/>
+    <w:tmpl w:val="7A125FBA"/>
+    <w:lvl w:ilvl="0" w:tplc="300A0001">
+      <w:start w:val="1"/>
+      <w:numFmt w:val="bullet"/>
+      <w:lvlText w:val=""/>
+      <w:lvlJc w:val="left"/>
+      <w:pPr>
+        <w:ind w:left="360" w:hanging="360"/>
+      </w:pPr>
+      <w:rPr>
+        <w:rFonts w:ascii="Symbol" w:hAnsi="Symbol" w:hint="default"/>
+      </w:rPr>
+    </w:lvl>
+    <w:lvl w:ilvl="1" w:tplc="300A0003" w:tentative="1">
+      <w:start w:val="1"/>
+      <w:numFmt w:val="bullet"/>
+      <w:lvlText w:val="o"/>
+      <w:lvlJc w:val="left"/>
+      <w:pPr>
+        <w:ind w:left="1080" w:hanging="360"/>
+      </w:pPr>
+      <w:rPr>
+        <w:rFonts w:ascii="Courier New" w:hAnsi="Courier New" w:cs="Courier New" w:hint="default"/>
+      </w:rPr>
+    </w:lvl>
+    <w:lvl w:ilvl="2" w:tplc="300A0005" w:tentative="1">
+      <w:start w:val="1"/>
+      <w:numFmt w:val="bullet"/>
+      <w:lvlText w:val=""/>
+      <w:lvlJc w:val="left"/>
+      <w:pPr>
+        <w:ind w:left="1800" w:hanging="360"/>
+      </w:pPr>
+      <w:rPr>
+        <w:rFonts w:ascii="Wingdings" w:hAnsi="Wingdings" w:hint="default"/>
+      </w:rPr>
+    </w:lvl>
+    <w:lvl w:ilvl="3" w:tplc="300A0001" w:tentative="1">
+      <w:start w:val="1"/>
+      <w:numFmt w:val="bullet"/>
+      <w:lvlText w:val=""/>
+      <w:lvlJc w:val="left"/>
+      <w:pPr>
+        <w:ind w:left="2520" w:hanging="360"/>
+      </w:pPr>
+      <w:rPr>
+        <w:rFonts w:ascii="Symbol" w:hAnsi="Symbol" w:hint="default"/>
+      </w:rPr>
+    </w:lvl>
+    <w:lvl w:ilvl="4" w:tplc="300A0003" w:tentative="1">
+      <w:start w:val="1"/>
+      <w:numFmt w:val="bullet"/>
+      <w:lvlText w:val="o"/>
+      <w:lvlJc w:val="left"/>
+      <w:pPr>
+        <w:ind w:left="3240" w:hanging="360"/>
+      </w:pPr>
+      <w:rPr>
+        <w:rFonts w:ascii="Courier New" w:hAnsi="Courier New" w:cs="Courier New" w:hint="default"/>
+      </w:rPr>
+    </w:lvl>
+    <w:lvl w:ilvl="5" w:tplc="300A0005" w:tentative="1">
+      <w:start w:val="1"/>
+      <w:numFmt w:val="bullet"/>
+      <w:lvlText w:val=""/>
+      <w:lvlJc w:val="left"/>
+      <w:pPr>
+        <w:ind w:left="3960" w:hanging="360"/>
+      </w:pPr>
+      <w:rPr>
+        <w:rFonts w:ascii="Wingdings" w:hAnsi="Wingdings" w:hint="default"/>
+      </w:rPr>
+    </w:lvl>
+    <w:lvl w:ilvl="6" w:tplc="300A0001" w:tentative="1">
+      <w:start w:val="1"/>
+      <w:numFmt w:val="bullet"/>
+      <w:lvlText w:val=""/>
+      <w:lvlJc w:val="left"/>
+      <w:pPr>
+        <w:ind w:left="4680" w:hanging="360"/>
+      </w:pPr>
+      <w:rPr>
+        <w:rFonts w:ascii="Symbol" w:hAnsi="Symbol" w:hint="default"/>
+      </w:rPr>
+    </w:lvl>
+    <w:lvl w:ilvl="7" w:tplc="300A0003" w:tentative="1">
+      <w:start w:val="1"/>
+      <w:numFmt w:val="bullet"/>
+      <w:lvlText w:val="o"/>
+      <w:lvlJc w:val="left"/>
+      <w:pPr>
+        <w:ind w:left="5400" w:hanging="360"/>
+      </w:pPr>
+      <w:rPr>
+        <w:rFonts w:ascii="Courier New" w:hAnsi="Courier New" w:cs="Courier New" w:hint="default"/>
+      </w:rPr>
+    </w:lvl>
+    <w:lvl w:ilvl="8" w:tplc="300A0005" w:tentative="1">
+      <w:start w:val="1"/>
+      <w:numFmt w:val="bullet"/>
+      <w:lvlText w:val=""/>
+      <w:lvlJc w:val="left"/>
+      <w:pPr>
+        <w:ind w:left="6120" w:hanging="360"/>
+      </w:pPr>
+      <w:rPr>
+        <w:rFonts w:ascii="Wingdings" w:hAnsi="Wingdings" w:hint="default"/>
+      </w:rPr>
+    </w:lvl>
+  </w:abstractNum>
+  <w:abstractNum w:abstractNumId="4" w15:restartNumberingAfterBreak="0">
+    <w:nsid w:val="32481E72"/>
+    <w:multiLevelType w:val="hybridMultilevel"/>
+    <w:tmpl w:val="5574A6C4"/>
+    <w:lvl w:ilvl="0" w:tplc="300A0001">
+      <w:start w:val="1"/>
+      <w:numFmt w:val="bullet"/>
+      <w:lvlText w:val=""/>
+      <w:lvlJc w:val="left"/>
+      <w:pPr>
+        <w:ind w:left="360" w:hanging="360"/>
+      </w:pPr>
+      <w:rPr>
+        <w:rFonts w:ascii="Symbol" w:hAnsi="Symbol" w:hint="default"/>
+      </w:rPr>
+    </w:lvl>
+    <w:lvl w:ilvl="1" w:tplc="300A0003" w:tentative="1">
+      <w:start w:val="1"/>
+      <w:numFmt w:val="bullet"/>
+      <w:lvlText w:val="o"/>
+      <w:lvlJc w:val="left"/>
+      <w:pPr>
+        <w:ind w:left="1080" w:hanging="360"/>
+      </w:pPr>
+      <w:rPr>
+        <w:rFonts w:ascii="Courier New" w:hAnsi="Courier New" w:cs="Courier New" w:hint="default"/>
+      </w:rPr>
+    </w:lvl>
+    <w:lvl w:ilvl="2" w:tplc="300A0005" w:tentative="1">
+      <w:start w:val="1"/>
+      <w:numFmt w:val="bullet"/>
+      <w:lvlText w:val=""/>
+      <w:lvlJc w:val="left"/>
+      <w:pPr>
+        <w:ind w:left="1800" w:hanging="360"/>
+      </w:pPr>
+      <w:rPr>
+        <w:rFonts w:ascii="Wingdings" w:hAnsi="Wingdings" w:hint="default"/>
+      </w:rPr>
+    </w:lvl>
+    <w:lvl w:ilvl="3" w:tplc="300A0001" w:tentative="1">
+      <w:start w:val="1"/>
+      <w:numFmt w:val="bullet"/>
+      <w:lvlText w:val=""/>
+      <w:lvlJc w:val="left"/>
+      <w:pPr>
+        <w:ind w:left="2520" w:hanging="360"/>
+      </w:pPr>
+      <w:rPr>
+        <w:rFonts w:ascii="Symbol" w:hAnsi="Symbol" w:hint="default"/>
+      </w:rPr>
+    </w:lvl>
+    <w:lvl w:ilvl="4" w:tplc="300A0003" w:tentative="1">
+      <w:start w:val="1"/>
+      <w:numFmt w:val="bullet"/>
+      <w:lvlText w:val="o"/>
+      <w:lvlJc w:val="left"/>
+      <w:pPr>
+        <w:ind w:left="3240" w:hanging="360"/>
+      </w:pPr>
+      <w:rPr>
+        <w:rFonts w:ascii="Courier New" w:hAnsi="Courier New" w:cs="Courier New" w:hint="default"/>
+      </w:rPr>
+    </w:lvl>
+    <w:lvl w:ilvl="5" w:tplc="300A0005" w:tentative="1">
+      <w:start w:val="1"/>
+      <w:numFmt w:val="bullet"/>
+      <w:lvlText w:val=""/>
+      <w:lvlJc w:val="left"/>
+      <w:pPr>
+        <w:ind w:left="3960" w:hanging="360"/>
+      </w:pPr>
+      <w:rPr>
+        <w:rFonts w:ascii="Wingdings" w:hAnsi="Wingdings" w:hint="default"/>
+      </w:rPr>
+    </w:lvl>
+    <w:lvl w:ilvl="6" w:tplc="300A0001" w:tentative="1">
+      <w:start w:val="1"/>
+      <w:numFmt w:val="bullet"/>
+      <w:lvlText w:val=""/>
+      <w:lvlJc w:val="left"/>
+      <w:pPr>
+        <w:ind w:left="4680" w:hanging="360"/>
+      </w:pPr>
+      <w:rPr>
+        <w:rFonts w:ascii="Symbol" w:hAnsi="Symbol" w:hint="default"/>
+      </w:rPr>
+    </w:lvl>
+    <w:lvl w:ilvl="7" w:tplc="300A0003" w:tentative="1">
+      <w:start w:val="1"/>
+      <w:numFmt w:val="bullet"/>
+      <w:lvlText w:val="o"/>
+      <w:lvlJc w:val="left"/>
+      <w:pPr>
+        <w:ind w:left="5400" w:hanging="360"/>
+      </w:pPr>
+      <w:rPr>
+        <w:rFonts w:ascii="Courier New" w:hAnsi="Courier New" w:cs="Courier New" w:hint="default"/>
+      </w:rPr>
+    </w:lvl>
+    <w:lvl w:ilvl="8" w:tplc="300A0005" w:tentative="1">
+      <w:start w:val="1"/>
+      <w:numFmt w:val="bullet"/>
+      <w:lvlText w:val=""/>
+      <w:lvlJc w:val="left"/>
+      <w:pPr>
+        <w:ind w:left="6120" w:hanging="360"/>
+      </w:pPr>
+      <w:rPr>
+        <w:rFonts w:ascii="Wingdings" w:hAnsi="Wingdings" w:hint="default"/>
+      </w:rPr>
+    </w:lvl>
+  </w:abstractNum>
+  <w:abstractNum w:abstractNumId="5" w15:restartNumberingAfterBreak="0">
+    <w:nsid w:val="457D0540"/>
+    <w:multiLevelType w:val="hybridMultilevel"/>
+    <w:tmpl w:val="2ECEF2AE"/>
+    <w:lvl w:ilvl="0" w:tplc="300A0001">
+      <w:start w:val="1"/>
+      <w:numFmt w:val="bullet"/>
+      <w:lvlText w:val=""/>
+      <w:lvlJc w:val="left"/>
+      <w:pPr>
+        <w:ind w:left="360" w:hanging="360"/>
+      </w:pPr>
+      <w:rPr>
+        <w:rFonts w:ascii="Symbol" w:hAnsi="Symbol" w:hint="default"/>
+      </w:rPr>
+    </w:lvl>
+    <w:lvl w:ilvl="1" w:tplc="300A0003" w:tentative="1">
+      <w:start w:val="1"/>
+      <w:numFmt w:val="bullet"/>
+      <w:lvlText w:val="o"/>
+      <w:lvlJc w:val="left"/>
+      <w:pPr>
+        <w:ind w:left="1080" w:hanging="360"/>
+      </w:pPr>
+      <w:rPr>
+        <w:rFonts w:ascii="Courier New" w:hAnsi="Courier New" w:cs="Courier New" w:hint="default"/>
+      </w:rPr>
+    </w:lvl>
+    <w:lvl w:ilvl="2" w:tplc="300A0005" w:tentative="1">
+      <w:start w:val="1"/>
+      <w:numFmt w:val="bullet"/>
+      <w:lvlText w:val=""/>
+      <w:lvlJc w:val="left"/>
+      <w:pPr>
+        <w:ind w:left="1800" w:hanging="360"/>
+      </w:pPr>
+      <w:rPr>
+        <w:rFonts w:ascii="Wingdings" w:hAnsi="Wingdings" w:hint="default"/>
+      </w:rPr>
+    </w:lvl>
+    <w:lvl w:ilvl="3" w:tplc="300A0001" w:tentative="1">
+      <w:start w:val="1"/>
+      <w:numFmt w:val="bullet"/>
+      <w:lvlText w:val=""/>
+      <w:lvlJc w:val="left"/>
+      <w:pPr>
+        <w:ind w:left="2520" w:hanging="360"/>
+      </w:pPr>
+      <w:rPr>
+        <w:rFonts w:ascii="Symbol" w:hAnsi="Symbol" w:hint="default"/>
+      </w:rPr>
+    </w:lvl>
+    <w:lvl w:ilvl="4" w:tplc="300A0003" w:tentative="1">
+      <w:start w:val="1"/>
+      <w:numFmt w:val="bullet"/>
+      <w:lvlText w:val="o"/>
+      <w:lvlJc w:val="left"/>
+      <w:pPr>
+        <w:ind w:left="3240" w:hanging="360"/>
+      </w:pPr>
+      <w:rPr>
+        <w:rFonts w:ascii="Courier New" w:hAnsi="Courier New" w:cs="Courier New" w:hint="default"/>
+      </w:rPr>
+    </w:lvl>
+    <w:lvl w:ilvl="5" w:tplc="300A0005" w:tentative="1">
+      <w:start w:val="1"/>
+      <w:numFmt w:val="bullet"/>
+      <w:lvlText w:val=""/>
+      <w:lvlJc w:val="left"/>
+      <w:pPr>
+        <w:ind w:left="3960" w:hanging="360"/>
+      </w:pPr>
+      <w:rPr>
+        <w:rFonts w:ascii="Wingdings" w:hAnsi="Wingdings" w:hint="default"/>
+      </w:rPr>
+    </w:lvl>
+    <w:lvl w:ilvl="6" w:tplc="300A0001" w:tentative="1">
+      <w:start w:val="1"/>
+      <w:numFmt w:val="bullet"/>
+      <w:lvlText w:val=""/>
+      <w:lvlJc w:val="left"/>
+      <w:pPr>
+        <w:ind w:left="4680" w:hanging="360"/>
+      </w:pPr>
+      <w:rPr>
+        <w:rFonts w:ascii="Symbol" w:hAnsi="Symbol" w:hint="default"/>
+      </w:rPr>
+    </w:lvl>
+    <w:lvl w:ilvl="7" w:tplc="300A0003" w:tentative="1">
+      <w:start w:val="1"/>
+      <w:numFmt w:val="bullet"/>
+      <w:lvlText w:val="o"/>
+      <w:lvlJc w:val="left"/>
+      <w:pPr>
+        <w:ind w:left="5400" w:hanging="360"/>
+      </w:pPr>
+      <w:rPr>
+        <w:rFonts w:ascii="Courier New" w:hAnsi="Courier New" w:cs="Courier New" w:hint="default"/>
+      </w:rPr>
+    </w:lvl>
+    <w:lvl w:ilvl="8" w:tplc="300A0005" w:tentative="1">
+      <w:start w:val="1"/>
+      <w:numFmt w:val="bullet"/>
+      <w:lvlText w:val=""/>
+      <w:lvlJc w:val="left"/>
+      <w:pPr>
+        <w:ind w:left="6120" w:hanging="360"/>
+      </w:pPr>
+      <w:rPr>
+        <w:rFonts w:ascii="Wingdings" w:hAnsi="Wingdings" w:hint="default"/>
+      </w:rPr>
+    </w:lvl>
+  </w:abstractNum>
+  <w:abstractNum w:abstractNumId="6" w15:restartNumberingAfterBreak="0">
+    <w:nsid w:val="4AB24BA4"/>
+    <w:multiLevelType w:val="hybridMultilevel"/>
+    <w:tmpl w:val="3F62E2DE"/>
+    <w:lvl w:ilvl="0" w:tplc="300A0001">
+      <w:start w:val="1"/>
+      <w:numFmt w:val="bullet"/>
+      <w:lvlText w:val=""/>
+      <w:lvlJc w:val="left"/>
+      <w:pPr>
+        <w:ind w:left="360" w:hanging="360"/>
+      </w:pPr>
+      <w:rPr>
+        <w:rFonts w:ascii="Symbol" w:hAnsi="Symbol" w:hint="default"/>
+      </w:rPr>
+    </w:lvl>
+    <w:lvl w:ilvl="1" w:tplc="300A0003" w:tentative="1">
+      <w:start w:val="1"/>
+      <w:numFmt w:val="bullet"/>
+      <w:lvlText w:val="o"/>
+      <w:lvlJc w:val="left"/>
+      <w:pPr>
+        <w:ind w:left="1080" w:hanging="360"/>
+      </w:pPr>
+      <w:rPr>
+        <w:rFonts w:ascii="Courier New" w:hAnsi="Courier New" w:cs="Courier New" w:hint="default"/>
+      </w:rPr>
+    </w:lvl>
+    <w:lvl w:ilvl="2" w:tplc="300A0005" w:tentative="1">
+      <w:start w:val="1"/>
+      <w:numFmt w:val="bullet"/>
+      <w:lvlText w:val=""/>
+      <w:lvlJc w:val="left"/>
+      <w:pPr>
+        <w:ind w:left="1800" w:hanging="360"/>
+      </w:pPr>
+      <w:rPr>
+        <w:rFonts w:ascii="Wingdings" w:hAnsi="Wingdings" w:hint="default"/>
+      </w:rPr>
+    </w:lvl>
+    <w:lvl w:ilvl="3" w:tplc="300A0001" w:tentative="1">
+      <w:start w:val="1"/>
+      <w:numFmt w:val="bullet"/>
+      <w:lvlText w:val=""/>
+      <w:lvlJc w:val="left"/>
+      <w:pPr>
+        <w:ind w:left="2520" w:hanging="360"/>
+      </w:pPr>
+      <w:rPr>
+        <w:rFonts w:ascii="Symbol" w:hAnsi="Symbol" w:hint="default"/>
+      </w:rPr>
+    </w:lvl>
+    <w:lvl w:ilvl="4" w:tplc="300A0003" w:tentative="1">
+      <w:start w:val="1"/>
+      <w:numFmt w:val="bullet"/>
+      <w:lvlText w:val="o"/>
+      <w:lvlJc w:val="left"/>
+      <w:pPr>
+        <w:ind w:left="3240" w:hanging="360"/>
+      </w:pPr>
+      <w:rPr>
+        <w:rFonts w:ascii="Courier New" w:hAnsi="Courier New" w:cs="Courier New" w:hint="default"/>
+      </w:rPr>
+    </w:lvl>
+    <w:lvl w:ilvl="5" w:tplc="300A0005" w:tentative="1">
+      <w:start w:val="1"/>
+      <w:numFmt w:val="bullet"/>
+      <w:lvlText w:val=""/>
+      <w:lvlJc w:val="left"/>
+      <w:pPr>
+        <w:ind w:left="3960" w:hanging="360"/>
+      </w:pPr>
+      <w:rPr>
+        <w:rFonts w:ascii="Wingdings" w:hAnsi="Wingdings" w:hint="default"/>
+      </w:rPr>
+    </w:lvl>
+    <w:lvl w:ilvl="6" w:tplc="300A0001" w:tentative="1">
+      <w:start w:val="1"/>
+      <w:numFmt w:val="bullet"/>
+      <w:lvlText w:val=""/>
+      <w:lvlJc w:val="left"/>
+      <w:pPr>
+        <w:ind w:left="4680" w:hanging="360"/>
+      </w:pPr>
+      <w:rPr>
+        <w:rFonts w:ascii="Symbol" w:hAnsi="Symbol" w:hint="default"/>
+      </w:rPr>
+    </w:lvl>
+    <w:lvl w:ilvl="7" w:tplc="300A0003" w:tentative="1">
+      <w:start w:val="1"/>
+      <w:numFmt w:val="bullet"/>
+      <w:lvlText w:val="o"/>
+      <w:lvlJc w:val="left"/>
+      <w:pPr>
+        <w:ind w:left="5400" w:hanging="360"/>
+      </w:pPr>
+      <w:rPr>
+        <w:rFonts w:ascii="Courier New" w:hAnsi="Courier New" w:cs="Courier New" w:hint="default"/>
+      </w:rPr>
+    </w:lvl>
+    <w:lvl w:ilvl="8" w:tplc="300A0005" w:tentative="1">
+      <w:start w:val="1"/>
+      <w:numFmt w:val="bullet"/>
+      <w:lvlText w:val=""/>
+      <w:lvlJc w:val="left"/>
+      <w:pPr>
+        <w:ind w:left="6120" w:hanging="360"/>
+      </w:pPr>
+      <w:rPr>
+        <w:rFonts w:ascii="Wingdings" w:hAnsi="Wingdings" w:hint="default"/>
+      </w:rPr>
+    </w:lvl>
+  </w:abstractNum>
+  <w:abstractNum w:abstractNumId="7" w15:restartNumberingAfterBreak="0">
+    <w:nsid w:val="744C53D1"/>
+    <w:multiLevelType w:val="hybridMultilevel"/>
+    <w:tmpl w:val="78FE1720"/>
+    <w:lvl w:ilvl="0" w:tplc="300A0001">
+      <w:start w:val="1"/>
+      <w:numFmt w:val="bullet"/>
+      <w:lvlText w:val=""/>
+      <w:lvlJc w:val="left"/>
+      <w:pPr>
+        <w:ind w:left="360" w:hanging="360"/>
+      </w:pPr>
+      <w:rPr>
+        <w:rFonts w:ascii="Symbol" w:hAnsi="Symbol" w:hint="default"/>
+      </w:rPr>
+    </w:lvl>
+    <w:lvl w:ilvl="1" w:tplc="300A0003" w:tentative="1">
+      <w:start w:val="1"/>
+      <w:numFmt w:val="bullet"/>
+      <w:lvlText w:val="o"/>
+      <w:lvlJc w:val="left"/>
+      <w:pPr>
+        <w:ind w:left="1080" w:hanging="360"/>
+      </w:pPr>
+      <w:rPr>
+        <w:rFonts w:ascii="Courier New" w:hAnsi="Courier New" w:cs="Courier New" w:hint="default"/>
+      </w:rPr>
+    </w:lvl>
+    <w:lvl w:ilvl="2" w:tplc="300A0005" w:tentative="1">
+      <w:start w:val="1"/>
+      <w:numFmt w:val="bullet"/>
+      <w:lvlText w:val=""/>
+      <w:lvlJc w:val="left"/>
+      <w:pPr>
+        <w:ind w:left="1800" w:hanging="360"/>
+      </w:pPr>
+      <w:rPr>
+        <w:rFonts w:ascii="Wingdings" w:hAnsi="Wingdings" w:hint="default"/>
+      </w:rPr>
+    </w:lvl>
+    <w:lvl w:ilvl="3" w:tplc="300A0001" w:tentative="1">
+      <w:start w:val="1"/>
+      <w:numFmt w:val="bullet"/>
+      <w:lvlText w:val=""/>
+      <w:lvlJc w:val="left"/>
+      <w:pPr>
+        <w:ind w:left="2520" w:hanging="360"/>
+      </w:pPr>
+      <w:rPr>
+        <w:rFonts w:ascii="Symbol" w:hAnsi="Symbol" w:hint="default"/>
+      </w:rPr>
+    </w:lvl>
+    <w:lvl w:ilvl="4" w:tplc="300A0003" w:tentative="1">
+      <w:start w:val="1"/>
+      <w:numFmt w:val="bullet"/>
+      <w:lvlText w:val="o"/>
+      <w:lvlJc w:val="left"/>
+      <w:pPr>
+        <w:ind w:left="3240" w:hanging="360"/>
+      </w:pPr>
+      <w:rPr>
+        <w:rFonts w:ascii="Courier New" w:hAnsi="Courier New" w:cs="Courier New" w:hint="default"/>
+      </w:rPr>
+    </w:lvl>
+    <w:lvl w:ilvl="5" w:tplc="300A0005" w:tentative="1">
+      <w:start w:val="1"/>
+      <w:numFmt w:val="bullet"/>
+      <w:lvlText w:val=""/>
+      <w:lvlJc w:val="left"/>
+      <w:pPr>
+        <w:ind w:left="3960" w:hanging="360"/>
+      </w:pPr>
+      <w:rPr>
+        <w:rFonts w:ascii="Wingdings" w:hAnsi="Wingdings" w:hint="default"/>
+      </w:rPr>
+    </w:lvl>
+    <w:lvl w:ilvl="6" w:tplc="300A0001" w:tentative="1">
+      <w:start w:val="1"/>
+      <w:numFmt w:val="bullet"/>
+      <w:lvlText w:val=""/>
+      <w:lvlJc w:val="left"/>
+      <w:pPr>
+        <w:ind w:left="4680" w:hanging="360"/>
+      </w:pPr>
+      <w:rPr>
+        <w:rFonts w:ascii="Symbol" w:hAnsi="Symbol" w:hint="default"/>
+      </w:rPr>
+    </w:lvl>
+    <w:lvl w:ilvl="7" w:tplc="300A0003" w:tentative="1">
+      <w:start w:val="1"/>
+      <w:numFmt w:val="bullet"/>
+      <w:lvlText w:val="o"/>
+      <w:lvlJc w:val="left"/>
+      <w:pPr>
+        <w:ind w:left="5400" w:hanging="360"/>
+      </w:pPr>
+      <w:rPr>
+        <w:rFonts w:ascii="Courier New" w:hAnsi="Courier New" w:cs="Courier New" w:hint="default"/>
+      </w:rPr>
+    </w:lvl>
+    <w:lvl w:ilvl="8" w:tplc="300A0005" w:tentative="1">
+      <w:start w:val="1"/>
+      <w:numFmt w:val="bullet"/>
+      <w:lvlText w:val=""/>
+      <w:lvlJc w:val="left"/>
+      <w:pPr>
+        <w:ind w:left="6120" w:hanging="360"/>
+      </w:pPr>
+      <w:rPr>
+        <w:rFonts w:ascii="Wingdings" w:hAnsi="Wingdings" w:hint="default"/>
+      </w:rPr>
+    </w:lvl>
+  </w:abstractNum>
+  <w:num w:numId="1" w16cid:durableId="403722363">
+    <w:abstractNumId w:val="5"/>
+  </w:num>
+  <w:num w:numId="2" w16cid:durableId="1677733728">
+    <w:abstractNumId w:val="4"/>
+  </w:num>
+  <w:num w:numId="3" w16cid:durableId="1623536973">
+    <w:abstractNumId w:val="1"/>
+  </w:num>
+  <w:num w:numId="4" w16cid:durableId="323319550">
+    <w:abstractNumId w:val="6"/>
+  </w:num>
+  <w:num w:numId="5" w16cid:durableId="442383591">
+    <w:abstractNumId w:val="3"/>
+  </w:num>
+  <w:num w:numId="6" w16cid:durableId="1006250757">
+    <w:abstractNumId w:val="0"/>
+  </w:num>
+  <w:num w:numId="7" w16cid:durableId="856887003">
+    <w:abstractNumId w:val="2"/>
+  </w:num>
+  <w:num w:numId="8" w16cid:durableId="1402946980">
+    <w:abstractNumId w:val="7"/>
+  </w:num>
+</w:numbering>
 </file>
 
 <file path=word/styles.xml><?xml version="1.0" encoding="utf-8"?>
@@ -1508,6 +4673,7 @@
   <w:style w:type="paragraph" w:default="1" w:styleId="Normal">
     <w:name w:val="Normal"/>
     <w:qFormat/>
+    <w:rsid w:val="006B0FAF"/>
     <w:rPr>
       <w:lang w:val="es-US"/>
     </w:rPr>
@@ -1714,6 +4880,7 @@
   <w:style w:type="character" w:default="1" w:styleId="Fuentedeprrafopredeter">
     <w:name w:val="Default Paragraph Font"/>
     <w:uiPriority w:val="1"/>
+    <w:semiHidden/>
     <w:unhideWhenUsed/>
   </w:style>
   <w:style w:type="table" w:default="1" w:styleId="Tablanormal">
@@ -2355,4 +5522,16 @@
     </a:ext>
   </a:extLst>
 </a:theme>
+</file>
+
+<file path=customXml/item1.xml><?xml version="1.0" encoding="utf-8"?>
+<b:Sources xmlns:b="http://schemas.openxmlformats.org/officeDocument/2006/bibliography" xmlns="http://schemas.openxmlformats.org/officeDocument/2006/bibliography" SelectedStyle="\APASixthEditionOfficeOnline.xsl" StyleName="APA" Version="6"/>
+</file>
+
+<file path=customXml/itemProps1.xml><?xml version="1.0" encoding="utf-8"?>
+<ds:datastoreItem xmlns:ds="http://schemas.openxmlformats.org/officeDocument/2006/customXml" ds:itemID="{4F02E5A9-6BC8-4470-A0AE-68A27138FCBA}">
+  <ds:schemaRefs>
+    <ds:schemaRef ds:uri="http://schemas.openxmlformats.org/officeDocument/2006/bibliography"/>
+  </ds:schemaRefs>
+</ds:datastoreItem>
 </file>
</xml_diff>

<commit_message>
Cambio en la base de datos y archivos de planificacion
</commit_message>
<xml_diff>
--- a/Archivos de Planificacion/Historias Técnicas.docx
+++ b/Archivos de Planificacion/Historias Técnicas.docx
@@ -862,7 +862,21 @@
               <w:rPr>
                 <w:lang w:val="es-ES"/>
               </w:rPr>
-              <w:t>Configuración del entorno de desarrollo local para Blazor Server</w:t>
+              <w:t xml:space="preserve">Configuración del entorno de desarrollo local para </w:t>
+            </w:r>
+            <w:proofErr w:type="spellStart"/>
+            <w:r>
+              <w:rPr>
+                <w:lang w:val="es-ES"/>
+              </w:rPr>
+              <w:t>Blazor</w:t>
+            </w:r>
+            <w:proofErr w:type="spellEnd"/>
+            <w:r>
+              <w:rPr>
+                <w:lang w:val="es-ES"/>
+              </w:rPr>
+              <w:t xml:space="preserve"> Server</w:t>
             </w:r>
           </w:p>
         </w:tc>
@@ -903,7 +917,21 @@
               <w:rPr>
                 <w:lang w:val="es-ES"/>
               </w:rPr>
-              <w:t xml:space="preserve">Configurar correctamente el entorno de desarrollo local para trabajar el proyecto Blazor Server, </w:t>
+              <w:t xml:space="preserve">Configurar correctamente el entorno de desarrollo local para trabajar el proyecto </w:t>
+            </w:r>
+            <w:proofErr w:type="spellStart"/>
+            <w:r>
+              <w:rPr>
+                <w:lang w:val="es-ES"/>
+              </w:rPr>
+              <w:t>Blazor</w:t>
+            </w:r>
+            <w:proofErr w:type="spellEnd"/>
+            <w:r>
+              <w:rPr>
+                <w:lang w:val="es-ES"/>
+              </w:rPr>
+              <w:t xml:space="preserve"> Server, </w:t>
             </w:r>
             <w:r>
               <w:rPr>
@@ -960,7 +988,21 @@
               <w:rPr>
                 <w:lang w:val="es-ES"/>
               </w:rPr>
-              <w:t>Visual Studio configurado con soporte para Blazor Server.</w:t>
+              <w:t xml:space="preserve">Visual Studio configurado con soporte para </w:t>
+            </w:r>
+            <w:proofErr w:type="spellStart"/>
+            <w:r>
+              <w:rPr>
+                <w:lang w:val="es-ES"/>
+              </w:rPr>
+              <w:t>Blazor</w:t>
+            </w:r>
+            <w:proofErr w:type="spellEnd"/>
+            <w:r>
+              <w:rPr>
+                <w:lang w:val="es-ES"/>
+              </w:rPr>
+              <w:t xml:space="preserve"> Server.</w:t>
             </w:r>
           </w:p>
           <w:p>
@@ -1047,7 +1089,21 @@
               <w:rPr>
                 <w:lang w:val="es-ES"/>
               </w:rPr>
-              <w:t>nstalar Visual Studio 2022/2023 o Visual Studio Code con extensiones de C#.</w:t>
+              <w:t xml:space="preserve">nstalar Visual Studio 2022 o Visual Studio </w:t>
+            </w:r>
+            <w:proofErr w:type="spellStart"/>
+            <w:r>
+              <w:rPr>
+                <w:lang w:val="es-ES"/>
+              </w:rPr>
+              <w:t>Code</w:t>
+            </w:r>
+            <w:proofErr w:type="spellEnd"/>
+            <w:r>
+              <w:rPr>
+                <w:lang w:val="es-ES"/>
+              </w:rPr>
+              <w:t xml:space="preserve"> con extensiones de C#.</w:t>
             </w:r>
           </w:p>
           <w:p>
@@ -1151,8 +1207,16 @@
               <w:rPr>
                 <w:lang w:val="es-ES"/>
               </w:rPr>
-              <w:t>Configuración del repositorio para despliegue de Blazor</w:t>
-            </w:r>
+              <w:t xml:space="preserve">Configuración del repositorio para despliegue de </w:t>
+            </w:r>
+            <w:proofErr w:type="spellStart"/>
+            <w:r>
+              <w:rPr>
+                <w:lang w:val="es-ES"/>
+              </w:rPr>
+              <w:t>Blazor</w:t>
+            </w:r>
+            <w:proofErr w:type="spellEnd"/>
             <w:r>
               <w:rPr>
                 <w:lang w:val="es-ES"/>
@@ -1215,7 +1279,21 @@
               <w:rPr>
                 <w:lang w:val="es-ES"/>
               </w:rPr>
-              <w:t xml:space="preserve">para el proyecto Blazor Server, incluyendo </w:t>
+              <w:t xml:space="preserve">para el proyecto </w:t>
+            </w:r>
+            <w:proofErr w:type="spellStart"/>
+            <w:r>
+              <w:rPr>
+                <w:lang w:val="es-ES"/>
+              </w:rPr>
+              <w:t>Blazor</w:t>
+            </w:r>
+            <w:proofErr w:type="spellEnd"/>
+            <w:r>
+              <w:rPr>
+                <w:lang w:val="es-ES"/>
+              </w:rPr>
+              <w:t xml:space="preserve"> Server, incluyendo </w:t>
             </w:r>
             <w:r>
               <w:rPr>
@@ -1256,35 +1334,66 @@
           </w:tcPr>
           <w:p>
             <w:pPr>
-              <w:rPr>
-                <w:lang w:val="es-ES"/>
-              </w:rPr>
-            </w:pPr>
-            <w:r>
-              <w:rPr>
-                <w:lang w:val="es-ES"/>
-              </w:rPr>
-              <w:t>El proyecto tiene una rama main organizada.</w:t>
-            </w:r>
-          </w:p>
-          <w:p>
-            <w:pPr>
-              <w:spacing w:after="160" w:line="278" w:lineRule="auto"/>
-              <w:rPr>
-                <w:lang w:val="es-ES"/>
-              </w:rPr>
-            </w:pPr>
-            <w:r>
-              <w:rPr>
-                <w:lang w:val="es-ES"/>
-              </w:rPr>
-              <w:t>Los commits se realizan frecuentemente</w:t>
-            </w:r>
-            <w:r>
-              <w:rPr>
-                <w:lang w:val="es-ES"/>
-              </w:rPr>
-              <w:t>.</w:t>
+              <w:pStyle w:val="Prrafodelista"/>
+              <w:numPr>
+                <w:ilvl w:val="0"/>
+                <w:numId w:val="18"/>
+              </w:numPr>
+              <w:rPr>
+                <w:lang w:val="es-ES"/>
+              </w:rPr>
+            </w:pPr>
+            <w:r>
+              <w:rPr>
+                <w:lang w:val="es-ES"/>
+              </w:rPr>
+              <w:t xml:space="preserve">El proyecto tiene una rama </w:t>
+            </w:r>
+            <w:proofErr w:type="spellStart"/>
+            <w:r>
+              <w:rPr>
+                <w:lang w:val="es-ES"/>
+              </w:rPr>
+              <w:t>main</w:t>
+            </w:r>
+            <w:proofErr w:type="spellEnd"/>
+            <w:r>
+              <w:rPr>
+                <w:lang w:val="es-ES"/>
+              </w:rPr>
+              <w:t xml:space="preserve"> organizada.</w:t>
+            </w:r>
+          </w:p>
+          <w:p>
+            <w:pPr>
+              <w:pStyle w:val="Prrafodelista"/>
+              <w:numPr>
+                <w:ilvl w:val="0"/>
+                <w:numId w:val="18"/>
+              </w:numPr>
+              <w:rPr>
+                <w:lang w:val="es-ES"/>
+              </w:rPr>
+            </w:pPr>
+            <w:r>
+              <w:rPr>
+                <w:lang w:val="es-ES"/>
+              </w:rPr>
+              <w:t xml:space="preserve">Los </w:t>
+            </w:r>
+            <w:proofErr w:type="spellStart"/>
+            <w:r>
+              <w:rPr>
+                <w:lang w:val="es-ES"/>
+              </w:rPr>
+              <w:t>commits</w:t>
+            </w:r>
+            <w:proofErr w:type="spellEnd"/>
+            <w:r>
+              <w:rPr>
+                <w:lang w:val="es-ES"/>
+              </w:rPr>
+              <w:t xml:space="preserve"> se realizan frecuentemente.</w:t>
             </w:r>
           </w:p>
         </w:tc>
@@ -1316,7 +1425,11 @@
           </w:tcPr>
           <w:p>
             <w:pPr>
-              <w:spacing w:after="160" w:line="278" w:lineRule="auto"/>
+              <w:pStyle w:val="Prrafodelista"/>
+              <w:numPr>
+                <w:ilvl w:val="0"/>
+                <w:numId w:val="18"/>
+              </w:numPr>
               <w:rPr>
                 <w:lang w:val="es-ES"/>
               </w:rPr>
@@ -1327,29 +1440,63 @@
               </w:rPr>
               <w:t>Crear repositorio nuevo en GitHub</w:t>
             </w:r>
-            <w:r>
-              <w:rPr>
-                <w:lang w:val="es-ES"/>
-              </w:rPr>
-              <w:br/>
-            </w:r>
-            <w:r>
-              <w:rPr>
-                <w:lang w:val="es-ES"/>
-              </w:rPr>
-              <w:t>Crear la rama main</w:t>
-            </w:r>
-            <w:r>
-              <w:rPr>
-                <w:lang w:val="es-ES"/>
-              </w:rPr>
-              <w:br/>
-            </w:r>
-            <w:r>
-              <w:rPr>
-                <w:lang w:val="es-ES"/>
-              </w:rPr>
-              <w:t>Subir el proyecto Blazor Server.</w:t>
+          </w:p>
+          <w:p>
+            <w:pPr>
+              <w:pStyle w:val="Prrafodelista"/>
+              <w:numPr>
+                <w:ilvl w:val="0"/>
+                <w:numId w:val="18"/>
+              </w:numPr>
+              <w:rPr>
+                <w:lang w:val="es-ES"/>
+              </w:rPr>
+            </w:pPr>
+            <w:r>
+              <w:rPr>
+                <w:lang w:val="es-ES"/>
+              </w:rPr>
+              <w:t xml:space="preserve">Crear la rama </w:t>
+            </w:r>
+            <w:proofErr w:type="spellStart"/>
+            <w:r>
+              <w:rPr>
+                <w:lang w:val="es-ES"/>
+              </w:rPr>
+              <w:t>main</w:t>
+            </w:r>
+            <w:proofErr w:type="spellEnd"/>
+          </w:p>
+          <w:p>
+            <w:pPr>
+              <w:pStyle w:val="Prrafodelista"/>
+              <w:numPr>
+                <w:ilvl w:val="0"/>
+                <w:numId w:val="18"/>
+              </w:numPr>
+              <w:rPr>
+                <w:lang w:val="es-ES"/>
+              </w:rPr>
+            </w:pPr>
+            <w:r>
+              <w:rPr>
+                <w:lang w:val="es-ES"/>
+              </w:rPr>
+              <w:t xml:space="preserve">Subir el proyecto </w:t>
+            </w:r>
+            <w:proofErr w:type="spellStart"/>
+            <w:r>
+              <w:rPr>
+                <w:lang w:val="es-ES"/>
+              </w:rPr>
+              <w:t>Blazor</w:t>
+            </w:r>
+            <w:proofErr w:type="spellEnd"/>
+            <w:r>
+              <w:rPr>
+                <w:lang w:val="es-ES"/>
+              </w:rPr>
+              <w:t xml:space="preserve"> Server.</w:t>
             </w:r>
           </w:p>
         </w:tc>
@@ -1457,7 +1604,21 @@
               <w:rPr>
                 <w:lang w:val="es-ES"/>
               </w:rPr>
-              <w:t>Instalar SQL Server Express y asegurar que la instancia esté en ejecución, configurada correctamente y lista para ser usada en el proyecto Blazor Server.</w:t>
+              <w:t xml:space="preserve">Instalar SQL Server Express y asegurar que la instancia esté en ejecución, configurada correctamente y lista para ser usada en el proyecto </w:t>
+            </w:r>
+            <w:proofErr w:type="spellStart"/>
+            <w:r>
+              <w:rPr>
+                <w:lang w:val="es-ES"/>
+              </w:rPr>
+              <w:t>Blazor</w:t>
+            </w:r>
+            <w:proofErr w:type="spellEnd"/>
+            <w:r>
+              <w:rPr>
+                <w:lang w:val="es-ES"/>
+              </w:rPr>
+              <w:t xml:space="preserve"> Server.</w:t>
             </w:r>
           </w:p>
         </w:tc>
@@ -1482,7 +1643,6 @@
               <w:rPr>
                 <w:lang w:val="es-ES"/>
               </w:rPr>
-              <w:lastRenderedPageBreak/>
               <w:t>Criterios de Aceptación</w:t>
             </w:r>
           </w:p>
@@ -1524,7 +1684,13 @@
               <w:rPr>
                 <w:lang w:val="es-ES"/>
               </w:rPr>
-              <w:t>Se puede acceder a la instancia usando SQL Server Management Studio (SSMS) o herramientas equivalentes.</w:t>
+              <w:t>Se puede acceder a la instancia usando SQL Server Management Studio (SSMS)</w:t>
+            </w:r>
+            <w:r>
+              <w:rPr>
+                <w:lang w:val="es-ES"/>
+              </w:rPr>
+              <w:t>.</w:t>
             </w:r>
           </w:p>
           <w:p>
@@ -1542,6 +1708,7 @@
               <w:rPr>
                 <w:lang w:val="es-ES"/>
               </w:rPr>
+              <w:lastRenderedPageBreak/>
               <w:t>La instancia local permite crear y administrar bases de datos.</w:t>
             </w:r>
           </w:p>
@@ -1564,6 +1731,7 @@
               <w:rPr>
                 <w:lang w:val="es-ES"/>
               </w:rPr>
+              <w:lastRenderedPageBreak/>
               <w:t>Tareas</w:t>
             </w:r>
           </w:p>
@@ -1587,7 +1755,21 @@
               <w:rPr>
                 <w:lang w:val="es-ES"/>
               </w:rPr>
-              <w:t>Descargar e instalar SQL Server Express Edition.</w:t>
+              <w:t xml:space="preserve">Descargar e instalar SQL Server Express </w:t>
+            </w:r>
+            <w:proofErr w:type="spellStart"/>
+            <w:r>
+              <w:rPr>
+                <w:lang w:val="es-ES"/>
+              </w:rPr>
+              <w:t>Edition</w:t>
+            </w:r>
+            <w:proofErr w:type="spellEnd"/>
+            <w:r>
+              <w:rPr>
+                <w:lang w:val="es-ES"/>
+              </w:rPr>
+              <w:t>.</w:t>
             </w:r>
           </w:p>
           <w:p>
@@ -1731,7 +1913,37 @@
               <w:rPr>
                 <w:lang w:val="es-ES"/>
               </w:rPr>
-              <w:t>Creación de proyecto API y configuración inicial de acceso a base de datos</w:t>
+              <w:t>Configuración</w:t>
+            </w:r>
+            <w:r>
+              <w:rPr>
+                <w:lang w:val="es-ES"/>
+              </w:rPr>
+              <w:t xml:space="preserve"> de </w:t>
+            </w:r>
+            <w:r>
+              <w:rPr>
+                <w:lang w:val="es-ES"/>
+              </w:rPr>
+              <w:t xml:space="preserve">la </w:t>
+            </w:r>
+            <w:r>
+              <w:rPr>
+                <w:lang w:val="es-ES"/>
+              </w:rPr>
+              <w:t>API</w:t>
+            </w:r>
+            <w:r>
+              <w:rPr>
+                <w:lang w:val="es-ES"/>
+              </w:rPr>
+              <w:t xml:space="preserve"> REST</w:t>
+            </w:r>
+            <w:r>
+              <w:rPr>
+                <w:lang w:val="es-ES"/>
+              </w:rPr>
+              <w:t xml:space="preserve"> y configuración inicial de acceso a base de datos</w:t>
             </w:r>
           </w:p>
         </w:tc>
@@ -1771,7 +1983,41 @@
               <w:rPr>
                 <w:lang w:val="es-ES"/>
               </w:rPr>
-              <w:t>Crear un proyecto API REST con ASP.NET Core, configurarlo para acceder a la base de datos SQL Server usando Entity Framework Core, y preparar la base para exponer servicios que serán consumidos por la aplicación Blazor Server.</w:t>
+              <w:t>Configurar el</w:t>
+            </w:r>
+            <w:r>
+              <w:rPr>
+                <w:lang w:val="es-ES"/>
+              </w:rPr>
+              <w:t xml:space="preserve"> proyecto API REST con ASP.NET Core, para acceder a la base de datos SQL Server usando </w:t>
+            </w:r>
+            <w:proofErr w:type="spellStart"/>
+            <w:r>
+              <w:rPr>
+                <w:lang w:val="es-ES"/>
+              </w:rPr>
+              <w:t>Entity</w:t>
+            </w:r>
+            <w:proofErr w:type="spellEnd"/>
+            <w:r>
+              <w:rPr>
+                <w:lang w:val="es-ES"/>
+              </w:rPr>
+              <w:t xml:space="preserve"> Framework Core, y preparar la base para exponer servicios que serán consumidos por la aplicación </w:t>
+            </w:r>
+            <w:proofErr w:type="spellStart"/>
+            <w:r>
+              <w:rPr>
+                <w:lang w:val="es-ES"/>
+              </w:rPr>
+              <w:t>Blazor</w:t>
+            </w:r>
+            <w:proofErr w:type="spellEnd"/>
+            <w:r>
+              <w:rPr>
+                <w:lang w:val="es-ES"/>
+              </w:rPr>
+              <w:t xml:space="preserve"> Server.</w:t>
             </w:r>
           </w:p>
         </w:tc>
@@ -1837,7 +2083,21 @@
               <w:rPr>
                 <w:lang w:val="es-ES"/>
               </w:rPr>
-              <w:t>Conexión a SQL Server configurada (DbContext)</w:t>
+              <w:t>Conexión a SQL Server configurada (</w:t>
+            </w:r>
+            <w:proofErr w:type="spellStart"/>
+            <w:r>
+              <w:rPr>
+                <w:lang w:val="es-ES"/>
+              </w:rPr>
+              <w:t>DbContext</w:t>
+            </w:r>
+            <w:proofErr w:type="spellEnd"/>
+            <w:r>
+              <w:rPr>
+                <w:lang w:val="es-ES"/>
+              </w:rPr>
+              <w:t>)</w:t>
             </w:r>
             <w:r>
               <w:rPr>
@@ -1936,7 +2196,21 @@
               <w:rPr>
                 <w:lang w:val="es-ES"/>
               </w:rPr>
-              <w:t>Instalar EF Core y configurar DbContext.</w:t>
+              <w:t xml:space="preserve">Instalar EF Core y configurar </w:t>
+            </w:r>
+            <w:proofErr w:type="spellStart"/>
+            <w:r>
+              <w:rPr>
+                <w:lang w:val="es-ES"/>
+              </w:rPr>
+              <w:t>DbContext</w:t>
+            </w:r>
+            <w:proofErr w:type="spellEnd"/>
+            <w:r>
+              <w:rPr>
+                <w:lang w:val="es-ES"/>
+              </w:rPr>
+              <w:t>.</w:t>
             </w:r>
           </w:p>
           <w:p>
@@ -2225,7 +2499,21 @@
               <w:rPr>
                 <w:lang w:val="es-ES"/>
               </w:rPr>
-              <w:t>Crear scripts SQL o configuraciones de Entity Framework Core.</w:t>
+              <w:t xml:space="preserve">Crear scripts SQL o configuraciones de </w:t>
+            </w:r>
+            <w:proofErr w:type="spellStart"/>
+            <w:r>
+              <w:rPr>
+                <w:lang w:val="es-ES"/>
+              </w:rPr>
+              <w:t>Entity</w:t>
+            </w:r>
+            <w:proofErr w:type="spellEnd"/>
+            <w:r>
+              <w:rPr>
+                <w:lang w:val="es-ES"/>
+              </w:rPr>
+              <w:t xml:space="preserve"> Framework Core.</w:t>
             </w:r>
           </w:p>
           <w:p>
@@ -2333,7 +2621,6 @@
               <w:rPr>
                 <w:lang w:val="es-ES"/>
               </w:rPr>
-              <w:lastRenderedPageBreak/>
               <w:t>Descripción</w:t>
             </w:r>
           </w:p>
@@ -2374,6 +2661,7 @@
               <w:rPr>
                 <w:lang w:val="es-ES"/>
               </w:rPr>
+              <w:lastRenderedPageBreak/>
               <w:t>Criterios de Aceptación</w:t>
             </w:r>
           </w:p>
@@ -2537,7 +2825,21 @@
               <w:rPr>
                 <w:lang w:val="es-ES"/>
               </w:rPr>
-              <w:t>Configuración de consumo de API desde Blazor Server</w:t>
+              <w:t xml:space="preserve">Configuración de consumo de API desde </w:t>
+            </w:r>
+            <w:proofErr w:type="spellStart"/>
+            <w:r>
+              <w:rPr>
+                <w:lang w:val="es-ES"/>
+              </w:rPr>
+              <w:t>Blazor</w:t>
+            </w:r>
+            <w:proofErr w:type="spellEnd"/>
+            <w:r>
+              <w:rPr>
+                <w:lang w:val="es-ES"/>
+              </w:rPr>
+              <w:t xml:space="preserve"> Server</w:t>
             </w:r>
           </w:p>
         </w:tc>
@@ -2577,7 +2879,35 @@
               <w:rPr>
                 <w:lang w:val="es-ES"/>
               </w:rPr>
-              <w:t>Configurar el proyecto Blazor Server para consumir datos de una API externa que accede a la base de datos, usando servicios basados en HttpClient.</w:t>
+              <w:t xml:space="preserve">Configurar el proyecto </w:t>
+            </w:r>
+            <w:proofErr w:type="spellStart"/>
+            <w:r>
+              <w:rPr>
+                <w:lang w:val="es-ES"/>
+              </w:rPr>
+              <w:t>Blazor</w:t>
+            </w:r>
+            <w:proofErr w:type="spellEnd"/>
+            <w:r>
+              <w:rPr>
+                <w:lang w:val="es-ES"/>
+              </w:rPr>
+              <w:t xml:space="preserve"> Server para consumir datos de una API externa que accede a la base de datos, usando servicios basados en </w:t>
+            </w:r>
+            <w:proofErr w:type="spellStart"/>
+            <w:r>
+              <w:rPr>
+                <w:lang w:val="es-ES"/>
+              </w:rPr>
+              <w:t>HttpClient</w:t>
+            </w:r>
+            <w:proofErr w:type="spellEnd"/>
+            <w:r>
+              <w:rPr>
+                <w:lang w:val="es-ES"/>
+              </w:rPr>
+              <w:t>.</w:t>
             </w:r>
           </w:p>
         </w:tc>
@@ -2625,7 +2955,21 @@
               <w:rPr>
                 <w:lang w:val="es-ES"/>
               </w:rPr>
-              <w:t>Se configura un servicio HttpClient para realizar peticiones a la API.</w:t>
+              <w:t xml:space="preserve">Se configura un servicio </w:t>
+            </w:r>
+            <w:proofErr w:type="spellStart"/>
+            <w:r>
+              <w:rPr>
+                <w:lang w:val="es-ES"/>
+              </w:rPr>
+              <w:t>HttpClient</w:t>
+            </w:r>
+            <w:proofErr w:type="spellEnd"/>
+            <w:r>
+              <w:rPr>
+                <w:lang w:val="es-ES"/>
+              </w:rPr>
+              <w:t xml:space="preserve"> para realizar peticiones a la API.</w:t>
             </w:r>
           </w:p>
           <w:p>
@@ -2661,7 +3005,21 @@
               <w:rPr>
                 <w:lang w:val="es-ES"/>
               </w:rPr>
-              <w:t>Se implementa un servicio Blazor que maneja la comunicación con la API.</w:t>
+              <w:t xml:space="preserve">Se implementa un servicio </w:t>
+            </w:r>
+            <w:proofErr w:type="spellStart"/>
+            <w:r>
+              <w:rPr>
+                <w:lang w:val="es-ES"/>
+              </w:rPr>
+              <w:t>Blazor</w:t>
+            </w:r>
+            <w:proofErr w:type="spellEnd"/>
+            <w:r>
+              <w:rPr>
+                <w:lang w:val="es-ES"/>
+              </w:rPr>
+              <w:t xml:space="preserve"> que maneja la comunicación con la API.</w:t>
             </w:r>
           </w:p>
         </w:tc>
@@ -2706,7 +3064,35 @@
               <w:rPr>
                 <w:lang w:val="es-ES"/>
               </w:rPr>
-              <w:t>Configurar HttpClient en Program.cs.</w:t>
+              <w:t xml:space="preserve">Configurar </w:t>
+            </w:r>
+            <w:proofErr w:type="spellStart"/>
+            <w:r>
+              <w:rPr>
+                <w:lang w:val="es-ES"/>
+              </w:rPr>
+              <w:t>HttpClient</w:t>
+            </w:r>
+            <w:proofErr w:type="spellEnd"/>
+            <w:r>
+              <w:rPr>
+                <w:lang w:val="es-ES"/>
+              </w:rPr>
+              <w:t xml:space="preserve"> en </w:t>
+            </w:r>
+            <w:proofErr w:type="spellStart"/>
+            <w:r>
+              <w:rPr>
+                <w:lang w:val="es-ES"/>
+              </w:rPr>
+              <w:t>Program.cs</w:t>
+            </w:r>
+            <w:proofErr w:type="spellEnd"/>
+            <w:r>
+              <w:rPr>
+                <w:lang w:val="es-ES"/>
+              </w:rPr>
+              <w:t>.</w:t>
             </w:r>
           </w:p>
           <w:p>
@@ -2724,7 +3110,49 @@
               <w:rPr>
                 <w:lang w:val="es-ES"/>
               </w:rPr>
-              <w:t>Crear un servicio Blazor que realice solicitudes HTTP (IApiService y ApiService).</w:t>
+              <w:t xml:space="preserve">Crear un servicio </w:t>
+            </w:r>
+            <w:proofErr w:type="spellStart"/>
+            <w:r>
+              <w:rPr>
+                <w:lang w:val="es-ES"/>
+              </w:rPr>
+              <w:t>Blazor</w:t>
+            </w:r>
+            <w:proofErr w:type="spellEnd"/>
+            <w:r>
+              <w:rPr>
+                <w:lang w:val="es-ES"/>
+              </w:rPr>
+              <w:t xml:space="preserve"> que realice solicitudes HTTP (</w:t>
+            </w:r>
+            <w:proofErr w:type="spellStart"/>
+            <w:r>
+              <w:rPr>
+                <w:lang w:val="es-ES"/>
+              </w:rPr>
+              <w:t>IApiService</w:t>
+            </w:r>
+            <w:proofErr w:type="spellEnd"/>
+            <w:r>
+              <w:rPr>
+                <w:lang w:val="es-ES"/>
+              </w:rPr>
+              <w:t xml:space="preserve"> y </w:t>
+            </w:r>
+            <w:proofErr w:type="spellStart"/>
+            <w:r>
+              <w:rPr>
+                <w:lang w:val="es-ES"/>
+              </w:rPr>
+              <w:t>ApiService</w:t>
+            </w:r>
+            <w:proofErr w:type="spellEnd"/>
+            <w:r>
+              <w:rPr>
+                <w:lang w:val="es-ES"/>
+              </w:rPr>
+              <w:t>).</w:t>
             </w:r>
           </w:p>
           <w:p>
@@ -2742,7 +3170,21 @@
               <w:rPr>
                 <w:lang w:val="es-ES"/>
               </w:rPr>
-              <w:t>Probar que Blazor Server obtiene información de la API</w:t>
+              <w:t xml:space="preserve">Probar que </w:t>
+            </w:r>
+            <w:proofErr w:type="spellStart"/>
+            <w:r>
+              <w:rPr>
+                <w:lang w:val="es-ES"/>
+              </w:rPr>
+              <w:t>Blazor</w:t>
+            </w:r>
+            <w:proofErr w:type="spellEnd"/>
+            <w:r>
+              <w:rPr>
+                <w:lang w:val="es-ES"/>
+              </w:rPr>
+              <w:t xml:space="preserve"> Server obtiene información de la API</w:t>
             </w:r>
             <w:r>
               <w:rPr>
@@ -2808,7 +3250,21 @@
               <w:rPr>
                 <w:lang w:val="es-ES"/>
               </w:rPr>
-              <w:t>Creación del primer servicio en Blazor Server para consumir la API</w:t>
+              <w:t xml:space="preserve">Creación del primer servicio en </w:t>
+            </w:r>
+            <w:proofErr w:type="spellStart"/>
+            <w:r>
+              <w:rPr>
+                <w:lang w:val="es-ES"/>
+              </w:rPr>
+              <w:t>Blazor</w:t>
+            </w:r>
+            <w:proofErr w:type="spellEnd"/>
+            <w:r>
+              <w:rPr>
+                <w:lang w:val="es-ES"/>
+              </w:rPr>
+              <w:t xml:space="preserve"> Server para consumir la API</w:t>
             </w:r>
           </w:p>
         </w:tc>
@@ -2848,7 +3304,35 @@
               <w:rPr>
                 <w:lang w:val="es-ES"/>
               </w:rPr>
-              <w:t>Implementar un servicio en Blazor Server que consuma los datos de la API mediante HttpClient, y lo exponga a los componentes de la aplicación.</w:t>
+              <w:t xml:space="preserve">Implementar un servicio en </w:t>
+            </w:r>
+            <w:proofErr w:type="spellStart"/>
+            <w:r>
+              <w:rPr>
+                <w:lang w:val="es-ES"/>
+              </w:rPr>
+              <w:t>Blazor</w:t>
+            </w:r>
+            <w:proofErr w:type="spellEnd"/>
+            <w:r>
+              <w:rPr>
+                <w:lang w:val="es-ES"/>
+              </w:rPr>
+              <w:t xml:space="preserve"> Server que consuma los datos de la API mediante </w:t>
+            </w:r>
+            <w:proofErr w:type="spellStart"/>
+            <w:r>
+              <w:rPr>
+                <w:lang w:val="es-ES"/>
+              </w:rPr>
+              <w:t>HttpClient</w:t>
+            </w:r>
+            <w:proofErr w:type="spellEnd"/>
+            <w:r>
+              <w:rPr>
+                <w:lang w:val="es-ES"/>
+              </w:rPr>
+              <w:t>, y lo exponga a los componentes de la aplicación.</w:t>
             </w:r>
           </w:p>
         </w:tc>
@@ -2896,7 +3380,35 @@
               <w:rPr>
                 <w:lang w:val="es-ES"/>
               </w:rPr>
-              <w:t>Servicio IApiService y ApiService creados.</w:t>
+              <w:t xml:space="preserve">Servicio </w:t>
+            </w:r>
+            <w:proofErr w:type="spellStart"/>
+            <w:r>
+              <w:rPr>
+                <w:lang w:val="es-ES"/>
+              </w:rPr>
+              <w:t>IApiService</w:t>
+            </w:r>
+            <w:proofErr w:type="spellEnd"/>
+            <w:r>
+              <w:rPr>
+                <w:lang w:val="es-ES"/>
+              </w:rPr>
+              <w:t xml:space="preserve"> y </w:t>
+            </w:r>
+            <w:proofErr w:type="spellStart"/>
+            <w:r>
+              <w:rPr>
+                <w:lang w:val="es-ES"/>
+              </w:rPr>
+              <w:t>ApiService</w:t>
+            </w:r>
+            <w:proofErr w:type="spellEnd"/>
+            <w:r>
+              <w:rPr>
+                <w:lang w:val="es-ES"/>
+              </w:rPr>
+              <w:t xml:space="preserve"> creados.</w:t>
             </w:r>
           </w:p>
           <w:p>
@@ -2914,7 +3426,21 @@
               <w:rPr>
                 <w:lang w:val="es-ES"/>
               </w:rPr>
-              <w:t>Los componentes de Blazor pueden obtener datos desde la API.</w:t>
+              <w:t xml:space="preserve">Los componentes de </w:t>
+            </w:r>
+            <w:proofErr w:type="spellStart"/>
+            <w:r>
+              <w:rPr>
+                <w:lang w:val="es-ES"/>
+              </w:rPr>
+              <w:t>Blazor</w:t>
+            </w:r>
+            <w:proofErr w:type="spellEnd"/>
+            <w:r>
+              <w:rPr>
+                <w:lang w:val="es-ES"/>
+              </w:rPr>
+              <w:t xml:space="preserve"> pueden obtener datos desde la API.</w:t>
             </w:r>
           </w:p>
           <w:p>
@@ -2977,7 +3503,35 @@
               <w:rPr>
                 <w:lang w:val="es-ES"/>
               </w:rPr>
-              <w:t>Crear una carpeta Services en Blazor Server.</w:t>
+              <w:t xml:space="preserve">Crear una carpeta </w:t>
+            </w:r>
+            <w:proofErr w:type="spellStart"/>
+            <w:r>
+              <w:rPr>
+                <w:lang w:val="es-ES"/>
+              </w:rPr>
+              <w:t>Services</w:t>
+            </w:r>
+            <w:proofErr w:type="spellEnd"/>
+            <w:r>
+              <w:rPr>
+                <w:lang w:val="es-ES"/>
+              </w:rPr>
+              <w:t xml:space="preserve"> en </w:t>
+            </w:r>
+            <w:proofErr w:type="spellStart"/>
+            <w:r>
+              <w:rPr>
+                <w:lang w:val="es-ES"/>
+              </w:rPr>
+              <w:t>Blazor</w:t>
+            </w:r>
+            <w:proofErr w:type="spellEnd"/>
+            <w:r>
+              <w:rPr>
+                <w:lang w:val="es-ES"/>
+              </w:rPr>
+              <w:t xml:space="preserve"> Server.</w:t>
             </w:r>
           </w:p>
           <w:p>
@@ -3013,7 +3567,21 @@
               <w:rPr>
                 <w:lang w:val="es-ES"/>
               </w:rPr>
-              <w:t>Inyectar el servicio en componentes Blazor.</w:t>
+              <w:t xml:space="preserve">Inyectar el servicio en componentes </w:t>
+            </w:r>
+            <w:proofErr w:type="spellStart"/>
+            <w:r>
+              <w:rPr>
+                <w:lang w:val="es-ES"/>
+              </w:rPr>
+              <w:t>Blazor</w:t>
+            </w:r>
+            <w:proofErr w:type="spellEnd"/>
+            <w:r>
+              <w:rPr>
+                <w:lang w:val="es-ES"/>
+              </w:rPr>
+              <w:t>.</w:t>
             </w:r>
           </w:p>
         </w:tc>
@@ -3064,7 +3632,35 @@
               <w:rPr>
                 <w:lang w:val="es-ES"/>
               </w:rPr>
-              <w:t>Integración de ASP.NET Identity en Blazor Server</w:t>
+              <w:t xml:space="preserve">Integración de ASP.NET </w:t>
+            </w:r>
+            <w:proofErr w:type="spellStart"/>
+            <w:r>
+              <w:rPr>
+                <w:lang w:val="es-ES"/>
+              </w:rPr>
+              <w:t>Identity</w:t>
+            </w:r>
+            <w:proofErr w:type="spellEnd"/>
+            <w:r>
+              <w:rPr>
+                <w:lang w:val="es-ES"/>
+              </w:rPr>
+              <w:t xml:space="preserve"> en </w:t>
+            </w:r>
+            <w:proofErr w:type="spellStart"/>
+            <w:r>
+              <w:rPr>
+                <w:lang w:val="es-ES"/>
+              </w:rPr>
+              <w:t>Blazor</w:t>
+            </w:r>
+            <w:proofErr w:type="spellEnd"/>
+            <w:r>
+              <w:rPr>
+                <w:lang w:val="es-ES"/>
+              </w:rPr>
+              <w:t xml:space="preserve"> Server</w:t>
             </w:r>
           </w:p>
         </w:tc>
@@ -3104,7 +3700,21 @@
               <w:rPr>
                 <w:lang w:val="es-ES"/>
               </w:rPr>
-              <w:t>Implementar autenticación y autorización basada en roles (administrador, laboratorista, recepcionista) usando ASP.NET Identity con base de datos SQL.</w:t>
+              <w:t xml:space="preserve">Implementar autenticación y autorización basada en roles (administrador, laboratorista, recepcionista) usando ASP.NET </w:t>
+            </w:r>
+            <w:proofErr w:type="spellStart"/>
+            <w:r>
+              <w:rPr>
+                <w:lang w:val="es-ES"/>
+              </w:rPr>
+              <w:t>Identity</w:t>
+            </w:r>
+            <w:proofErr w:type="spellEnd"/>
+            <w:r>
+              <w:rPr>
+                <w:lang w:val="es-ES"/>
+              </w:rPr>
+              <w:t xml:space="preserve"> con base de datos SQL.</w:t>
             </w:r>
           </w:p>
         </w:tc>
@@ -3125,7 +3735,6 @@
               <w:rPr>
                 <w:lang w:val="es-ES"/>
               </w:rPr>
-              <w:lastRenderedPageBreak/>
               <w:t>Criterios de Aceptación</w:t>
             </w:r>
           </w:p>
@@ -3139,7 +3748,7 @@
               <w:pStyle w:val="Prrafodelista"/>
               <w:numPr>
                 <w:ilvl w:val="0"/>
-                <w:numId w:val="6"/>
+                <w:numId w:val="20"/>
               </w:numPr>
               <w:rPr>
                 <w:lang w:val="es-ES"/>
@@ -3149,7 +3758,35 @@
               <w:rPr>
                 <w:lang w:val="es-ES"/>
               </w:rPr>
-              <w:t>Flujo de login y logout funcional.</w:t>
+              <w:t xml:space="preserve">Flujo de </w:t>
+            </w:r>
+            <w:proofErr w:type="spellStart"/>
+            <w:r>
+              <w:rPr>
+                <w:lang w:val="es-ES"/>
+              </w:rPr>
+              <w:t>login</w:t>
+            </w:r>
+            <w:proofErr w:type="spellEnd"/>
+            <w:r>
+              <w:rPr>
+                <w:lang w:val="es-ES"/>
+              </w:rPr>
+              <w:t xml:space="preserve"> y </w:t>
+            </w:r>
+            <w:proofErr w:type="spellStart"/>
+            <w:r>
+              <w:rPr>
+                <w:lang w:val="es-ES"/>
+              </w:rPr>
+              <w:t>logout</w:t>
+            </w:r>
+            <w:proofErr w:type="spellEnd"/>
+            <w:r>
+              <w:rPr>
+                <w:lang w:val="es-ES"/>
+              </w:rPr>
+              <w:t xml:space="preserve"> funcional.</w:t>
             </w:r>
           </w:p>
           <w:p>
@@ -3157,7 +3794,7 @@
               <w:pStyle w:val="Prrafodelista"/>
               <w:numPr>
                 <w:ilvl w:val="0"/>
-                <w:numId w:val="6"/>
+                <w:numId w:val="20"/>
               </w:numPr>
               <w:rPr>
                 <w:lang w:val="es-ES"/>
@@ -3188,6 +3825,7 @@
               <w:rPr>
                 <w:lang w:val="es-ES"/>
               </w:rPr>
+              <w:lastRenderedPageBreak/>
               <w:t>Tareas</w:t>
             </w:r>
           </w:p>
@@ -3211,7 +3849,21 @@
               <w:rPr>
                 <w:lang w:val="es-ES"/>
               </w:rPr>
-              <w:t>Añadir Identity al proyecto.</w:t>
+              <w:t xml:space="preserve">Añadir </w:t>
+            </w:r>
+            <w:proofErr w:type="spellStart"/>
+            <w:r>
+              <w:rPr>
+                <w:lang w:val="es-ES"/>
+              </w:rPr>
+              <w:t>Identity</w:t>
+            </w:r>
+            <w:proofErr w:type="spellEnd"/>
+            <w:r>
+              <w:rPr>
+                <w:lang w:val="es-ES"/>
+              </w:rPr>
+              <w:t xml:space="preserve"> al proyecto.</w:t>
             </w:r>
           </w:p>
           <w:p>
@@ -3299,8 +3951,16 @@
               <w:rPr>
                 <w:lang w:val="es-ES"/>
               </w:rPr>
-              <w:t>Configuración de CI/CD con GitHub Actions</w:t>
-            </w:r>
+              <w:t xml:space="preserve">Configuración de CI/CD con GitHub </w:t>
+            </w:r>
+            <w:proofErr w:type="spellStart"/>
+            <w:r>
+              <w:rPr>
+                <w:lang w:val="es-ES"/>
+              </w:rPr>
+              <w:t>Actions</w:t>
+            </w:r>
+            <w:proofErr w:type="spellEnd"/>
           </w:p>
         </w:tc>
       </w:tr>
@@ -3379,11 +4039,19 @@
                 <w:lang w:val="es-ES"/>
               </w:rPr>
             </w:pPr>
-            <w:r>
-              <w:rPr>
-                <w:lang w:val="es-ES"/>
-              </w:rPr>
-              <w:t>Push a rama principal desencadena despliegue exitoso.</w:t>
+            <w:proofErr w:type="spellStart"/>
+            <w:r>
+              <w:rPr>
+                <w:lang w:val="es-ES"/>
+              </w:rPr>
+              <w:t>Push</w:t>
+            </w:r>
+            <w:proofErr w:type="spellEnd"/>
+            <w:r>
+              <w:rPr>
+                <w:lang w:val="es-ES"/>
+              </w:rPr>
+              <w:t xml:space="preserve"> a rama principal desencadena despliegue exitoso.</w:t>
             </w:r>
           </w:p>
           <w:p>
@@ -3496,8 +4164,30 @@
               <w:rPr>
                 <w:lang w:val="es-ES"/>
               </w:rPr>
-              <w:t>Despliegue de la Aplicación Blazor Server en Azure App Service</w:t>
-            </w:r>
+              <w:t xml:space="preserve">Despliegue de la Aplicación </w:t>
+            </w:r>
+            <w:proofErr w:type="spellStart"/>
+            <w:r>
+              <w:rPr>
+                <w:lang w:val="es-ES"/>
+              </w:rPr>
+              <w:t>Blazor</w:t>
+            </w:r>
+            <w:proofErr w:type="spellEnd"/>
+            <w:r>
+              <w:rPr>
+                <w:lang w:val="es-ES"/>
+              </w:rPr>
+              <w:t xml:space="preserve"> Server en Azure App </w:t>
+            </w:r>
+            <w:proofErr w:type="spellStart"/>
+            <w:r>
+              <w:rPr>
+                <w:lang w:val="es-ES"/>
+              </w:rPr>
+              <w:t>Service</w:t>
+            </w:r>
+            <w:proofErr w:type="spellEnd"/>
           </w:p>
         </w:tc>
       </w:tr>
@@ -3536,7 +4226,35 @@
               <w:rPr>
                 <w:lang w:val="es-ES"/>
               </w:rPr>
-              <w:t>Como desarrollador quiero desplegar la aplicación Blazor Server en Azure App Service, para que esté accesible públicamente en un entorno de producción.</w:t>
+              <w:t xml:space="preserve">Como desarrollador quiero desplegar la aplicación </w:t>
+            </w:r>
+            <w:proofErr w:type="spellStart"/>
+            <w:r>
+              <w:rPr>
+                <w:lang w:val="es-ES"/>
+              </w:rPr>
+              <w:t>Blazor</w:t>
+            </w:r>
+            <w:proofErr w:type="spellEnd"/>
+            <w:r>
+              <w:rPr>
+                <w:lang w:val="es-ES"/>
+              </w:rPr>
+              <w:t xml:space="preserve"> Server en Azure App </w:t>
+            </w:r>
+            <w:proofErr w:type="spellStart"/>
+            <w:r>
+              <w:rPr>
+                <w:lang w:val="es-ES"/>
+              </w:rPr>
+              <w:t>Service</w:t>
+            </w:r>
+            <w:proofErr w:type="spellEnd"/>
+            <w:r>
+              <w:rPr>
+                <w:lang w:val="es-ES"/>
+              </w:rPr>
+              <w:t>, para que esté accesible públicamente en un entorno de producción.</w:t>
             </w:r>
           </w:p>
         </w:tc>
@@ -3598,7 +4316,21 @@
               <w:rPr>
                 <w:lang w:val="es-ES"/>
               </w:rPr>
-              <w:t>Se valida que la aplicación corre en modo Production.</w:t>
+              <w:t xml:space="preserve">Se valida que la aplicación corre en modo </w:t>
+            </w:r>
+            <w:proofErr w:type="spellStart"/>
+            <w:r>
+              <w:rPr>
+                <w:lang w:val="es-ES"/>
+              </w:rPr>
+              <w:t>Production</w:t>
+            </w:r>
+            <w:proofErr w:type="spellEnd"/>
+            <w:r>
+              <w:rPr>
+                <w:lang w:val="es-ES"/>
+              </w:rPr>
+              <w:t>.</w:t>
             </w:r>
           </w:p>
         </w:tc>
@@ -3643,7 +4375,21 @@
               <w:rPr>
                 <w:lang w:val="es-ES"/>
               </w:rPr>
-              <w:t>Crear recurso Azure App Service para .NET Core.</w:t>
+              <w:t xml:space="preserve">Crear recurso Azure App </w:t>
+            </w:r>
+            <w:proofErr w:type="spellStart"/>
+            <w:r>
+              <w:rPr>
+                <w:lang w:val="es-ES"/>
+              </w:rPr>
+              <w:t>Service</w:t>
+            </w:r>
+            <w:proofErr w:type="spellEnd"/>
+            <w:r>
+              <w:rPr>
+                <w:lang w:val="es-ES"/>
+              </w:rPr>
+              <w:t xml:space="preserve"> para .NET Core.</w:t>
             </w:r>
           </w:p>
           <w:p>
@@ -3662,7 +4408,21 @@
               <w:rPr>
                 <w:lang w:val="es-ES"/>
               </w:rPr>
-              <w:t>Configurar la publicación desde Visual Studio o GitHub Actions.</w:t>
+              <w:t xml:space="preserve">Configurar la publicación desde Visual Studio o GitHub </w:t>
+            </w:r>
+            <w:proofErr w:type="spellStart"/>
+            <w:r>
+              <w:rPr>
+                <w:lang w:val="es-ES"/>
+              </w:rPr>
+              <w:t>Actions</w:t>
+            </w:r>
+            <w:proofErr w:type="spellEnd"/>
+            <w:r>
+              <w:rPr>
+                <w:lang w:val="es-ES"/>
+              </w:rPr>
+              <w:t>.</w:t>
             </w:r>
           </w:p>
           <w:p>
@@ -3715,7 +4475,15 @@
           </w:tcPr>
           <w:p>
             <w:r>
-              <w:t>Creación de Azure SQL Database para producción</w:t>
+              <w:t xml:space="preserve">Creación de Azure SQL </w:t>
+            </w:r>
+            <w:proofErr w:type="spellStart"/>
+            <w:r>
+              <w:t>Database</w:t>
+            </w:r>
+            <w:proofErr w:type="spellEnd"/>
+            <w:r>
+              <w:t xml:space="preserve"> para producción</w:t>
             </w:r>
           </w:p>
         </w:tc>
@@ -3737,7 +4505,15 @@
           </w:tcPr>
           <w:p>
             <w:r>
-              <w:t>Como desarrollador quiero crear una instancia de Azure SQL Database, para alojar los datos de la aplicación en un entorno seguro y accesible en la nube.</w:t>
+              <w:t xml:space="preserve">Como desarrollador quiero crear una instancia de Azure SQL </w:t>
+            </w:r>
+            <w:proofErr w:type="spellStart"/>
+            <w:r>
+              <w:t>Database</w:t>
+            </w:r>
+            <w:proofErr w:type="spellEnd"/>
+            <w:r>
+              <w:t>, para alojar los datos de la aplicación en un entorno seguro y accesible en la nube.</w:t>
             </w:r>
           </w:p>
         </w:tc>
@@ -3766,7 +4542,15 @@
               </w:numPr>
             </w:pPr>
             <w:r>
-              <w:t>Azure SQL Database creada y accesible.</w:t>
+              <w:t xml:space="preserve">Azure SQL </w:t>
+            </w:r>
+            <w:proofErr w:type="spellStart"/>
+            <w:r>
+              <w:t>Database</w:t>
+            </w:r>
+            <w:proofErr w:type="spellEnd"/>
+            <w:r>
+              <w:t xml:space="preserve"> creada y accesible.</w:t>
             </w:r>
           </w:p>
           <w:p>
@@ -3807,7 +4591,15 @@
               </w:numPr>
             </w:pPr>
             <w:r>
-              <w:t>Crear recurso Azure SQL Database.</w:t>
+              <w:t xml:space="preserve">Crear recurso Azure SQL </w:t>
+            </w:r>
+            <w:proofErr w:type="spellStart"/>
+            <w:r>
+              <w:t>Database</w:t>
+            </w:r>
+            <w:proofErr w:type="spellEnd"/>
+            <w:r>
+              <w:t>.</w:t>
             </w:r>
           </w:p>
           <w:p>
@@ -3855,7 +4647,6 @@
           </w:tcPr>
           <w:p>
             <w:r>
-              <w:lastRenderedPageBreak/>
               <w:t>HT-013</w:t>
             </w:r>
           </w:p>
@@ -3866,8 +4657,13 @@
           </w:tcPr>
           <w:p>
             <w:r>
-              <w:t>Migración de Base de Datos Local a Azure SQL Database</w:t>
-            </w:r>
+              <w:t xml:space="preserve">Migración de Base de Datos Local a Azure SQL </w:t>
+            </w:r>
+            <w:proofErr w:type="spellStart"/>
+            <w:r>
+              <w:t>Database</w:t>
+            </w:r>
+            <w:proofErr w:type="spellEnd"/>
           </w:p>
         </w:tc>
       </w:tr>
@@ -3878,6 +4674,7 @@
           </w:tcPr>
           <w:p>
             <w:r>
+              <w:lastRenderedPageBreak/>
               <w:t>Descripción</w:t>
             </w:r>
           </w:p>
@@ -3888,7 +4685,15 @@
           </w:tcPr>
           <w:p>
             <w:r>
-              <w:t>Como desarrollador quiero migrar la base de datos local de desarrollo hacia Azure SQL Database, para que la aplicación en producción use datos reales en la nube.</w:t>
+              <w:t xml:space="preserve">Como desarrollador quiero migrar la base de datos local de desarrollo hacia Azure SQL </w:t>
+            </w:r>
+            <w:proofErr w:type="spellStart"/>
+            <w:r>
+              <w:t>Database</w:t>
+            </w:r>
+            <w:proofErr w:type="spellEnd"/>
+            <w:r>
+              <w:t>, para que la aplicación en producción use datos reales en la nube.</w:t>
             </w:r>
           </w:p>
         </w:tc>
@@ -3958,7 +4763,36 @@
               </w:numPr>
             </w:pPr>
             <w:r>
-              <w:t>Usar Data Migration Assistant (DMA) o exportar/importar .bacpac.</w:t>
+              <w:t xml:space="preserve">Usar Data </w:t>
+            </w:r>
+            <w:proofErr w:type="spellStart"/>
+            <w:r>
+              <w:t>Migration</w:t>
+            </w:r>
+            <w:proofErr w:type="spellEnd"/>
+            <w:r>
+              <w:t xml:space="preserve"> </w:t>
+            </w:r>
+            <w:proofErr w:type="spellStart"/>
+            <w:r>
+              <w:t>Assistant</w:t>
+            </w:r>
+            <w:proofErr w:type="spellEnd"/>
+            <w:r>
+              <w:t xml:space="preserve"> (DMA) o exportar/</w:t>
+            </w:r>
+            <w:proofErr w:type="gramStart"/>
+            <w:r>
+              <w:t>importar .</w:t>
+            </w:r>
+            <w:proofErr w:type="spellStart"/>
+            <w:r>
+              <w:t>bacpac</w:t>
+            </w:r>
+            <w:proofErr w:type="spellEnd"/>
+            <w:proofErr w:type="gramEnd"/>
+            <w:r>
+              <w:t>.</w:t>
             </w:r>
           </w:p>
           <w:p>
@@ -4016,8 +4850,13 @@
           </w:tcPr>
           <w:p>
             <w:r>
-              <w:t>Configuración de dominio personalizado para App Service</w:t>
-            </w:r>
+              <w:t xml:space="preserve">Configuración de dominio personalizado para App </w:t>
+            </w:r>
+            <w:proofErr w:type="spellStart"/>
+            <w:r>
+              <w:t>Service</w:t>
+            </w:r>
+            <w:proofErr w:type="spellEnd"/>
           </w:p>
         </w:tc>
       </w:tr>
@@ -4067,7 +4906,15 @@
               </w:numPr>
             </w:pPr>
             <w:r>
-              <w:t>Dominio correctamente asignado al Azure App Service.</w:t>
+              <w:t xml:space="preserve">Dominio correctamente asignado al Azure App </w:t>
+            </w:r>
+            <w:proofErr w:type="spellStart"/>
+            <w:r>
+              <w:t>Service</w:t>
+            </w:r>
+            <w:proofErr w:type="spellEnd"/>
+            <w:r>
+              <w:t>.</w:t>
             </w:r>
           </w:p>
           <w:p>
@@ -4120,7 +4967,15 @@
               </w:numPr>
             </w:pPr>
             <w:r>
-              <w:t>Asociar dominio personalizado en Azure App Service.</w:t>
+              <w:t xml:space="preserve">Asociar dominio personalizado en Azure App </w:t>
+            </w:r>
+            <w:proofErr w:type="spellStart"/>
+            <w:r>
+              <w:t>Service</w:t>
+            </w:r>
+            <w:proofErr w:type="spellEnd"/>
+            <w:r>
+              <w:t>.</w:t>
             </w:r>
           </w:p>
           <w:p>
@@ -4166,7 +5021,15 @@
           </w:tcPr>
           <w:p>
             <w:r>
-              <w:t>Configuración de entorno de producción (appsettings y secretos)</w:t>
+              <w:t>Configuración de entorno de producción (</w:t>
+            </w:r>
+            <w:proofErr w:type="spellStart"/>
+            <w:r>
+              <w:t>appsettings</w:t>
+            </w:r>
+            <w:proofErr w:type="spellEnd"/>
+            <w:r>
+              <w:t xml:space="preserve"> y secretos)</w:t>
             </w:r>
           </w:p>
         </w:tc>
@@ -4188,7 +5051,33 @@
           </w:tcPr>
           <w:p>
             <w:r>
-              <w:t>Como desarrollador quiero separar las configuraciones sensibles en el entorno de producción, usando appsettings.Production.json y Application Settings en Azure, para mejorar la seguridad.</w:t>
+              <w:t xml:space="preserve">Como desarrollador quiero separar las configuraciones sensibles en el entorno de producción, usando </w:t>
+            </w:r>
+            <w:proofErr w:type="spellStart"/>
+            <w:proofErr w:type="gramStart"/>
+            <w:r>
+              <w:t>appsettings.Production.json</w:t>
+            </w:r>
+            <w:proofErr w:type="spellEnd"/>
+            <w:proofErr w:type="gramEnd"/>
+            <w:r>
+              <w:t xml:space="preserve"> y </w:t>
+            </w:r>
+            <w:proofErr w:type="spellStart"/>
+            <w:r>
+              <w:t>Application</w:t>
+            </w:r>
+            <w:proofErr w:type="spellEnd"/>
+            <w:r>
+              <w:t xml:space="preserve"> </w:t>
+            </w:r>
+            <w:proofErr w:type="spellStart"/>
+            <w:r>
+              <w:t>Settings</w:t>
+            </w:r>
+            <w:proofErr w:type="spellEnd"/>
+            <w:r>
+              <w:t xml:space="preserve"> en Azure, para mejorar la seguridad.</w:t>
             </w:r>
           </w:p>
         </w:tc>
@@ -4229,7 +5118,23 @@
               </w:numPr>
             </w:pPr>
             <w:r>
-              <w:t>Se leen configuraciones de Application Settings en Azure.</w:t>
+              <w:t xml:space="preserve">Se leen configuraciones de </w:t>
+            </w:r>
+            <w:proofErr w:type="spellStart"/>
+            <w:r>
+              <w:t>Application</w:t>
+            </w:r>
+            <w:proofErr w:type="spellEnd"/>
+            <w:r>
+              <w:t xml:space="preserve"> </w:t>
+            </w:r>
+            <w:proofErr w:type="spellStart"/>
+            <w:r>
+              <w:t>Settings</w:t>
+            </w:r>
+            <w:proofErr w:type="spellEnd"/>
+            <w:r>
+              <w:t xml:space="preserve"> en Azure.</w:t>
             </w:r>
           </w:p>
         </w:tc>
@@ -4258,7 +5163,17 @@
               </w:numPr>
             </w:pPr>
             <w:r>
-              <w:t>Crear appsettings.Production.json.</w:t>
+              <w:t xml:space="preserve">Crear </w:t>
+            </w:r>
+            <w:proofErr w:type="spellStart"/>
+            <w:proofErr w:type="gramStart"/>
+            <w:r>
+              <w:t>appsettings.Production.json</w:t>
+            </w:r>
+            <w:proofErr w:type="spellEnd"/>
+            <w:proofErr w:type="gramEnd"/>
+            <w:r>
+              <w:t>.</w:t>
             </w:r>
           </w:p>
           <w:p>
@@ -4270,7 +5185,31 @@
               </w:numPr>
             </w:pPr>
             <w:r>
-              <w:t>Configurar Application Settings en Azure App Service.</w:t>
+              <w:t xml:space="preserve">Configurar </w:t>
+            </w:r>
+            <w:proofErr w:type="spellStart"/>
+            <w:r>
+              <w:t>Application</w:t>
+            </w:r>
+            <w:proofErr w:type="spellEnd"/>
+            <w:r>
+              <w:t xml:space="preserve"> </w:t>
+            </w:r>
+            <w:proofErr w:type="spellStart"/>
+            <w:r>
+              <w:t>Settings</w:t>
+            </w:r>
+            <w:proofErr w:type="spellEnd"/>
+            <w:r>
+              <w:t xml:space="preserve"> en Azure App </w:t>
+            </w:r>
+            <w:proofErr w:type="spellStart"/>
+            <w:r>
+              <w:t>Service</w:t>
+            </w:r>
+            <w:proofErr w:type="spellEnd"/>
+            <w:r>
+              <w:t>.</w:t>
             </w:r>
           </w:p>
           <w:p>
@@ -4282,7 +5221,23 @@
               </w:numPr>
             </w:pPr>
             <w:r>
-              <w:t>Verificar que la app corre en modo Production usando configuraciones seguras.</w:t>
+              <w:t xml:space="preserve">Verificar que la </w:t>
+            </w:r>
+            <w:proofErr w:type="gramStart"/>
+            <w:r>
+              <w:t>app</w:t>
+            </w:r>
+            <w:proofErr w:type="gramEnd"/>
+            <w:r>
+              <w:t xml:space="preserve"> corre en modo </w:t>
+            </w:r>
+            <w:proofErr w:type="spellStart"/>
+            <w:r>
+              <w:t>Production</w:t>
+            </w:r>
+            <w:proofErr w:type="spellEnd"/>
+            <w:r>
+              <w:t xml:space="preserve"> usando configuraciones seguras.</w:t>
             </w:r>
           </w:p>
         </w:tc>
@@ -4316,8 +5271,21 @@
           </w:tcPr>
           <w:p>
             <w:r>
-              <w:t>Configuración de Backup automático en Azure SQL Database</w:t>
-            </w:r>
+              <w:t xml:space="preserve">Configuración de </w:t>
+            </w:r>
+            <w:proofErr w:type="spellStart"/>
+            <w:r>
+              <w:t>Backup</w:t>
+            </w:r>
+            <w:proofErr w:type="spellEnd"/>
+            <w:r>
+              <w:t xml:space="preserve"> automático en Azure SQL </w:t>
+            </w:r>
+            <w:proofErr w:type="spellStart"/>
+            <w:r>
+              <w:t>Database</w:t>
+            </w:r>
+            <w:proofErr w:type="spellEnd"/>
           </w:p>
         </w:tc>
       </w:tr>
@@ -4367,7 +5335,15 @@
               </w:numPr>
             </w:pPr>
             <w:r>
-              <w:t>La base de datos tiene backup automático habilitado.</w:t>
+              <w:t xml:space="preserve">La base de datos tiene </w:t>
+            </w:r>
+            <w:proofErr w:type="spellStart"/>
+            <w:r>
+              <w:t>backup</w:t>
+            </w:r>
+            <w:proofErr w:type="spellEnd"/>
+            <w:r>
+              <w:t xml:space="preserve"> automático habilitado.</w:t>
             </w:r>
           </w:p>
           <w:p>
@@ -4379,7 +5355,23 @@
               </w:numPr>
             </w:pPr>
             <w:r>
-              <w:t>Hay retención de backups de acuerdo a políticas de Azure.</w:t>
+              <w:t xml:space="preserve">Hay retención de </w:t>
+            </w:r>
+            <w:proofErr w:type="spellStart"/>
+            <w:r>
+              <w:t>backups</w:t>
+            </w:r>
+            <w:proofErr w:type="spellEnd"/>
+            <w:r>
+              <w:t xml:space="preserve"> </w:t>
+            </w:r>
+            <w:proofErr w:type="gramStart"/>
+            <w:r>
+              <w:t>de acuerdo a</w:t>
+            </w:r>
+            <w:proofErr w:type="gramEnd"/>
+            <w:r>
+              <w:t xml:space="preserve"> políticas de Azure.</w:t>
             </w:r>
           </w:p>
         </w:tc>
@@ -4408,7 +5400,15 @@
               </w:numPr>
             </w:pPr>
             <w:r>
-              <w:t>Configurar políticas de backup en el recurso de Azure SQL.</w:t>
+              <w:t xml:space="preserve">Configurar políticas de </w:t>
+            </w:r>
+            <w:proofErr w:type="spellStart"/>
+            <w:r>
+              <w:t>backup</w:t>
+            </w:r>
+            <w:proofErr w:type="spellEnd"/>
+            <w:r>
+              <w:t xml:space="preserve"> en el recurso de Azure SQL.</w:t>
             </w:r>
           </w:p>
           <w:p>
@@ -4420,7 +5420,20 @@
               </w:numPr>
             </w:pPr>
             <w:r>
-              <w:t>Validar restauración de un backup de prueba.</w:t>
+              <w:t xml:space="preserve">Validar restauración de </w:t>
+            </w:r>
+            <w:proofErr w:type="gramStart"/>
+            <w:r>
+              <w:t xml:space="preserve">un </w:t>
+            </w:r>
+            <w:proofErr w:type="spellStart"/>
+            <w:r>
+              <w:t>backup</w:t>
+            </w:r>
+            <w:proofErr w:type="spellEnd"/>
+            <w:proofErr w:type="gramEnd"/>
+            <w:r>
+              <w:t xml:space="preserve"> de prueba.</w:t>
             </w:r>
           </w:p>
         </w:tc>
@@ -4449,103 +5462,103 @@
       <w:lvlText w:val=""/>
       <w:lvlJc w:val="left"/>
       <w:pPr>
+        <w:ind w:left="-360" w:hanging="360"/>
+      </w:pPr>
+      <w:rPr>
+        <w:rFonts w:ascii="Symbol" w:hAnsi="Symbol" w:hint="default"/>
+      </w:rPr>
+    </w:lvl>
+    <w:lvl w:ilvl="1" w:tplc="300A0003" w:tentative="1">
+      <w:start w:val="1"/>
+      <w:numFmt w:val="bullet"/>
+      <w:lvlText w:val="o"/>
+      <w:lvlJc w:val="left"/>
+      <w:pPr>
         <w:ind w:left="360" w:hanging="360"/>
       </w:pPr>
       <w:rPr>
+        <w:rFonts w:ascii="Courier New" w:hAnsi="Courier New" w:cs="Courier New" w:hint="default"/>
+      </w:rPr>
+    </w:lvl>
+    <w:lvl w:ilvl="2" w:tplc="300A0005" w:tentative="1">
+      <w:start w:val="1"/>
+      <w:numFmt w:val="bullet"/>
+      <w:lvlText w:val=""/>
+      <w:lvlJc w:val="left"/>
+      <w:pPr>
+        <w:ind w:left="1080" w:hanging="360"/>
+      </w:pPr>
+      <w:rPr>
+        <w:rFonts w:ascii="Wingdings" w:hAnsi="Wingdings" w:hint="default"/>
+      </w:rPr>
+    </w:lvl>
+    <w:lvl w:ilvl="3" w:tplc="300A0001" w:tentative="1">
+      <w:start w:val="1"/>
+      <w:numFmt w:val="bullet"/>
+      <w:lvlText w:val=""/>
+      <w:lvlJc w:val="left"/>
+      <w:pPr>
+        <w:ind w:left="1800" w:hanging="360"/>
+      </w:pPr>
+      <w:rPr>
         <w:rFonts w:ascii="Symbol" w:hAnsi="Symbol" w:hint="default"/>
       </w:rPr>
     </w:lvl>
-    <w:lvl w:ilvl="1" w:tplc="300A0003" w:tentative="1">
+    <w:lvl w:ilvl="4" w:tplc="300A0003" w:tentative="1">
       <w:start w:val="1"/>
       <w:numFmt w:val="bullet"/>
       <w:lvlText w:val="o"/>
       <w:lvlJc w:val="left"/>
       <w:pPr>
-        <w:ind w:left="1080" w:hanging="360"/>
+        <w:ind w:left="2520" w:hanging="360"/>
       </w:pPr>
       <w:rPr>
         <w:rFonts w:ascii="Courier New" w:hAnsi="Courier New" w:cs="Courier New" w:hint="default"/>
       </w:rPr>
     </w:lvl>
-    <w:lvl w:ilvl="2" w:tplc="300A0005" w:tentative="1">
+    <w:lvl w:ilvl="5" w:tplc="300A0005" w:tentative="1">
       <w:start w:val="1"/>
       <w:numFmt w:val="bullet"/>
       <w:lvlText w:val=""/>
       <w:lvlJc w:val="left"/>
       <w:pPr>
-        <w:ind w:left="1800" w:hanging="360"/>
+        <w:ind w:left="3240" w:hanging="360"/>
       </w:pPr>
       <w:rPr>
         <w:rFonts w:ascii="Wingdings" w:hAnsi="Wingdings" w:hint="default"/>
       </w:rPr>
     </w:lvl>
-    <w:lvl w:ilvl="3" w:tplc="300A0001" w:tentative="1">
+    <w:lvl w:ilvl="6" w:tplc="300A0001" w:tentative="1">
       <w:start w:val="1"/>
       <w:numFmt w:val="bullet"/>
       <w:lvlText w:val=""/>
       <w:lvlJc w:val="left"/>
       <w:pPr>
-        <w:ind w:left="2520" w:hanging="360"/>
+        <w:ind w:left="3960" w:hanging="360"/>
       </w:pPr>
       <w:rPr>
         <w:rFonts w:ascii="Symbol" w:hAnsi="Symbol" w:hint="default"/>
       </w:rPr>
     </w:lvl>
-    <w:lvl w:ilvl="4" w:tplc="300A0003" w:tentative="1">
+    <w:lvl w:ilvl="7" w:tplc="300A0003" w:tentative="1">
       <w:start w:val="1"/>
       <w:numFmt w:val="bullet"/>
       <w:lvlText w:val="o"/>
       <w:lvlJc w:val="left"/>
       <w:pPr>
-        <w:ind w:left="3240" w:hanging="360"/>
+        <w:ind w:left="4680" w:hanging="360"/>
       </w:pPr>
       <w:rPr>
         <w:rFonts w:ascii="Courier New" w:hAnsi="Courier New" w:cs="Courier New" w:hint="default"/>
       </w:rPr>
     </w:lvl>
-    <w:lvl w:ilvl="5" w:tplc="300A0005" w:tentative="1">
+    <w:lvl w:ilvl="8" w:tplc="300A0005" w:tentative="1">
       <w:start w:val="1"/>
       <w:numFmt w:val="bullet"/>
       <w:lvlText w:val=""/>
       <w:lvlJc w:val="left"/>
       <w:pPr>
-        <w:ind w:left="3960" w:hanging="360"/>
-      </w:pPr>
-      <w:rPr>
-        <w:rFonts w:ascii="Wingdings" w:hAnsi="Wingdings" w:hint="default"/>
-      </w:rPr>
-    </w:lvl>
-    <w:lvl w:ilvl="6" w:tplc="300A0001" w:tentative="1">
-      <w:start w:val="1"/>
-      <w:numFmt w:val="bullet"/>
-      <w:lvlText w:val=""/>
-      <w:lvlJc w:val="left"/>
-      <w:pPr>
-        <w:ind w:left="4680" w:hanging="360"/>
-      </w:pPr>
-      <w:rPr>
-        <w:rFonts w:ascii="Symbol" w:hAnsi="Symbol" w:hint="default"/>
-      </w:rPr>
-    </w:lvl>
-    <w:lvl w:ilvl="7" w:tplc="300A0003" w:tentative="1">
-      <w:start w:val="1"/>
-      <w:numFmt w:val="bullet"/>
-      <w:lvlText w:val="o"/>
-      <w:lvlJc w:val="left"/>
-      <w:pPr>
         <w:ind w:left="5400" w:hanging="360"/>
-      </w:pPr>
-      <w:rPr>
-        <w:rFonts w:ascii="Courier New" w:hAnsi="Courier New" w:cs="Courier New" w:hint="default"/>
-      </w:rPr>
-    </w:lvl>
-    <w:lvl w:ilvl="8" w:tplc="300A0005" w:tentative="1">
-      <w:start w:val="1"/>
-      <w:numFmt w:val="bullet"/>
-      <w:lvlText w:val=""/>
-      <w:lvlJc w:val="left"/>
-      <w:pPr>
-        <w:ind w:left="6120" w:hanging="360"/>
       </w:pPr>
       <w:rPr>
         <w:rFonts w:ascii="Wingdings" w:hAnsi="Wingdings" w:hint="default"/>
@@ -5457,6 +6470,119 @@
     </w:lvl>
   </w:abstractNum>
   <w:abstractNum w:abstractNumId="9" w15:restartNumberingAfterBreak="0">
+    <w:nsid w:val="2AEF5EFF"/>
+    <w:multiLevelType w:val="hybridMultilevel"/>
+    <w:tmpl w:val="3C34F2D6"/>
+    <w:lvl w:ilvl="0" w:tplc="300A0001">
+      <w:start w:val="1"/>
+      <w:numFmt w:val="bullet"/>
+      <w:lvlText w:val=""/>
+      <w:lvlJc w:val="left"/>
+      <w:pPr>
+        <w:ind w:left="360" w:hanging="360"/>
+      </w:pPr>
+      <w:rPr>
+        <w:rFonts w:ascii="Symbol" w:hAnsi="Symbol" w:hint="default"/>
+      </w:rPr>
+    </w:lvl>
+    <w:lvl w:ilvl="1" w:tplc="300A0003" w:tentative="1">
+      <w:start w:val="1"/>
+      <w:numFmt w:val="bullet"/>
+      <w:lvlText w:val="o"/>
+      <w:lvlJc w:val="left"/>
+      <w:pPr>
+        <w:ind w:left="1080" w:hanging="360"/>
+      </w:pPr>
+      <w:rPr>
+        <w:rFonts w:ascii="Courier New" w:hAnsi="Courier New" w:cs="Courier New" w:hint="default"/>
+      </w:rPr>
+    </w:lvl>
+    <w:lvl w:ilvl="2" w:tplc="300A0005" w:tentative="1">
+      <w:start w:val="1"/>
+      <w:numFmt w:val="bullet"/>
+      <w:lvlText w:val=""/>
+      <w:lvlJc w:val="left"/>
+      <w:pPr>
+        <w:ind w:left="1800" w:hanging="360"/>
+      </w:pPr>
+      <w:rPr>
+        <w:rFonts w:ascii="Wingdings" w:hAnsi="Wingdings" w:hint="default"/>
+      </w:rPr>
+    </w:lvl>
+    <w:lvl w:ilvl="3" w:tplc="300A0001" w:tentative="1">
+      <w:start w:val="1"/>
+      <w:numFmt w:val="bullet"/>
+      <w:lvlText w:val=""/>
+      <w:lvlJc w:val="left"/>
+      <w:pPr>
+        <w:ind w:left="2520" w:hanging="360"/>
+      </w:pPr>
+      <w:rPr>
+        <w:rFonts w:ascii="Symbol" w:hAnsi="Symbol" w:hint="default"/>
+      </w:rPr>
+    </w:lvl>
+    <w:lvl w:ilvl="4" w:tplc="300A0003" w:tentative="1">
+      <w:start w:val="1"/>
+      <w:numFmt w:val="bullet"/>
+      <w:lvlText w:val="o"/>
+      <w:lvlJc w:val="left"/>
+      <w:pPr>
+        <w:ind w:left="3240" w:hanging="360"/>
+      </w:pPr>
+      <w:rPr>
+        <w:rFonts w:ascii="Courier New" w:hAnsi="Courier New" w:cs="Courier New" w:hint="default"/>
+      </w:rPr>
+    </w:lvl>
+    <w:lvl w:ilvl="5" w:tplc="300A0005" w:tentative="1">
+      <w:start w:val="1"/>
+      <w:numFmt w:val="bullet"/>
+      <w:lvlText w:val=""/>
+      <w:lvlJc w:val="left"/>
+      <w:pPr>
+        <w:ind w:left="3960" w:hanging="360"/>
+      </w:pPr>
+      <w:rPr>
+        <w:rFonts w:ascii="Wingdings" w:hAnsi="Wingdings" w:hint="default"/>
+      </w:rPr>
+    </w:lvl>
+    <w:lvl w:ilvl="6" w:tplc="300A0001" w:tentative="1">
+      <w:start w:val="1"/>
+      <w:numFmt w:val="bullet"/>
+      <w:lvlText w:val=""/>
+      <w:lvlJc w:val="left"/>
+      <w:pPr>
+        <w:ind w:left="4680" w:hanging="360"/>
+      </w:pPr>
+      <w:rPr>
+        <w:rFonts w:ascii="Symbol" w:hAnsi="Symbol" w:hint="default"/>
+      </w:rPr>
+    </w:lvl>
+    <w:lvl w:ilvl="7" w:tplc="300A0003" w:tentative="1">
+      <w:start w:val="1"/>
+      <w:numFmt w:val="bullet"/>
+      <w:lvlText w:val="o"/>
+      <w:lvlJc w:val="left"/>
+      <w:pPr>
+        <w:ind w:left="5400" w:hanging="360"/>
+      </w:pPr>
+      <w:rPr>
+        <w:rFonts w:ascii="Courier New" w:hAnsi="Courier New" w:cs="Courier New" w:hint="default"/>
+      </w:rPr>
+    </w:lvl>
+    <w:lvl w:ilvl="8" w:tplc="300A0005" w:tentative="1">
+      <w:start w:val="1"/>
+      <w:numFmt w:val="bullet"/>
+      <w:lvlText w:val=""/>
+      <w:lvlJc w:val="left"/>
+      <w:pPr>
+        <w:ind w:left="6120" w:hanging="360"/>
+      </w:pPr>
+      <w:rPr>
+        <w:rFonts w:ascii="Wingdings" w:hAnsi="Wingdings" w:hint="default"/>
+      </w:rPr>
+    </w:lvl>
+  </w:abstractNum>
+  <w:abstractNum w:abstractNumId="10" w15:restartNumberingAfterBreak="0">
     <w:nsid w:val="32481E72"/>
     <w:multiLevelType w:val="hybridMultilevel"/>
     <w:tmpl w:val="5574A6C4"/>
@@ -5569,7 +6695,7 @@
       </w:rPr>
     </w:lvl>
   </w:abstractNum>
-  <w:abstractNum w:abstractNumId="10" w15:restartNumberingAfterBreak="0">
+  <w:abstractNum w:abstractNumId="11" w15:restartNumberingAfterBreak="0">
     <w:nsid w:val="45225D0F"/>
     <w:multiLevelType w:val="hybridMultilevel"/>
     <w:tmpl w:val="9C8EA2F4"/>
@@ -5682,7 +6808,7 @@
       </w:rPr>
     </w:lvl>
   </w:abstractNum>
-  <w:abstractNum w:abstractNumId="11" w15:restartNumberingAfterBreak="0">
+  <w:abstractNum w:abstractNumId="12" w15:restartNumberingAfterBreak="0">
     <w:nsid w:val="457D0540"/>
     <w:multiLevelType w:val="hybridMultilevel"/>
     <w:tmpl w:val="2ECEF2AE"/>
@@ -5795,7 +6921,7 @@
       </w:rPr>
     </w:lvl>
   </w:abstractNum>
-  <w:abstractNum w:abstractNumId="12" w15:restartNumberingAfterBreak="0">
+  <w:abstractNum w:abstractNumId="13" w15:restartNumberingAfterBreak="0">
     <w:nsid w:val="4AB24BA4"/>
     <w:multiLevelType w:val="hybridMultilevel"/>
     <w:tmpl w:val="3F62E2DE"/>
@@ -5908,7 +7034,7 @@
       </w:rPr>
     </w:lvl>
   </w:abstractNum>
-  <w:abstractNum w:abstractNumId="13" w15:restartNumberingAfterBreak="0">
+  <w:abstractNum w:abstractNumId="14" w15:restartNumberingAfterBreak="0">
     <w:nsid w:val="4DFD1722"/>
     <w:multiLevelType w:val="hybridMultilevel"/>
     <w:tmpl w:val="76BCABDE"/>
@@ -6021,7 +7147,7 @@
       </w:rPr>
     </w:lvl>
   </w:abstractNum>
-  <w:abstractNum w:abstractNumId="14" w15:restartNumberingAfterBreak="0">
+  <w:abstractNum w:abstractNumId="15" w15:restartNumberingAfterBreak="0">
     <w:nsid w:val="4E236B56"/>
     <w:multiLevelType w:val="hybridMultilevel"/>
     <w:tmpl w:val="218EAA16"/>
@@ -6134,7 +7260,233 @@
       </w:rPr>
     </w:lvl>
   </w:abstractNum>
-  <w:abstractNum w:abstractNumId="15" w15:restartNumberingAfterBreak="0">
+  <w:abstractNum w:abstractNumId="16" w15:restartNumberingAfterBreak="0">
+    <w:nsid w:val="5B8E1D4D"/>
+    <w:multiLevelType w:val="hybridMultilevel"/>
+    <w:tmpl w:val="9B8CCD56"/>
+    <w:lvl w:ilvl="0" w:tplc="300A0001">
+      <w:start w:val="1"/>
+      <w:numFmt w:val="bullet"/>
+      <w:lvlText w:val=""/>
+      <w:lvlJc w:val="left"/>
+      <w:pPr>
+        <w:ind w:left="360" w:hanging="360"/>
+      </w:pPr>
+      <w:rPr>
+        <w:rFonts w:ascii="Symbol" w:hAnsi="Symbol" w:hint="default"/>
+      </w:rPr>
+    </w:lvl>
+    <w:lvl w:ilvl="1" w:tplc="300A0003" w:tentative="1">
+      <w:start w:val="1"/>
+      <w:numFmt w:val="bullet"/>
+      <w:lvlText w:val="o"/>
+      <w:lvlJc w:val="left"/>
+      <w:pPr>
+        <w:ind w:left="1440" w:hanging="360"/>
+      </w:pPr>
+      <w:rPr>
+        <w:rFonts w:ascii="Courier New" w:hAnsi="Courier New" w:cs="Courier New" w:hint="default"/>
+      </w:rPr>
+    </w:lvl>
+    <w:lvl w:ilvl="2" w:tplc="300A0005" w:tentative="1">
+      <w:start w:val="1"/>
+      <w:numFmt w:val="bullet"/>
+      <w:lvlText w:val=""/>
+      <w:lvlJc w:val="left"/>
+      <w:pPr>
+        <w:ind w:left="2160" w:hanging="360"/>
+      </w:pPr>
+      <w:rPr>
+        <w:rFonts w:ascii="Wingdings" w:hAnsi="Wingdings" w:hint="default"/>
+      </w:rPr>
+    </w:lvl>
+    <w:lvl w:ilvl="3" w:tplc="300A0001" w:tentative="1">
+      <w:start w:val="1"/>
+      <w:numFmt w:val="bullet"/>
+      <w:lvlText w:val=""/>
+      <w:lvlJc w:val="left"/>
+      <w:pPr>
+        <w:ind w:left="2880" w:hanging="360"/>
+      </w:pPr>
+      <w:rPr>
+        <w:rFonts w:ascii="Symbol" w:hAnsi="Symbol" w:hint="default"/>
+      </w:rPr>
+    </w:lvl>
+    <w:lvl w:ilvl="4" w:tplc="300A0003" w:tentative="1">
+      <w:start w:val="1"/>
+      <w:numFmt w:val="bullet"/>
+      <w:lvlText w:val="o"/>
+      <w:lvlJc w:val="left"/>
+      <w:pPr>
+        <w:ind w:left="3600" w:hanging="360"/>
+      </w:pPr>
+      <w:rPr>
+        <w:rFonts w:ascii="Courier New" w:hAnsi="Courier New" w:cs="Courier New" w:hint="default"/>
+      </w:rPr>
+    </w:lvl>
+    <w:lvl w:ilvl="5" w:tplc="300A0005" w:tentative="1">
+      <w:start w:val="1"/>
+      <w:numFmt w:val="bullet"/>
+      <w:lvlText w:val=""/>
+      <w:lvlJc w:val="left"/>
+      <w:pPr>
+        <w:ind w:left="4320" w:hanging="360"/>
+      </w:pPr>
+      <w:rPr>
+        <w:rFonts w:ascii="Wingdings" w:hAnsi="Wingdings" w:hint="default"/>
+      </w:rPr>
+    </w:lvl>
+    <w:lvl w:ilvl="6" w:tplc="300A0001" w:tentative="1">
+      <w:start w:val="1"/>
+      <w:numFmt w:val="bullet"/>
+      <w:lvlText w:val=""/>
+      <w:lvlJc w:val="left"/>
+      <w:pPr>
+        <w:ind w:left="5040" w:hanging="360"/>
+      </w:pPr>
+      <w:rPr>
+        <w:rFonts w:ascii="Symbol" w:hAnsi="Symbol" w:hint="default"/>
+      </w:rPr>
+    </w:lvl>
+    <w:lvl w:ilvl="7" w:tplc="300A0003" w:tentative="1">
+      <w:start w:val="1"/>
+      <w:numFmt w:val="bullet"/>
+      <w:lvlText w:val="o"/>
+      <w:lvlJc w:val="left"/>
+      <w:pPr>
+        <w:ind w:left="5760" w:hanging="360"/>
+      </w:pPr>
+      <w:rPr>
+        <w:rFonts w:ascii="Courier New" w:hAnsi="Courier New" w:cs="Courier New" w:hint="default"/>
+      </w:rPr>
+    </w:lvl>
+    <w:lvl w:ilvl="8" w:tplc="300A0005" w:tentative="1">
+      <w:start w:val="1"/>
+      <w:numFmt w:val="bullet"/>
+      <w:lvlText w:val=""/>
+      <w:lvlJc w:val="left"/>
+      <w:pPr>
+        <w:ind w:left="6480" w:hanging="360"/>
+      </w:pPr>
+      <w:rPr>
+        <w:rFonts w:ascii="Wingdings" w:hAnsi="Wingdings" w:hint="default"/>
+      </w:rPr>
+    </w:lvl>
+  </w:abstractNum>
+  <w:abstractNum w:abstractNumId="17" w15:restartNumberingAfterBreak="0">
+    <w:nsid w:val="722426FA"/>
+    <w:multiLevelType w:val="hybridMultilevel"/>
+    <w:tmpl w:val="058ABC08"/>
+    <w:lvl w:ilvl="0" w:tplc="300A0001">
+      <w:start w:val="1"/>
+      <w:numFmt w:val="bullet"/>
+      <w:lvlText w:val=""/>
+      <w:lvlJc w:val="left"/>
+      <w:pPr>
+        <w:ind w:left="-578" w:hanging="360"/>
+      </w:pPr>
+      <w:rPr>
+        <w:rFonts w:ascii="Symbol" w:hAnsi="Symbol" w:hint="default"/>
+      </w:rPr>
+    </w:lvl>
+    <w:lvl w:ilvl="1" w:tplc="300A0003" w:tentative="1">
+      <w:start w:val="1"/>
+      <w:numFmt w:val="bullet"/>
+      <w:lvlText w:val="o"/>
+      <w:lvlJc w:val="left"/>
+      <w:pPr>
+        <w:ind w:left="142" w:hanging="360"/>
+      </w:pPr>
+      <w:rPr>
+        <w:rFonts w:ascii="Courier New" w:hAnsi="Courier New" w:cs="Courier New" w:hint="default"/>
+      </w:rPr>
+    </w:lvl>
+    <w:lvl w:ilvl="2" w:tplc="300A0005" w:tentative="1">
+      <w:start w:val="1"/>
+      <w:numFmt w:val="bullet"/>
+      <w:lvlText w:val=""/>
+      <w:lvlJc w:val="left"/>
+      <w:pPr>
+        <w:ind w:left="862" w:hanging="360"/>
+      </w:pPr>
+      <w:rPr>
+        <w:rFonts w:ascii="Wingdings" w:hAnsi="Wingdings" w:hint="default"/>
+      </w:rPr>
+    </w:lvl>
+    <w:lvl w:ilvl="3" w:tplc="300A0001" w:tentative="1">
+      <w:start w:val="1"/>
+      <w:numFmt w:val="bullet"/>
+      <w:lvlText w:val=""/>
+      <w:lvlJc w:val="left"/>
+      <w:pPr>
+        <w:ind w:left="1582" w:hanging="360"/>
+      </w:pPr>
+      <w:rPr>
+        <w:rFonts w:ascii="Symbol" w:hAnsi="Symbol" w:hint="default"/>
+      </w:rPr>
+    </w:lvl>
+    <w:lvl w:ilvl="4" w:tplc="300A0003" w:tentative="1">
+      <w:start w:val="1"/>
+      <w:numFmt w:val="bullet"/>
+      <w:lvlText w:val="o"/>
+      <w:lvlJc w:val="left"/>
+      <w:pPr>
+        <w:ind w:left="2302" w:hanging="360"/>
+      </w:pPr>
+      <w:rPr>
+        <w:rFonts w:ascii="Courier New" w:hAnsi="Courier New" w:cs="Courier New" w:hint="default"/>
+      </w:rPr>
+    </w:lvl>
+    <w:lvl w:ilvl="5" w:tplc="300A0005" w:tentative="1">
+      <w:start w:val="1"/>
+      <w:numFmt w:val="bullet"/>
+      <w:lvlText w:val=""/>
+      <w:lvlJc w:val="left"/>
+      <w:pPr>
+        <w:ind w:left="3022" w:hanging="360"/>
+      </w:pPr>
+      <w:rPr>
+        <w:rFonts w:ascii="Wingdings" w:hAnsi="Wingdings" w:hint="default"/>
+      </w:rPr>
+    </w:lvl>
+    <w:lvl w:ilvl="6" w:tplc="300A0001" w:tentative="1">
+      <w:start w:val="1"/>
+      <w:numFmt w:val="bullet"/>
+      <w:lvlText w:val=""/>
+      <w:lvlJc w:val="left"/>
+      <w:pPr>
+        <w:ind w:left="3742" w:hanging="360"/>
+      </w:pPr>
+      <w:rPr>
+        <w:rFonts w:ascii="Symbol" w:hAnsi="Symbol" w:hint="default"/>
+      </w:rPr>
+    </w:lvl>
+    <w:lvl w:ilvl="7" w:tplc="300A0003" w:tentative="1">
+      <w:start w:val="1"/>
+      <w:numFmt w:val="bullet"/>
+      <w:lvlText w:val="o"/>
+      <w:lvlJc w:val="left"/>
+      <w:pPr>
+        <w:ind w:left="4462" w:hanging="360"/>
+      </w:pPr>
+      <w:rPr>
+        <w:rFonts w:ascii="Courier New" w:hAnsi="Courier New" w:cs="Courier New" w:hint="default"/>
+      </w:rPr>
+    </w:lvl>
+    <w:lvl w:ilvl="8" w:tplc="300A0005" w:tentative="1">
+      <w:start w:val="1"/>
+      <w:numFmt w:val="bullet"/>
+      <w:lvlText w:val=""/>
+      <w:lvlJc w:val="left"/>
+      <w:pPr>
+        <w:ind w:left="5182" w:hanging="360"/>
+      </w:pPr>
+      <w:rPr>
+        <w:rFonts w:ascii="Wingdings" w:hAnsi="Wingdings" w:hint="default"/>
+      </w:rPr>
+    </w:lvl>
+  </w:abstractNum>
+  <w:abstractNum w:abstractNumId="18" w15:restartNumberingAfterBreak="0">
     <w:nsid w:val="744C53D1"/>
     <w:multiLevelType w:val="hybridMultilevel"/>
     <w:tmpl w:val="78FE1720"/>
@@ -6247,7 +7599,7 @@
       </w:rPr>
     </w:lvl>
   </w:abstractNum>
-  <w:abstractNum w:abstractNumId="16" w15:restartNumberingAfterBreak="0">
+  <w:abstractNum w:abstractNumId="19" w15:restartNumberingAfterBreak="0">
     <w:nsid w:val="788721C0"/>
     <w:multiLevelType w:val="hybridMultilevel"/>
     <w:tmpl w:val="F37468EA"/>
@@ -6361,16 +7713,16 @@
     </w:lvl>
   </w:abstractNum>
   <w:num w:numId="1" w16cid:durableId="403722363">
-    <w:abstractNumId w:val="11"/>
+    <w:abstractNumId w:val="12"/>
   </w:num>
   <w:num w:numId="2" w16cid:durableId="1677733728">
-    <w:abstractNumId w:val="9"/>
+    <w:abstractNumId w:val="10"/>
   </w:num>
   <w:num w:numId="3" w16cid:durableId="1623536973">
     <w:abstractNumId w:val="2"/>
   </w:num>
   <w:num w:numId="4" w16cid:durableId="323319550">
-    <w:abstractNumId w:val="12"/>
+    <w:abstractNumId w:val="13"/>
   </w:num>
   <w:num w:numId="5" w16cid:durableId="442383591">
     <w:abstractNumId w:val="8"/>
@@ -6382,10 +7734,10 @@
     <w:abstractNumId w:val="7"/>
   </w:num>
   <w:num w:numId="8" w16cid:durableId="1402946980">
-    <w:abstractNumId w:val="15"/>
+    <w:abstractNumId w:val="18"/>
   </w:num>
   <w:num w:numId="9" w16cid:durableId="2136291246">
-    <w:abstractNumId w:val="13"/>
+    <w:abstractNumId w:val="14"/>
   </w:num>
   <w:num w:numId="10" w16cid:durableId="2043742785">
     <w:abstractNumId w:val="6"/>
@@ -6394,13 +7746,13 @@
     <w:abstractNumId w:val="5"/>
   </w:num>
   <w:num w:numId="12" w16cid:durableId="396125516">
-    <w:abstractNumId w:val="14"/>
+    <w:abstractNumId w:val="15"/>
   </w:num>
   <w:num w:numId="13" w16cid:durableId="1540774429">
-    <w:abstractNumId w:val="10"/>
+    <w:abstractNumId w:val="11"/>
   </w:num>
   <w:num w:numId="14" w16cid:durableId="66922177">
-    <w:abstractNumId w:val="16"/>
+    <w:abstractNumId w:val="19"/>
   </w:num>
   <w:num w:numId="15" w16cid:durableId="1724715489">
     <w:abstractNumId w:val="3"/>
@@ -6410,6 +7762,15 @@
   </w:num>
   <w:num w:numId="17" w16cid:durableId="794131377">
     <w:abstractNumId w:val="0"/>
+  </w:num>
+  <w:num w:numId="18" w16cid:durableId="536047435">
+    <w:abstractNumId w:val="16"/>
+  </w:num>
+  <w:num w:numId="19" w16cid:durableId="307058853">
+    <w:abstractNumId w:val="17"/>
+  </w:num>
+  <w:num w:numId="20" w16cid:durableId="7949077">
+    <w:abstractNumId w:val="9"/>
   </w:num>
 </w:numbering>
 </file>

</xml_diff>